<commit_message>
Made changes to notes...
</commit_message>
<xml_diff>
--- a/Lecture Materials/functions.docx
+++ b/Lecture Materials/functions.docx
@@ -1,6 +1,6 @@
 
 <file path=word/document.xml><?xml version="1.0" encoding="utf-8"?>
-<w:document xmlns:wpc="http://schemas.microsoft.com/office/word/2010/wordprocessingCanvas" xmlns:mo="http://schemas.microsoft.com/office/mac/office/2008/main" xmlns:mc="http://schemas.openxmlformats.org/markup-compatibility/2006" xmlns:mv="urn:schemas-microsoft-com:mac:vml" xmlns:o="urn:schemas-microsoft-com:office:office" xmlns:r="http://schemas.openxmlformats.org/officeDocument/2006/relationships" xmlns:m="http://schemas.openxmlformats.org/officeDocument/2006/math" xmlns:v="urn:schemas-microsoft-com:vml" xmlns:wp14="http://schemas.microsoft.com/office/word/2010/wordprocessingDrawing" xmlns:wp="http://schemas.openxmlformats.org/drawingml/2006/wordprocessingDrawing" xmlns:w10="urn:schemas-microsoft-com:office:word" xmlns:w="http://schemas.openxmlformats.org/wordprocessingml/2006/main" xmlns:w14="http://schemas.microsoft.com/office/word/2010/wordml" xmlns:w15="http://schemas.microsoft.com/office/word/2012/wordml" xmlns:wpg="http://schemas.microsoft.com/office/word/2010/wordprocessingGroup" xmlns:wpi="http://schemas.microsoft.com/office/word/2010/wordprocessingInk" xmlns:wne="http://schemas.microsoft.com/office/word/2006/wordml" xmlns:wps="http://schemas.microsoft.com/office/word/2010/wordprocessingShape" mc:Ignorable="w14 w15 wp14">
+<w:document xmlns:wpc="http://schemas.microsoft.com/office/word/2010/wordprocessingCanvas" xmlns:cx="http://schemas.microsoft.com/office/drawing/2014/chartex" xmlns:cx1="http://schemas.microsoft.com/office/drawing/2015/9/8/chartex" xmlns:cx2="http://schemas.microsoft.com/office/drawing/2015/10/21/chartex" xmlns:cx3="http://schemas.microsoft.com/office/drawing/2016/5/9/chartex" xmlns:cx4="http://schemas.microsoft.com/office/drawing/2016/5/10/chartex" xmlns:cx5="http://schemas.microsoft.com/office/drawing/2016/5/11/chartex" xmlns:cx6="http://schemas.microsoft.com/office/drawing/2016/5/12/chartex" xmlns:cx7="http://schemas.microsoft.com/office/drawing/2016/5/13/chartex" xmlns:cx8="http://schemas.microsoft.com/office/drawing/2016/5/14/chartex" xmlns:mc="http://schemas.openxmlformats.org/markup-compatibility/2006" xmlns:aink="http://schemas.microsoft.com/office/drawing/2016/ink" xmlns:am3d="http://schemas.microsoft.com/office/drawing/2017/model3d" xmlns:o="urn:schemas-microsoft-com:office:office" xmlns:r="http://schemas.openxmlformats.org/officeDocument/2006/relationships" xmlns:m="http://schemas.openxmlformats.org/officeDocument/2006/math" xmlns:v="urn:schemas-microsoft-com:vml" xmlns:wp14="http://schemas.microsoft.com/office/word/2010/wordprocessingDrawing" xmlns:wp="http://schemas.openxmlformats.org/drawingml/2006/wordprocessingDrawing" xmlns:w10="urn:schemas-microsoft-com:office:word" xmlns:w="http://schemas.openxmlformats.org/wordprocessingml/2006/main" xmlns:w14="http://schemas.microsoft.com/office/word/2010/wordml" xmlns:w15="http://schemas.microsoft.com/office/word/2012/wordml" xmlns:w16cex="http://schemas.microsoft.com/office/word/2018/wordml/cex" xmlns:w16cid="http://schemas.microsoft.com/office/word/2016/wordml/cid" xmlns:w16="http://schemas.microsoft.com/office/word/2018/wordml" xmlns:w16se="http://schemas.microsoft.com/office/word/2015/wordml/symex" xmlns:wpg="http://schemas.microsoft.com/office/word/2010/wordprocessingGroup" xmlns:wpi="http://schemas.microsoft.com/office/word/2010/wordprocessingInk" xmlns:wne="http://schemas.microsoft.com/office/word/2006/wordml" xmlns:wps="http://schemas.microsoft.com/office/word/2010/wordprocessingShape" mc:Ignorable="w14 w15 w16se w16cid w16 w16cex wp14">
   <w:body>
     <w:p>
       <w:pPr>
@@ -322,6 +322,7 @@
           <w:szCs w:val="28"/>
         </w:rPr>
       </w:pPr>
+      <w:proofErr w:type="gramStart"/>
       <w:r>
         <w:rPr>
           <w:rFonts w:ascii="Menlo" w:hAnsi="Menlo" w:cs="Menlo"/>
@@ -338,7 +339,17 @@
           <w:sz w:val="28"/>
           <w:szCs w:val="28"/>
         </w:rPr>
-        <w:t>();</w:t>
+        <w:t>(</w:t>
+      </w:r>
+      <w:proofErr w:type="gramEnd"/>
+      <w:r>
+        <w:rPr>
+          <w:rFonts w:ascii="Menlo" w:hAnsi="Menlo" w:cs="Menlo"/>
+          <w:color w:val="666600"/>
+          <w:sz w:val="28"/>
+          <w:szCs w:val="28"/>
+        </w:rPr>
+        <w:t>);</w:t>
       </w:r>
     </w:p>
     <w:p>
@@ -361,234 +372,741 @@
           <w:sz w:val="32"/>
           <w:szCs w:val="32"/>
         </w:rPr>
-        <w:t>Here is an example of our DoStuff() function:</w:t>
-      </w:r>
-    </w:p>
-    <w:p>
-      <w:pPr>
-        <w:widowControl w:val="0"/>
-        <w:autoSpaceDE w:val="0"/>
-        <w:autoSpaceDN w:val="0"/>
-        <w:adjustRightInd w:val="0"/>
+        <w:t xml:space="preserve">Here is an example of our </w:t>
+      </w:r>
+      <w:proofErr w:type="gramStart"/>
+      <w:r>
         <w:rPr>
           <w:rFonts w:ascii="System Font" w:hAnsi="System Font" w:cs="System Font"/>
           <w:color w:val="212529"/>
           <w:sz w:val="32"/>
           <w:szCs w:val="32"/>
         </w:rPr>
-      </w:pPr>
-    </w:p>
-    <w:p>
-      <w:pPr>
-        <w:widowControl w:val="0"/>
-        <w:autoSpaceDE w:val="0"/>
-        <w:autoSpaceDN w:val="0"/>
-        <w:adjustRightInd w:val="0"/>
-        <w:rPr>
-          <w:rFonts w:ascii="Menlo" w:hAnsi="Menlo" w:cs="Menlo"/>
-          <w:color w:val="212529"/>
-          <w:sz w:val="28"/>
-          <w:szCs w:val="28"/>
-        </w:rPr>
-      </w:pPr>
-      <w:r>
-        <w:rPr>
-          <w:rFonts w:ascii="Menlo" w:hAnsi="Menlo" w:cs="Menlo"/>
-          <w:color w:val="000088"/>
-          <w:sz w:val="28"/>
-          <w:szCs w:val="28"/>
-        </w:rPr>
-        <w:t>public</w:t>
-      </w:r>
-      <w:r>
-        <w:rPr>
-          <w:rFonts w:ascii="Menlo" w:hAnsi="Menlo" w:cs="Menlo"/>
-          <w:color w:val="212529"/>
-          <w:sz w:val="28"/>
-          <w:szCs w:val="28"/>
-        </w:rPr>
-        <w:t xml:space="preserve"> </w:t>
-      </w:r>
-      <w:r>
-        <w:rPr>
-          <w:rFonts w:ascii="Menlo" w:hAnsi="Menlo" w:cs="Menlo"/>
-          <w:color w:val="000088"/>
-          <w:sz w:val="28"/>
-          <w:szCs w:val="28"/>
-        </w:rPr>
-        <w:t>void</w:t>
-      </w:r>
-      <w:r>
-        <w:rPr>
-          <w:rFonts w:ascii="Menlo" w:hAnsi="Menlo" w:cs="Menlo"/>
-          <w:color w:val="212529"/>
-          <w:sz w:val="28"/>
-          <w:szCs w:val="28"/>
-        </w:rPr>
-        <w:t xml:space="preserve"> </w:t>
-      </w:r>
-      <w:r>
-        <w:rPr>
-          <w:rFonts w:ascii="Menlo" w:hAnsi="Menlo" w:cs="Menlo"/>
-          <w:color w:val="660066"/>
-          <w:sz w:val="28"/>
-          <w:szCs w:val="28"/>
-        </w:rPr>
-        <w:t>DoStuff</w:t>
-      </w:r>
-      <w:r>
-        <w:rPr>
-          <w:rFonts w:ascii="Menlo" w:hAnsi="Menlo" w:cs="Menlo"/>
-          <w:color w:val="666600"/>
-          <w:sz w:val="28"/>
-          <w:szCs w:val="28"/>
-        </w:rPr>
-        <w:t>()</w:t>
-      </w:r>
-    </w:p>
-    <w:p>
-      <w:pPr>
-        <w:widowControl w:val="0"/>
-        <w:autoSpaceDE w:val="0"/>
-        <w:autoSpaceDN w:val="0"/>
-        <w:adjustRightInd w:val="0"/>
-        <w:rPr>
-          <w:rFonts w:ascii="Menlo" w:hAnsi="Menlo" w:cs="Menlo"/>
-          <w:color w:val="212529"/>
-          <w:sz w:val="28"/>
-          <w:szCs w:val="28"/>
-        </w:rPr>
-      </w:pPr>
-      <w:r>
-        <w:rPr>
-          <w:rFonts w:ascii="Menlo" w:hAnsi="Menlo" w:cs="Menlo"/>
-          <w:color w:val="666600"/>
-          <w:sz w:val="28"/>
-          <w:szCs w:val="28"/>
-        </w:rPr>
-        <w:t>{</w:t>
-      </w:r>
-    </w:p>
-    <w:p>
-      <w:pPr>
-        <w:widowControl w:val="0"/>
-        <w:autoSpaceDE w:val="0"/>
-        <w:autoSpaceDN w:val="0"/>
-        <w:adjustRightInd w:val="0"/>
-        <w:rPr>
-          <w:rFonts w:ascii="Menlo" w:hAnsi="Menlo" w:cs="Menlo"/>
-          <w:color w:val="212529"/>
-          <w:sz w:val="28"/>
-          <w:szCs w:val="28"/>
-        </w:rPr>
-      </w:pPr>
-      <w:r>
-        <w:rPr>
-          <w:rFonts w:ascii="Menlo" w:hAnsi="Menlo" w:cs="Menlo"/>
-          <w:color w:val="212529"/>
-          <w:sz w:val="28"/>
-          <w:szCs w:val="28"/>
-        </w:rPr>
-        <w:t xml:space="preserve">    </w:t>
-      </w:r>
-      <w:r>
-        <w:rPr>
-          <w:rFonts w:ascii="Menlo" w:hAnsi="Menlo" w:cs="Menlo"/>
-          <w:color w:val="660066"/>
-          <w:sz w:val="28"/>
-          <w:szCs w:val="28"/>
-        </w:rPr>
-        <w:t>Console</w:t>
-      </w:r>
-      <w:r>
-        <w:rPr>
-          <w:rFonts w:ascii="Menlo" w:hAnsi="Menlo" w:cs="Menlo"/>
-          <w:color w:val="666600"/>
-          <w:sz w:val="28"/>
-          <w:szCs w:val="28"/>
-        </w:rPr>
-        <w:t>.</w:t>
-      </w:r>
-      <w:r>
-        <w:rPr>
-          <w:rFonts w:ascii="Menlo" w:hAnsi="Menlo" w:cs="Menlo"/>
-          <w:color w:val="660066"/>
-          <w:sz w:val="28"/>
-          <w:szCs w:val="28"/>
-        </w:rPr>
-        <w:t>WriteLine</w:t>
-      </w:r>
-      <w:r>
-        <w:rPr>
-          <w:rFonts w:ascii="Menlo" w:hAnsi="Menlo" w:cs="Menlo"/>
-          <w:color w:val="666600"/>
-          <w:sz w:val="28"/>
-          <w:szCs w:val="28"/>
-        </w:rPr>
-        <w:t>(</w:t>
-      </w:r>
-      <w:r>
-        <w:rPr>
-          <w:rFonts w:ascii="Menlo" w:hAnsi="Menlo" w:cs="Menlo"/>
-          <w:color w:val="008800"/>
-          <w:sz w:val="28"/>
-          <w:szCs w:val="28"/>
-        </w:rPr>
-        <w:t>"I'm doing something..."</w:t>
-      </w:r>
-      <w:r>
-        <w:rPr>
-          <w:rFonts w:ascii="Menlo" w:hAnsi="Menlo" w:cs="Menlo"/>
-          <w:color w:val="666600"/>
-          <w:sz w:val="28"/>
-          <w:szCs w:val="28"/>
-        </w:rPr>
-        <w:t>);</w:t>
-      </w:r>
-    </w:p>
-    <w:p>
-      <w:pPr>
-        <w:widowControl w:val="0"/>
-        <w:autoSpaceDE w:val="0"/>
-        <w:autoSpaceDN w:val="0"/>
-        <w:adjustRightInd w:val="0"/>
-        <w:rPr>
-          <w:rFonts w:ascii="Menlo" w:hAnsi="Menlo" w:cs="Menlo"/>
-          <w:color w:val="212529"/>
-          <w:sz w:val="28"/>
-          <w:szCs w:val="28"/>
-        </w:rPr>
-      </w:pPr>
-      <w:r>
-        <w:rPr>
-          <w:rFonts w:ascii="Menlo" w:hAnsi="Menlo" w:cs="Menlo"/>
-          <w:color w:val="666600"/>
-          <w:sz w:val="28"/>
-          <w:szCs w:val="28"/>
-        </w:rPr>
-        <w:t>}</w:t>
-      </w:r>
-    </w:p>
-    <w:p/>
-    <w:p>
-      <w:pPr>
+        <w:t>DoStuff(</w:t>
+      </w:r>
+      <w:proofErr w:type="gramEnd"/>
+      <w:r>
         <w:rPr>
           <w:rFonts w:ascii="System Font" w:hAnsi="System Font" w:cs="System Font"/>
           <w:color w:val="212529"/>
           <w:sz w:val="32"/>
           <w:szCs w:val="32"/>
         </w:rPr>
-      </w:pPr>
-      <w:r>
+        <w:t>) function:</w:t>
+      </w:r>
+    </w:p>
+    <w:p>
+      <w:pPr>
+        <w:widowControl w:val="0"/>
+        <w:autoSpaceDE w:val="0"/>
+        <w:autoSpaceDN w:val="0"/>
+        <w:adjustRightInd w:val="0"/>
         <w:rPr>
           <w:rFonts w:ascii="System Font" w:hAnsi="System Font" w:cs="System Font"/>
           <w:color w:val="212529"/>
           <w:sz w:val="32"/>
           <w:szCs w:val="32"/>
         </w:rPr>
-        <w:t>The first part, public, is the visibility, and is optional. If you don't define any, then the function will be private. More about that later on. Next is the type to return. It could be any valid type in C#, or as we have done it here, void. A void means that this function returns absolutely nothing. Also, this function takes no parameters, as you can see from the empty set of parentheses, so it's actually just a tad bit boring.</w:t>
-      </w:r>
-    </w:p>
+      </w:pPr>
+    </w:p>
+    <w:p>
+      <w:pPr>
+        <w:widowControl w:val="0"/>
+        <w:autoSpaceDE w:val="0"/>
+        <w:autoSpaceDN w:val="0"/>
+        <w:adjustRightInd w:val="0"/>
+        <w:rPr>
+          <w:rFonts w:ascii="Menlo" w:hAnsi="Menlo" w:cs="Menlo"/>
+          <w:color w:val="212529"/>
+          <w:sz w:val="28"/>
+          <w:szCs w:val="28"/>
+        </w:rPr>
+      </w:pPr>
+      <w:r>
+        <w:rPr>
+          <w:rFonts w:ascii="Menlo" w:hAnsi="Menlo" w:cs="Menlo"/>
+          <w:color w:val="000088"/>
+          <w:sz w:val="28"/>
+          <w:szCs w:val="28"/>
+        </w:rPr>
+        <w:t>public</w:t>
+      </w:r>
+      <w:r>
+        <w:rPr>
+          <w:rFonts w:ascii="Menlo" w:hAnsi="Menlo" w:cs="Menlo"/>
+          <w:color w:val="212529"/>
+          <w:sz w:val="28"/>
+          <w:szCs w:val="28"/>
+        </w:rPr>
+        <w:t xml:space="preserve"> </w:t>
+      </w:r>
+      <w:r>
+        <w:rPr>
+          <w:rFonts w:ascii="Menlo" w:hAnsi="Menlo" w:cs="Menlo"/>
+          <w:color w:val="000088"/>
+          <w:sz w:val="28"/>
+          <w:szCs w:val="28"/>
+        </w:rPr>
+        <w:t>void</w:t>
+      </w:r>
+      <w:r>
+        <w:rPr>
+          <w:rFonts w:ascii="Menlo" w:hAnsi="Menlo" w:cs="Menlo"/>
+          <w:color w:val="212529"/>
+          <w:sz w:val="28"/>
+          <w:szCs w:val="28"/>
+        </w:rPr>
+        <w:t xml:space="preserve"> </w:t>
+      </w:r>
+      <w:proofErr w:type="spellStart"/>
+      <w:proofErr w:type="gramStart"/>
+      <w:r>
+        <w:rPr>
+          <w:rFonts w:ascii="Menlo" w:hAnsi="Menlo" w:cs="Menlo"/>
+          <w:color w:val="660066"/>
+          <w:sz w:val="28"/>
+          <w:szCs w:val="28"/>
+        </w:rPr>
+        <w:t>PrintToConsole</w:t>
+      </w:r>
+      <w:proofErr w:type="spellEnd"/>
+      <w:r>
+        <w:rPr>
+          <w:rFonts w:ascii="Menlo" w:hAnsi="Menlo" w:cs="Menlo"/>
+          <w:color w:val="666600"/>
+          <w:sz w:val="28"/>
+          <w:szCs w:val="28"/>
+        </w:rPr>
+        <w:t>(</w:t>
+      </w:r>
+      <w:proofErr w:type="gramEnd"/>
+      <w:r>
+        <w:rPr>
+          <w:rFonts w:ascii="Menlo" w:hAnsi="Menlo" w:cs="Menlo"/>
+          <w:color w:val="666600"/>
+          <w:sz w:val="28"/>
+          <w:szCs w:val="28"/>
+        </w:rPr>
+        <w:t>)</w:t>
+      </w:r>
+    </w:p>
+    <w:p>
+      <w:pPr>
+        <w:widowControl w:val="0"/>
+        <w:autoSpaceDE w:val="0"/>
+        <w:autoSpaceDN w:val="0"/>
+        <w:adjustRightInd w:val="0"/>
+        <w:rPr>
+          <w:rFonts w:ascii="Menlo" w:hAnsi="Menlo" w:cs="Menlo"/>
+          <w:color w:val="212529"/>
+          <w:sz w:val="28"/>
+          <w:szCs w:val="28"/>
+        </w:rPr>
+      </w:pPr>
+      <w:r>
+        <w:rPr>
+          <w:rFonts w:ascii="Menlo" w:hAnsi="Menlo" w:cs="Menlo"/>
+          <w:color w:val="666600"/>
+          <w:sz w:val="28"/>
+          <w:szCs w:val="28"/>
+        </w:rPr>
+        <w:t>{</w:t>
+      </w:r>
+    </w:p>
+    <w:p>
+      <w:pPr>
+        <w:widowControl w:val="0"/>
+        <w:autoSpaceDE w:val="0"/>
+        <w:autoSpaceDN w:val="0"/>
+        <w:adjustRightInd w:val="0"/>
+        <w:rPr>
+          <w:rFonts w:ascii="Menlo" w:hAnsi="Menlo" w:cs="Menlo"/>
+          <w:color w:val="212529"/>
+          <w:sz w:val="28"/>
+          <w:szCs w:val="28"/>
+        </w:rPr>
+      </w:pPr>
+      <w:r>
+        <w:rPr>
+          <w:rFonts w:ascii="Menlo" w:hAnsi="Menlo" w:cs="Menlo"/>
+          <w:color w:val="212529"/>
+          <w:sz w:val="28"/>
+          <w:szCs w:val="28"/>
+        </w:rPr>
+        <w:t xml:space="preserve">    </w:t>
+      </w:r>
+      <w:r>
+        <w:rPr>
+          <w:rFonts w:ascii="Menlo" w:hAnsi="Menlo" w:cs="Menlo"/>
+          <w:color w:val="660066"/>
+          <w:sz w:val="28"/>
+          <w:szCs w:val="28"/>
+        </w:rPr>
+        <w:t>Console</w:t>
+      </w:r>
+      <w:r>
+        <w:rPr>
+          <w:rFonts w:ascii="Menlo" w:hAnsi="Menlo" w:cs="Menlo"/>
+          <w:color w:val="666600"/>
+          <w:sz w:val="28"/>
+          <w:szCs w:val="28"/>
+        </w:rPr>
+        <w:t>.</w:t>
+      </w:r>
+      <w:r>
+        <w:rPr>
+          <w:rFonts w:ascii="Menlo" w:hAnsi="Menlo" w:cs="Menlo"/>
+          <w:color w:val="660066"/>
+          <w:sz w:val="28"/>
+          <w:szCs w:val="28"/>
+        </w:rPr>
+        <w:t>WriteLine</w:t>
+      </w:r>
+      <w:r>
+        <w:rPr>
+          <w:rFonts w:ascii="Menlo" w:hAnsi="Menlo" w:cs="Menlo"/>
+          <w:color w:val="666600"/>
+          <w:sz w:val="28"/>
+          <w:szCs w:val="28"/>
+        </w:rPr>
+        <w:t>(</w:t>
+      </w:r>
+      <w:r>
+        <w:rPr>
+          <w:rFonts w:ascii="Menlo" w:hAnsi="Menlo" w:cs="Menlo"/>
+          <w:color w:val="008800"/>
+          <w:sz w:val="28"/>
+          <w:szCs w:val="28"/>
+        </w:rPr>
+        <w:t>"I'm doing something..."</w:t>
+      </w:r>
+      <w:proofErr w:type="gramStart"/>
+      <w:r>
+        <w:rPr>
+          <w:rFonts w:ascii="Menlo" w:hAnsi="Menlo" w:cs="Menlo"/>
+          <w:color w:val="666600"/>
+          <w:sz w:val="28"/>
+          <w:szCs w:val="28"/>
+        </w:rPr>
+        <w:t>);</w:t>
+      </w:r>
+      <w:proofErr w:type="gramEnd"/>
+    </w:p>
+    <w:p>
+      <w:pPr>
+        <w:widowControl w:val="0"/>
+        <w:autoSpaceDE w:val="0"/>
+        <w:autoSpaceDN w:val="0"/>
+        <w:adjustRightInd w:val="0"/>
+        <w:rPr>
+          <w:rFonts w:ascii="Menlo" w:hAnsi="Menlo" w:cs="Menlo"/>
+          <w:color w:val="666600"/>
+          <w:sz w:val="28"/>
+          <w:szCs w:val="28"/>
+        </w:rPr>
+      </w:pPr>
+      <w:r>
+        <w:rPr>
+          <w:rFonts w:ascii="Menlo" w:hAnsi="Menlo" w:cs="Menlo"/>
+          <w:color w:val="666600"/>
+          <w:sz w:val="28"/>
+          <w:szCs w:val="28"/>
+        </w:rPr>
+        <w:t>}</w:t>
+      </w:r>
+    </w:p>
+    <w:p>
+      <w:pPr>
+        <w:widowControl w:val="0"/>
+        <w:autoSpaceDE w:val="0"/>
+        <w:autoSpaceDN w:val="0"/>
+        <w:adjustRightInd w:val="0"/>
+        <w:rPr>
+          <w:rFonts w:ascii="Menlo" w:hAnsi="Menlo" w:cs="Menlo"/>
+          <w:color w:val="666600"/>
+          <w:sz w:val="28"/>
+          <w:szCs w:val="28"/>
+        </w:rPr>
+      </w:pPr>
+    </w:p>
+    <w:p>
+      <w:pPr>
+        <w:widowControl w:val="0"/>
+        <w:autoSpaceDE w:val="0"/>
+        <w:autoSpaceDN w:val="0"/>
+        <w:adjustRightInd w:val="0"/>
+        <w:rPr>
+          <w:rFonts w:ascii="Menlo" w:hAnsi="Menlo" w:cs="Menlo"/>
+          <w:color w:val="212529"/>
+          <w:sz w:val="28"/>
+          <w:szCs w:val="28"/>
+        </w:rPr>
+      </w:pPr>
+      <w:r>
+        <w:rPr>
+          <w:rFonts w:ascii="Menlo" w:hAnsi="Menlo" w:cs="Menlo"/>
+          <w:color w:val="000088"/>
+          <w:sz w:val="28"/>
+          <w:szCs w:val="28"/>
+        </w:rPr>
+        <w:t>public</w:t>
+      </w:r>
+      <w:r>
+        <w:rPr>
+          <w:rFonts w:ascii="Menlo" w:hAnsi="Menlo" w:cs="Menlo"/>
+          <w:color w:val="212529"/>
+          <w:sz w:val="28"/>
+          <w:szCs w:val="28"/>
+        </w:rPr>
+        <w:t xml:space="preserve"> </w:t>
+      </w:r>
+      <w:r>
+        <w:rPr>
+          <w:rFonts w:ascii="Menlo" w:hAnsi="Menlo" w:cs="Menlo"/>
+          <w:color w:val="000088"/>
+          <w:sz w:val="28"/>
+          <w:szCs w:val="28"/>
+        </w:rPr>
+        <w:t>void</w:t>
+      </w:r>
+      <w:r>
+        <w:rPr>
+          <w:rFonts w:ascii="Menlo" w:hAnsi="Menlo" w:cs="Menlo"/>
+          <w:color w:val="212529"/>
+          <w:sz w:val="28"/>
+          <w:szCs w:val="28"/>
+        </w:rPr>
+        <w:t xml:space="preserve"> </w:t>
+      </w:r>
+      <w:proofErr w:type="spellStart"/>
+      <w:proofErr w:type="gramStart"/>
+      <w:r>
+        <w:rPr>
+          <w:rFonts w:ascii="Menlo" w:hAnsi="Menlo" w:cs="Menlo"/>
+          <w:color w:val="660066"/>
+          <w:sz w:val="28"/>
+          <w:szCs w:val="28"/>
+        </w:rPr>
+        <w:t>PrintToConsole</w:t>
+      </w:r>
+      <w:proofErr w:type="spellEnd"/>
+      <w:r>
+        <w:rPr>
+          <w:rFonts w:ascii="Menlo" w:hAnsi="Menlo" w:cs="Menlo"/>
+          <w:color w:val="666600"/>
+          <w:sz w:val="28"/>
+          <w:szCs w:val="28"/>
+        </w:rPr>
+        <w:t>(</w:t>
+      </w:r>
+      <w:proofErr w:type="gramEnd"/>
+      <w:r>
+        <w:rPr>
+          <w:rFonts w:ascii="Menlo" w:hAnsi="Menlo" w:cs="Menlo"/>
+          <w:color w:val="666600"/>
+          <w:sz w:val="28"/>
+          <w:szCs w:val="28"/>
+        </w:rPr>
+        <w:t>string message</w:t>
+      </w:r>
+      <w:r>
+        <w:rPr>
+          <w:rFonts w:ascii="Menlo" w:hAnsi="Menlo" w:cs="Menlo"/>
+          <w:color w:val="666600"/>
+          <w:sz w:val="28"/>
+          <w:szCs w:val="28"/>
+        </w:rPr>
+        <w:t>)</w:t>
+      </w:r>
+    </w:p>
+    <w:p>
+      <w:pPr>
+        <w:widowControl w:val="0"/>
+        <w:autoSpaceDE w:val="0"/>
+        <w:autoSpaceDN w:val="0"/>
+        <w:adjustRightInd w:val="0"/>
+        <w:rPr>
+          <w:rFonts w:ascii="Menlo" w:hAnsi="Menlo" w:cs="Menlo"/>
+          <w:color w:val="212529"/>
+          <w:sz w:val="28"/>
+          <w:szCs w:val="28"/>
+        </w:rPr>
+      </w:pPr>
+      <w:r>
+        <w:rPr>
+          <w:rFonts w:ascii="Menlo" w:hAnsi="Menlo" w:cs="Menlo"/>
+          <w:color w:val="666600"/>
+          <w:sz w:val="28"/>
+          <w:szCs w:val="28"/>
+        </w:rPr>
+        <w:t>{</w:t>
+      </w:r>
+    </w:p>
+    <w:p>
+      <w:pPr>
+        <w:widowControl w:val="0"/>
+        <w:autoSpaceDE w:val="0"/>
+        <w:autoSpaceDN w:val="0"/>
+        <w:adjustRightInd w:val="0"/>
+        <w:rPr>
+          <w:rFonts w:ascii="Menlo" w:hAnsi="Menlo" w:cs="Menlo"/>
+          <w:color w:val="212529"/>
+          <w:sz w:val="28"/>
+          <w:szCs w:val="28"/>
+        </w:rPr>
+      </w:pPr>
+      <w:r>
+        <w:rPr>
+          <w:rFonts w:ascii="Menlo" w:hAnsi="Menlo" w:cs="Menlo"/>
+          <w:color w:val="212529"/>
+          <w:sz w:val="28"/>
+          <w:szCs w:val="28"/>
+        </w:rPr>
+        <w:t xml:space="preserve">    </w:t>
+      </w:r>
+      <w:proofErr w:type="spellStart"/>
+      <w:r>
+        <w:rPr>
+          <w:rFonts w:ascii="Menlo" w:hAnsi="Menlo" w:cs="Menlo"/>
+          <w:color w:val="660066"/>
+          <w:sz w:val="28"/>
+          <w:szCs w:val="28"/>
+        </w:rPr>
+        <w:t>Console</w:t>
+      </w:r>
+      <w:r>
+        <w:rPr>
+          <w:rFonts w:ascii="Menlo" w:hAnsi="Menlo" w:cs="Menlo"/>
+          <w:color w:val="666600"/>
+          <w:sz w:val="28"/>
+          <w:szCs w:val="28"/>
+        </w:rPr>
+        <w:t>.</w:t>
+      </w:r>
+      <w:r>
+        <w:rPr>
+          <w:rFonts w:ascii="Menlo" w:hAnsi="Menlo" w:cs="Menlo"/>
+          <w:color w:val="660066"/>
+          <w:sz w:val="28"/>
+          <w:szCs w:val="28"/>
+        </w:rPr>
+        <w:t>WriteLine</w:t>
+      </w:r>
+      <w:proofErr w:type="spellEnd"/>
+      <w:r>
+        <w:rPr>
+          <w:rFonts w:ascii="Menlo" w:hAnsi="Menlo" w:cs="Menlo"/>
+          <w:color w:val="666600"/>
+          <w:sz w:val="28"/>
+          <w:szCs w:val="28"/>
+        </w:rPr>
+        <w:t>(</w:t>
+      </w:r>
+      <w:r>
+        <w:rPr>
+          <w:rFonts w:ascii="Menlo" w:hAnsi="Menlo" w:cs="Menlo"/>
+          <w:color w:val="008800"/>
+          <w:sz w:val="28"/>
+          <w:szCs w:val="28"/>
+        </w:rPr>
+        <w:t>message</w:t>
+      </w:r>
+      <w:proofErr w:type="gramStart"/>
+      <w:r>
+        <w:rPr>
+          <w:rFonts w:ascii="Menlo" w:hAnsi="Menlo" w:cs="Menlo"/>
+          <w:color w:val="666600"/>
+          <w:sz w:val="28"/>
+          <w:szCs w:val="28"/>
+        </w:rPr>
+        <w:t>);</w:t>
+      </w:r>
+      <w:proofErr w:type="gramEnd"/>
+    </w:p>
+    <w:p>
+      <w:pPr>
+        <w:widowControl w:val="0"/>
+        <w:autoSpaceDE w:val="0"/>
+        <w:autoSpaceDN w:val="0"/>
+        <w:adjustRightInd w:val="0"/>
+        <w:rPr>
+          <w:rFonts w:ascii="Menlo" w:hAnsi="Menlo" w:cs="Menlo"/>
+          <w:color w:val="212529"/>
+          <w:sz w:val="28"/>
+          <w:szCs w:val="28"/>
+        </w:rPr>
+      </w:pPr>
+      <w:r>
+        <w:rPr>
+          <w:rFonts w:ascii="Menlo" w:hAnsi="Menlo" w:cs="Menlo"/>
+          <w:color w:val="666600"/>
+          <w:sz w:val="28"/>
+          <w:szCs w:val="28"/>
+        </w:rPr>
+        <w:t>}</w:t>
+      </w:r>
+    </w:p>
+    <w:p>
+      <w:pPr>
+        <w:widowControl w:val="0"/>
+        <w:autoSpaceDE w:val="0"/>
+        <w:autoSpaceDN w:val="0"/>
+        <w:adjustRightInd w:val="0"/>
+        <w:rPr>
+          <w:rFonts w:ascii="Menlo" w:hAnsi="Menlo" w:cs="Menlo"/>
+          <w:color w:val="212529"/>
+          <w:sz w:val="28"/>
+          <w:szCs w:val="28"/>
+        </w:rPr>
+      </w:pPr>
+    </w:p>
+    <w:p/>
+    <w:p>
+      <w:pPr>
+        <w:widowControl w:val="0"/>
+        <w:autoSpaceDE w:val="0"/>
+        <w:autoSpaceDN w:val="0"/>
+        <w:adjustRightInd w:val="0"/>
+        <w:rPr>
+          <w:rFonts w:ascii="Menlo" w:hAnsi="Menlo" w:cs="Menlo"/>
+          <w:color w:val="212529"/>
+          <w:sz w:val="28"/>
+          <w:szCs w:val="28"/>
+        </w:rPr>
+      </w:pPr>
+      <w:r>
+        <w:rPr>
+          <w:rFonts w:ascii="Menlo" w:hAnsi="Menlo" w:cs="Menlo"/>
+          <w:color w:val="000088"/>
+          <w:sz w:val="28"/>
+          <w:szCs w:val="28"/>
+        </w:rPr>
+        <w:t>public</w:t>
+      </w:r>
+      <w:r>
+        <w:rPr>
+          <w:rFonts w:ascii="Menlo" w:hAnsi="Menlo" w:cs="Menlo"/>
+          <w:color w:val="212529"/>
+          <w:sz w:val="28"/>
+          <w:szCs w:val="28"/>
+        </w:rPr>
+        <w:t xml:space="preserve"> </w:t>
+      </w:r>
+      <w:r>
+        <w:rPr>
+          <w:rFonts w:ascii="Menlo" w:hAnsi="Menlo" w:cs="Menlo"/>
+          <w:color w:val="000088"/>
+          <w:sz w:val="28"/>
+          <w:szCs w:val="28"/>
+        </w:rPr>
+        <w:t>void</w:t>
+      </w:r>
+      <w:r>
+        <w:rPr>
+          <w:rFonts w:ascii="Menlo" w:hAnsi="Menlo" w:cs="Menlo"/>
+          <w:color w:val="212529"/>
+          <w:sz w:val="28"/>
+          <w:szCs w:val="28"/>
+        </w:rPr>
+        <w:t xml:space="preserve"> </w:t>
+      </w:r>
+      <w:proofErr w:type="spellStart"/>
+      <w:proofErr w:type="gramStart"/>
+      <w:r>
+        <w:rPr>
+          <w:rFonts w:ascii="Menlo" w:hAnsi="Menlo" w:cs="Menlo"/>
+          <w:color w:val="660066"/>
+          <w:sz w:val="28"/>
+          <w:szCs w:val="28"/>
+        </w:rPr>
+        <w:t>PrintToConsole</w:t>
+      </w:r>
+      <w:proofErr w:type="spellEnd"/>
+      <w:r>
+        <w:rPr>
+          <w:rFonts w:ascii="Menlo" w:hAnsi="Menlo" w:cs="Menlo"/>
+          <w:color w:val="666600"/>
+          <w:sz w:val="28"/>
+          <w:szCs w:val="28"/>
+        </w:rPr>
+        <w:t>(</w:t>
+      </w:r>
+      <w:proofErr w:type="gramEnd"/>
+      <w:r>
+        <w:rPr>
+          <w:rFonts w:ascii="Menlo" w:hAnsi="Menlo" w:cs="Menlo"/>
+          <w:color w:val="666600"/>
+          <w:sz w:val="28"/>
+          <w:szCs w:val="28"/>
+        </w:rPr>
+        <w:t>int</w:t>
+      </w:r>
+      <w:r>
+        <w:rPr>
+          <w:rFonts w:ascii="Menlo" w:hAnsi="Menlo" w:cs="Menlo"/>
+          <w:color w:val="666600"/>
+          <w:sz w:val="28"/>
+          <w:szCs w:val="28"/>
+        </w:rPr>
+        <w:t xml:space="preserve"> </w:t>
+      </w:r>
+      <w:r>
+        <w:rPr>
+          <w:rFonts w:ascii="Menlo" w:hAnsi="Menlo" w:cs="Menlo"/>
+          <w:color w:val="666600"/>
+          <w:sz w:val="28"/>
+          <w:szCs w:val="28"/>
+        </w:rPr>
+        <w:t>num</w:t>
+      </w:r>
+      <w:r>
+        <w:rPr>
+          <w:rFonts w:ascii="Menlo" w:hAnsi="Menlo" w:cs="Menlo"/>
+          <w:color w:val="666600"/>
+          <w:sz w:val="28"/>
+          <w:szCs w:val="28"/>
+        </w:rPr>
+        <w:t>)</w:t>
+      </w:r>
+    </w:p>
+    <w:p>
+      <w:pPr>
+        <w:widowControl w:val="0"/>
+        <w:autoSpaceDE w:val="0"/>
+        <w:autoSpaceDN w:val="0"/>
+        <w:adjustRightInd w:val="0"/>
+        <w:rPr>
+          <w:rFonts w:ascii="Menlo" w:hAnsi="Menlo" w:cs="Menlo"/>
+          <w:color w:val="212529"/>
+          <w:sz w:val="28"/>
+          <w:szCs w:val="28"/>
+        </w:rPr>
+      </w:pPr>
+      <w:r>
+        <w:rPr>
+          <w:rFonts w:ascii="Menlo" w:hAnsi="Menlo" w:cs="Menlo"/>
+          <w:color w:val="666600"/>
+          <w:sz w:val="28"/>
+          <w:szCs w:val="28"/>
+        </w:rPr>
+        <w:t>{</w:t>
+      </w:r>
+    </w:p>
+    <w:p>
+      <w:pPr>
+        <w:widowControl w:val="0"/>
+        <w:autoSpaceDE w:val="0"/>
+        <w:autoSpaceDN w:val="0"/>
+        <w:adjustRightInd w:val="0"/>
+        <w:rPr>
+          <w:rFonts w:ascii="Menlo" w:hAnsi="Menlo" w:cs="Menlo"/>
+          <w:color w:val="666600"/>
+          <w:sz w:val="28"/>
+          <w:szCs w:val="28"/>
+        </w:rPr>
+      </w:pPr>
+      <w:r>
+        <w:rPr>
+          <w:rFonts w:ascii="Menlo" w:hAnsi="Menlo" w:cs="Menlo"/>
+          <w:color w:val="212529"/>
+          <w:sz w:val="28"/>
+          <w:szCs w:val="28"/>
+        </w:rPr>
+        <w:t xml:space="preserve">    </w:t>
+      </w:r>
+      <w:proofErr w:type="spellStart"/>
+      <w:r>
+        <w:rPr>
+          <w:rFonts w:ascii="Menlo" w:hAnsi="Menlo" w:cs="Menlo"/>
+          <w:color w:val="660066"/>
+          <w:sz w:val="28"/>
+          <w:szCs w:val="28"/>
+        </w:rPr>
+        <w:t>Console</w:t>
+      </w:r>
+      <w:r>
+        <w:rPr>
+          <w:rFonts w:ascii="Menlo" w:hAnsi="Menlo" w:cs="Menlo"/>
+          <w:color w:val="666600"/>
+          <w:sz w:val="28"/>
+          <w:szCs w:val="28"/>
+        </w:rPr>
+        <w:t>.</w:t>
+      </w:r>
+      <w:r>
+        <w:rPr>
+          <w:rFonts w:ascii="Menlo" w:hAnsi="Menlo" w:cs="Menlo"/>
+          <w:color w:val="660066"/>
+          <w:sz w:val="28"/>
+          <w:szCs w:val="28"/>
+        </w:rPr>
+        <w:t>WriteLine</w:t>
+      </w:r>
+      <w:proofErr w:type="spellEnd"/>
+      <w:r>
+        <w:rPr>
+          <w:rFonts w:ascii="Menlo" w:hAnsi="Menlo" w:cs="Menlo"/>
+          <w:color w:val="666600"/>
+          <w:sz w:val="28"/>
+          <w:szCs w:val="28"/>
+        </w:rPr>
+        <w:t>(</w:t>
+      </w:r>
+      <w:r>
+        <w:rPr>
+          <w:rFonts w:ascii="Menlo" w:hAnsi="Menlo" w:cs="Menlo"/>
+          <w:color w:val="008800"/>
+          <w:sz w:val="28"/>
+          <w:szCs w:val="28"/>
+        </w:rPr>
+        <w:t>num</w:t>
+      </w:r>
+      <w:proofErr w:type="gramStart"/>
+      <w:r>
+        <w:rPr>
+          <w:rFonts w:ascii="Menlo" w:hAnsi="Menlo" w:cs="Menlo"/>
+          <w:color w:val="666600"/>
+          <w:sz w:val="28"/>
+          <w:szCs w:val="28"/>
+        </w:rPr>
+        <w:t>)</w:t>
+      </w:r>
+      <w:r>
+        <w:rPr>
+          <w:rFonts w:ascii="Menlo" w:hAnsi="Menlo" w:cs="Menlo"/>
+          <w:color w:val="666600"/>
+          <w:sz w:val="28"/>
+          <w:szCs w:val="28"/>
+        </w:rPr>
+        <w:t>;</w:t>
+      </w:r>
+      <w:proofErr w:type="gramEnd"/>
+    </w:p>
+    <w:p>
+      <w:pPr>
+        <w:widowControl w:val="0"/>
+        <w:autoSpaceDE w:val="0"/>
+        <w:autoSpaceDN w:val="0"/>
+        <w:adjustRightInd w:val="0"/>
+        <w:rPr>
+          <w:rFonts w:ascii="Menlo" w:hAnsi="Menlo" w:cs="Menlo"/>
+          <w:color w:val="212529"/>
+          <w:sz w:val="28"/>
+          <w:szCs w:val="28"/>
+        </w:rPr>
+      </w:pPr>
+      <w:r>
+        <w:rPr>
+          <w:rFonts w:ascii="Menlo" w:hAnsi="Menlo" w:cs="Menlo"/>
+          <w:color w:val="666600"/>
+          <w:sz w:val="28"/>
+          <w:szCs w:val="28"/>
+        </w:rPr>
+        <w:t>}</w:t>
+      </w:r>
+    </w:p>
+    <w:p/>
+    <w:p/>
     <w:p>
       <w:pPr>
         <w:rPr>
@@ -598,361 +1116,16 @@
           <w:szCs w:val="32"/>
         </w:rPr>
       </w:pPr>
-    </w:p>
-    <w:p>
-      <w:pPr>
-        <w:widowControl w:val="0"/>
-        <w:autoSpaceDE w:val="0"/>
-        <w:autoSpaceDN w:val="0"/>
-        <w:adjustRightInd w:val="0"/>
-        <w:rPr>
-          <w:rFonts w:ascii="Menlo" w:hAnsi="Menlo" w:cs="Menlo"/>
-          <w:color w:val="212529"/>
-          <w:sz w:val="28"/>
-          <w:szCs w:val="28"/>
-        </w:rPr>
-      </w:pPr>
-      <w:r>
-        <w:rPr>
-          <w:rFonts w:ascii="Menlo" w:hAnsi="Menlo" w:cs="Menlo"/>
-          <w:color w:val="000088"/>
-          <w:sz w:val="28"/>
-          <w:szCs w:val="28"/>
-        </w:rPr>
-        <w:t>public</w:t>
-      </w:r>
-      <w:r>
-        <w:rPr>
-          <w:rFonts w:ascii="Menlo" w:hAnsi="Menlo" w:cs="Menlo"/>
-          <w:color w:val="212529"/>
-          <w:sz w:val="28"/>
-          <w:szCs w:val="28"/>
-        </w:rPr>
-        <w:t xml:space="preserve"> </w:t>
-      </w:r>
-      <w:r>
-        <w:rPr>
-          <w:rFonts w:ascii="Menlo" w:hAnsi="Menlo" w:cs="Menlo"/>
-          <w:color w:val="000088"/>
-          <w:sz w:val="28"/>
-          <w:szCs w:val="28"/>
-        </w:rPr>
-        <w:t>int</w:t>
-      </w:r>
-      <w:r>
-        <w:rPr>
-          <w:rFonts w:ascii="Menlo" w:hAnsi="Menlo" w:cs="Menlo"/>
-          <w:color w:val="212529"/>
-          <w:sz w:val="28"/>
-          <w:szCs w:val="28"/>
-        </w:rPr>
-        <w:t xml:space="preserve"> </w:t>
-      </w:r>
-      <w:r>
-        <w:rPr>
-          <w:rFonts w:ascii="Menlo" w:hAnsi="Menlo" w:cs="Menlo"/>
-          <w:color w:val="660066"/>
-          <w:sz w:val="28"/>
-          <w:szCs w:val="28"/>
-        </w:rPr>
-        <w:t>AddNumbers</w:t>
-      </w:r>
-      <w:r>
-        <w:rPr>
-          <w:rFonts w:ascii="Menlo" w:hAnsi="Menlo" w:cs="Menlo"/>
-          <w:color w:val="666600"/>
-          <w:sz w:val="28"/>
-          <w:szCs w:val="28"/>
-        </w:rPr>
-        <w:t>(</w:t>
-      </w:r>
-      <w:r>
-        <w:rPr>
-          <w:rFonts w:ascii="Menlo" w:hAnsi="Menlo" w:cs="Menlo"/>
-          <w:color w:val="000088"/>
-          <w:sz w:val="28"/>
-          <w:szCs w:val="28"/>
-        </w:rPr>
-        <w:t>int</w:t>
-      </w:r>
-      <w:r>
-        <w:rPr>
-          <w:rFonts w:ascii="Menlo" w:hAnsi="Menlo" w:cs="Menlo"/>
-          <w:color w:val="212529"/>
-          <w:sz w:val="28"/>
-          <w:szCs w:val="28"/>
-        </w:rPr>
-        <w:t xml:space="preserve"> number1</w:t>
-      </w:r>
-      <w:r>
-        <w:rPr>
-          <w:rFonts w:ascii="Menlo" w:hAnsi="Menlo" w:cs="Menlo"/>
-          <w:color w:val="666600"/>
-          <w:sz w:val="28"/>
-          <w:szCs w:val="28"/>
-        </w:rPr>
-        <w:t>,</w:t>
-      </w:r>
-      <w:r>
-        <w:rPr>
-          <w:rFonts w:ascii="Menlo" w:hAnsi="Menlo" w:cs="Menlo"/>
-          <w:color w:val="212529"/>
-          <w:sz w:val="28"/>
-          <w:szCs w:val="28"/>
-        </w:rPr>
-        <w:t xml:space="preserve"> </w:t>
-      </w:r>
-      <w:r>
-        <w:rPr>
-          <w:rFonts w:ascii="Menlo" w:hAnsi="Menlo" w:cs="Menlo"/>
-          <w:color w:val="000088"/>
-          <w:sz w:val="28"/>
-          <w:szCs w:val="28"/>
-        </w:rPr>
-        <w:t>int</w:t>
-      </w:r>
-      <w:r>
-        <w:rPr>
-          <w:rFonts w:ascii="Menlo" w:hAnsi="Menlo" w:cs="Menlo"/>
-          <w:color w:val="212529"/>
-          <w:sz w:val="28"/>
-          <w:szCs w:val="28"/>
-        </w:rPr>
-        <w:t xml:space="preserve"> number2</w:t>
-      </w:r>
-      <w:r>
-        <w:rPr>
-          <w:rFonts w:ascii="Menlo" w:hAnsi="Menlo" w:cs="Menlo"/>
-          <w:color w:val="666600"/>
-          <w:sz w:val="28"/>
-          <w:szCs w:val="28"/>
-        </w:rPr>
-        <w:t>)</w:t>
-      </w:r>
-    </w:p>
-    <w:p>
-      <w:pPr>
-        <w:widowControl w:val="0"/>
-        <w:autoSpaceDE w:val="0"/>
-        <w:autoSpaceDN w:val="0"/>
-        <w:adjustRightInd w:val="0"/>
-        <w:rPr>
-          <w:rFonts w:ascii="Menlo" w:hAnsi="Menlo" w:cs="Menlo"/>
-          <w:color w:val="212529"/>
-          <w:sz w:val="28"/>
-          <w:szCs w:val="28"/>
-        </w:rPr>
-      </w:pPr>
-      <w:r>
-        <w:rPr>
-          <w:rFonts w:ascii="Menlo" w:hAnsi="Menlo" w:cs="Menlo"/>
-          <w:color w:val="666600"/>
-          <w:sz w:val="28"/>
-          <w:szCs w:val="28"/>
-        </w:rPr>
-        <w:t>{</w:t>
-      </w:r>
-    </w:p>
-    <w:p>
-      <w:pPr>
-        <w:widowControl w:val="0"/>
-        <w:autoSpaceDE w:val="0"/>
-        <w:autoSpaceDN w:val="0"/>
-        <w:adjustRightInd w:val="0"/>
-        <w:rPr>
-          <w:rFonts w:ascii="Menlo" w:hAnsi="Menlo" w:cs="Menlo"/>
-          <w:color w:val="212529"/>
-          <w:sz w:val="28"/>
-          <w:szCs w:val="28"/>
-        </w:rPr>
-      </w:pPr>
-      <w:r>
-        <w:rPr>
-          <w:rFonts w:ascii="Menlo" w:hAnsi="Menlo" w:cs="Menlo"/>
-          <w:color w:val="212529"/>
-          <w:sz w:val="28"/>
-          <w:szCs w:val="28"/>
-        </w:rPr>
-        <w:t xml:space="preserve">    </w:t>
-      </w:r>
-      <w:r>
-        <w:rPr>
-          <w:rFonts w:ascii="Menlo" w:hAnsi="Menlo" w:cs="Menlo"/>
-          <w:color w:val="000088"/>
-          <w:sz w:val="28"/>
-          <w:szCs w:val="28"/>
-        </w:rPr>
-        <w:t>int</w:t>
-      </w:r>
-      <w:r>
-        <w:rPr>
-          <w:rFonts w:ascii="Menlo" w:hAnsi="Menlo" w:cs="Menlo"/>
-          <w:color w:val="212529"/>
-          <w:sz w:val="28"/>
-          <w:szCs w:val="28"/>
-        </w:rPr>
-        <w:t xml:space="preserve"> result </w:t>
-      </w:r>
-      <w:r>
-        <w:rPr>
-          <w:rFonts w:ascii="Menlo" w:hAnsi="Menlo" w:cs="Menlo"/>
-          <w:color w:val="666600"/>
-          <w:sz w:val="28"/>
-          <w:szCs w:val="28"/>
-        </w:rPr>
-        <w:t>=</w:t>
-      </w:r>
-      <w:r>
-        <w:rPr>
-          <w:rFonts w:ascii="Menlo" w:hAnsi="Menlo" w:cs="Menlo"/>
-          <w:color w:val="212529"/>
-          <w:sz w:val="28"/>
-          <w:szCs w:val="28"/>
-        </w:rPr>
-        <w:t xml:space="preserve"> number1 </w:t>
-      </w:r>
-      <w:r>
-        <w:rPr>
-          <w:rFonts w:ascii="Menlo" w:hAnsi="Menlo" w:cs="Menlo"/>
-          <w:color w:val="666600"/>
-          <w:sz w:val="28"/>
-          <w:szCs w:val="28"/>
-        </w:rPr>
-        <w:t>+</w:t>
-      </w:r>
-      <w:r>
-        <w:rPr>
-          <w:rFonts w:ascii="Menlo" w:hAnsi="Menlo" w:cs="Menlo"/>
-          <w:color w:val="212529"/>
-          <w:sz w:val="28"/>
-          <w:szCs w:val="28"/>
-        </w:rPr>
-        <w:t xml:space="preserve"> number2</w:t>
-      </w:r>
-      <w:r>
-        <w:rPr>
-          <w:rFonts w:ascii="Menlo" w:hAnsi="Menlo" w:cs="Menlo"/>
-          <w:color w:val="666600"/>
-          <w:sz w:val="28"/>
-          <w:szCs w:val="28"/>
-        </w:rPr>
-        <w:t>;</w:t>
-      </w:r>
-    </w:p>
-    <w:p>
-      <w:pPr>
-        <w:widowControl w:val="0"/>
-        <w:autoSpaceDE w:val="0"/>
-        <w:autoSpaceDN w:val="0"/>
-        <w:adjustRightInd w:val="0"/>
-        <w:rPr>
-          <w:rFonts w:ascii="Menlo" w:hAnsi="Menlo" w:cs="Menlo"/>
-          <w:color w:val="212529"/>
-          <w:sz w:val="28"/>
-          <w:szCs w:val="28"/>
-        </w:rPr>
-      </w:pPr>
-      <w:r>
-        <w:rPr>
-          <w:rFonts w:ascii="Menlo" w:hAnsi="Menlo" w:cs="Menlo"/>
-          <w:color w:val="212529"/>
-          <w:sz w:val="28"/>
-          <w:szCs w:val="28"/>
-        </w:rPr>
-        <w:t xml:space="preserve">    </w:t>
-      </w:r>
-      <w:r>
-        <w:rPr>
-          <w:rFonts w:ascii="Menlo" w:hAnsi="Menlo" w:cs="Menlo"/>
-          <w:color w:val="000088"/>
-          <w:sz w:val="28"/>
-          <w:szCs w:val="28"/>
-        </w:rPr>
-        <w:t>return</w:t>
-      </w:r>
-      <w:r>
-        <w:rPr>
-          <w:rFonts w:ascii="Menlo" w:hAnsi="Menlo" w:cs="Menlo"/>
-          <w:color w:val="212529"/>
-          <w:sz w:val="28"/>
-          <w:szCs w:val="28"/>
-        </w:rPr>
-        <w:t xml:space="preserve"> result</w:t>
-      </w:r>
-      <w:r>
-        <w:rPr>
-          <w:rFonts w:ascii="Menlo" w:hAnsi="Menlo" w:cs="Menlo"/>
-          <w:color w:val="666600"/>
-          <w:sz w:val="28"/>
-          <w:szCs w:val="28"/>
-        </w:rPr>
-        <w:t>;</w:t>
-      </w:r>
-    </w:p>
-    <w:p>
-      <w:pPr>
-        <w:widowControl w:val="0"/>
-        <w:autoSpaceDE w:val="0"/>
-        <w:autoSpaceDN w:val="0"/>
-        <w:adjustRightInd w:val="0"/>
-        <w:rPr>
-          <w:rFonts w:ascii="Menlo" w:hAnsi="Menlo" w:cs="Menlo"/>
-          <w:color w:val="666600"/>
-          <w:sz w:val="28"/>
-          <w:szCs w:val="28"/>
-        </w:rPr>
-      </w:pPr>
-      <w:r>
-        <w:rPr>
-          <w:rFonts w:ascii="Menlo" w:hAnsi="Menlo" w:cs="Menlo"/>
-          <w:color w:val="666600"/>
-          <w:sz w:val="28"/>
-          <w:szCs w:val="28"/>
-        </w:rPr>
-        <w:t>}</w:t>
-      </w:r>
-    </w:p>
-    <w:p>
-      <w:pPr>
-        <w:widowControl w:val="0"/>
-        <w:autoSpaceDE w:val="0"/>
-        <w:autoSpaceDN w:val="0"/>
-        <w:adjustRightInd w:val="0"/>
-        <w:rPr>
-          <w:rFonts w:ascii="Menlo" w:hAnsi="Menlo" w:cs="Menlo"/>
-          <w:color w:val="666600"/>
-          <w:sz w:val="28"/>
-          <w:szCs w:val="28"/>
-        </w:rPr>
-      </w:pPr>
-    </w:p>
-    <w:p>
-      <w:pPr>
-        <w:widowControl w:val="0"/>
-        <w:autoSpaceDE w:val="0"/>
-        <w:autoSpaceDN w:val="0"/>
-        <w:adjustRightInd w:val="0"/>
-        <w:rPr>
-          <w:rFonts w:ascii="Menlo" w:hAnsi="Menlo" w:cs="Menlo"/>
-          <w:color w:val="212529"/>
-          <w:sz w:val="28"/>
-          <w:szCs w:val="28"/>
-        </w:rPr>
-      </w:pPr>
-    </w:p>
-    <w:p>
-      <w:pPr>
-        <w:widowControl w:val="0"/>
-        <w:autoSpaceDE w:val="0"/>
-        <w:autoSpaceDN w:val="0"/>
-        <w:adjustRightInd w:val="0"/>
+      <w:r>
         <w:rPr>
           <w:rFonts w:ascii="System Font" w:hAnsi="System Font" w:cs="System Font"/>
           <w:color w:val="212529"/>
           <w:sz w:val="32"/>
           <w:szCs w:val="32"/>
         </w:rPr>
-      </w:pPr>
+        <w:t xml:space="preserve">The first part, public, is the visibility, and is optional. If you </w:t>
+      </w:r>
+      <w:proofErr w:type="gramStart"/>
       <w:r>
         <w:rPr>
           <w:rFonts w:ascii="System Font" w:hAnsi="System Font" w:cs="System Font"/>
@@ -960,22 +1133,77 @@
           <w:sz w:val="32"/>
           <w:szCs w:val="32"/>
         </w:rPr>
-        <w:lastRenderedPageBreak/>
-        <w:t>We've changed almost everything. The function now returns an integer, it takes two parameters (both integers), and instead of outputting something, it makes a calculation and then returns the result. This means that we can add two numbers from various places in our code, simply by calling this function, instead of having to write the calculation code each time. While we don't save that much time and effort in this small example, you better believe that you will learn to love functions, the more you use C#. This function is called like this:</w:t>
-      </w:r>
-    </w:p>
-    <w:p>
-      <w:pPr>
-        <w:widowControl w:val="0"/>
-        <w:autoSpaceDE w:val="0"/>
-        <w:autoSpaceDN w:val="0"/>
-        <w:adjustRightInd w:val="0"/>
+        <w:t>don't</w:t>
+      </w:r>
+      <w:proofErr w:type="gramEnd"/>
+      <w:r>
         <w:rPr>
           <w:rFonts w:ascii="System Font" w:hAnsi="System Font" w:cs="System Font"/>
           <w:color w:val="212529"/>
           <w:sz w:val="32"/>
           <w:szCs w:val="32"/>
         </w:rPr>
+        <w:t xml:space="preserve"> define any, then the function will be private. More about that </w:t>
+      </w:r>
+      <w:proofErr w:type="gramStart"/>
+      <w:r>
+        <w:rPr>
+          <w:rFonts w:ascii="System Font" w:hAnsi="System Font" w:cs="System Font"/>
+          <w:color w:val="212529"/>
+          <w:sz w:val="32"/>
+          <w:szCs w:val="32"/>
+        </w:rPr>
+        <w:t>later on</w:t>
+      </w:r>
+      <w:proofErr w:type="gramEnd"/>
+      <w:r>
+        <w:rPr>
+          <w:rFonts w:ascii="System Font" w:hAnsi="System Font" w:cs="System Font"/>
+          <w:color w:val="212529"/>
+          <w:sz w:val="32"/>
+          <w:szCs w:val="32"/>
+        </w:rPr>
+        <w:t xml:space="preserve">. Next is the type to return. It could be any valid type in C#, or as we have done it here, void. A void means that this function returns absolutely nothing. Also, this function takes no parameters, </w:t>
+      </w:r>
+      <w:r>
+        <w:rPr>
+          <w:rFonts w:ascii="System Font" w:hAnsi="System Font" w:cs="System Font"/>
+          <w:color w:val="212529"/>
+          <w:sz w:val="32"/>
+          <w:szCs w:val="32"/>
+        </w:rPr>
+        <w:lastRenderedPageBreak/>
+        <w:t xml:space="preserve">as you can see from the empty set of parentheses, so </w:t>
+      </w:r>
+      <w:proofErr w:type="gramStart"/>
+      <w:r>
+        <w:rPr>
+          <w:rFonts w:ascii="System Font" w:hAnsi="System Font" w:cs="System Font"/>
+          <w:color w:val="212529"/>
+          <w:sz w:val="32"/>
+          <w:szCs w:val="32"/>
+        </w:rPr>
+        <w:t>it's</w:t>
+      </w:r>
+      <w:proofErr w:type="gramEnd"/>
+      <w:r>
+        <w:rPr>
+          <w:rFonts w:ascii="System Font" w:hAnsi="System Font" w:cs="System Font"/>
+          <w:color w:val="212529"/>
+          <w:sz w:val="32"/>
+          <w:szCs w:val="32"/>
+        </w:rPr>
+        <w:t xml:space="preserve"> actually just a tad bit boring.</w:t>
+      </w:r>
+    </w:p>
+    <w:p>
+      <w:pPr>
+        <w:rPr>
+          <w:rFonts w:ascii="System Font" w:hAnsi="System Font" w:cs="System Font"/>
+          <w:color w:val="212529"/>
+          <w:sz w:val="32"/>
+          <w:szCs w:val="32"/>
+        </w:rPr>
       </w:pPr>
     </w:p>
     <w:p>
@@ -998,6 +1226,24 @@
           <w:sz w:val="28"/>
           <w:szCs w:val="28"/>
         </w:rPr>
+        <w:t>public</w:t>
+      </w:r>
+      <w:r>
+        <w:rPr>
+          <w:rFonts w:ascii="Menlo" w:hAnsi="Menlo" w:cs="Menlo"/>
+          <w:color w:val="212529"/>
+          <w:sz w:val="28"/>
+          <w:szCs w:val="28"/>
+        </w:rPr>
+        <w:t xml:space="preserve"> </w:t>
+      </w:r>
+      <w:r>
+        <w:rPr>
+          <w:rFonts w:ascii="Menlo" w:hAnsi="Menlo" w:cs="Menlo"/>
+          <w:color w:val="000088"/>
+          <w:sz w:val="28"/>
+          <w:szCs w:val="28"/>
+        </w:rPr>
         <w:t>int</w:t>
       </w:r>
       <w:r>
@@ -1007,6 +1253,153 @@
           <w:sz w:val="28"/>
           <w:szCs w:val="28"/>
         </w:rPr>
+        <w:t xml:space="preserve"> </w:t>
+      </w:r>
+      <w:proofErr w:type="gramStart"/>
+      <w:r>
+        <w:rPr>
+          <w:rFonts w:ascii="Menlo" w:hAnsi="Menlo" w:cs="Menlo"/>
+          <w:color w:val="660066"/>
+          <w:sz w:val="28"/>
+          <w:szCs w:val="28"/>
+        </w:rPr>
+        <w:t>AddNumbers</w:t>
+      </w:r>
+      <w:r>
+        <w:rPr>
+          <w:rFonts w:ascii="Menlo" w:hAnsi="Menlo" w:cs="Menlo"/>
+          <w:color w:val="666600"/>
+          <w:sz w:val="28"/>
+          <w:szCs w:val="28"/>
+        </w:rPr>
+        <w:t>(</w:t>
+      </w:r>
+      <w:proofErr w:type="gramEnd"/>
+      <w:r>
+        <w:rPr>
+          <w:rFonts w:ascii="Menlo" w:hAnsi="Menlo" w:cs="Menlo"/>
+          <w:color w:val="000088"/>
+          <w:sz w:val="28"/>
+          <w:szCs w:val="28"/>
+        </w:rPr>
+        <w:t>int</w:t>
+      </w:r>
+      <w:r>
+        <w:rPr>
+          <w:rFonts w:ascii="Menlo" w:hAnsi="Menlo" w:cs="Menlo"/>
+          <w:color w:val="212529"/>
+          <w:sz w:val="28"/>
+          <w:szCs w:val="28"/>
+        </w:rPr>
+        <w:t xml:space="preserve"> number1</w:t>
+      </w:r>
+      <w:r>
+        <w:rPr>
+          <w:rFonts w:ascii="Menlo" w:hAnsi="Menlo" w:cs="Menlo"/>
+          <w:color w:val="666600"/>
+          <w:sz w:val="28"/>
+          <w:szCs w:val="28"/>
+        </w:rPr>
+        <w:t>,</w:t>
+      </w:r>
+      <w:r>
+        <w:rPr>
+          <w:rFonts w:ascii="Menlo" w:hAnsi="Menlo" w:cs="Menlo"/>
+          <w:color w:val="212529"/>
+          <w:sz w:val="28"/>
+          <w:szCs w:val="28"/>
+        </w:rPr>
+        <w:t xml:space="preserve"> </w:t>
+      </w:r>
+      <w:r>
+        <w:rPr>
+          <w:rFonts w:ascii="Menlo" w:hAnsi="Menlo" w:cs="Menlo"/>
+          <w:color w:val="000088"/>
+          <w:sz w:val="28"/>
+          <w:szCs w:val="28"/>
+        </w:rPr>
+        <w:t>int</w:t>
+      </w:r>
+      <w:r>
+        <w:rPr>
+          <w:rFonts w:ascii="Menlo" w:hAnsi="Menlo" w:cs="Menlo"/>
+          <w:color w:val="212529"/>
+          <w:sz w:val="28"/>
+          <w:szCs w:val="28"/>
+        </w:rPr>
+        <w:t xml:space="preserve"> number2</w:t>
+      </w:r>
+      <w:r>
+        <w:rPr>
+          <w:rFonts w:ascii="Menlo" w:hAnsi="Menlo" w:cs="Menlo"/>
+          <w:color w:val="666600"/>
+          <w:sz w:val="28"/>
+          <w:szCs w:val="28"/>
+        </w:rPr>
+        <w:t>)</w:t>
+      </w:r>
+    </w:p>
+    <w:p>
+      <w:pPr>
+        <w:widowControl w:val="0"/>
+        <w:autoSpaceDE w:val="0"/>
+        <w:autoSpaceDN w:val="0"/>
+        <w:adjustRightInd w:val="0"/>
+        <w:rPr>
+          <w:rFonts w:ascii="Menlo" w:hAnsi="Menlo" w:cs="Menlo"/>
+          <w:color w:val="212529"/>
+          <w:sz w:val="28"/>
+          <w:szCs w:val="28"/>
+        </w:rPr>
+      </w:pPr>
+      <w:r>
+        <w:rPr>
+          <w:rFonts w:ascii="Menlo" w:hAnsi="Menlo" w:cs="Menlo"/>
+          <w:color w:val="666600"/>
+          <w:sz w:val="28"/>
+          <w:szCs w:val="28"/>
+        </w:rPr>
+        <w:t>{</w:t>
+      </w:r>
+    </w:p>
+    <w:p>
+      <w:pPr>
+        <w:widowControl w:val="0"/>
+        <w:autoSpaceDE w:val="0"/>
+        <w:autoSpaceDN w:val="0"/>
+        <w:adjustRightInd w:val="0"/>
+        <w:rPr>
+          <w:rFonts w:ascii="Menlo" w:hAnsi="Menlo" w:cs="Menlo"/>
+          <w:color w:val="212529"/>
+          <w:sz w:val="28"/>
+          <w:szCs w:val="28"/>
+        </w:rPr>
+      </w:pPr>
+      <w:r>
+        <w:rPr>
+          <w:rFonts w:ascii="Menlo" w:hAnsi="Menlo" w:cs="Menlo"/>
+          <w:color w:val="212529"/>
+          <w:sz w:val="28"/>
+          <w:szCs w:val="28"/>
+        </w:rPr>
+        <w:t xml:space="preserve">    </w:t>
+      </w:r>
+      <w:r>
+        <w:rPr>
+          <w:rFonts w:ascii="Menlo" w:hAnsi="Menlo" w:cs="Menlo"/>
+          <w:color w:val="000088"/>
+          <w:sz w:val="28"/>
+          <w:szCs w:val="28"/>
+        </w:rPr>
+        <w:t>int</w:t>
+      </w:r>
+      <w:r>
+        <w:rPr>
+          <w:rFonts w:ascii="Menlo" w:hAnsi="Menlo" w:cs="Menlo"/>
+          <w:color w:val="212529"/>
+          <w:sz w:val="28"/>
+          <w:szCs w:val="28"/>
+        </w:rPr>
         <w:t xml:space="preserve"> result </w:t>
       </w:r>
       <w:r>
@@ -1025,8 +1418,277 @@
           <w:sz w:val="28"/>
           <w:szCs w:val="28"/>
         </w:rPr>
+        <w:t xml:space="preserve"> number1 </w:t>
+      </w:r>
+      <w:r>
+        <w:rPr>
+          <w:rFonts w:ascii="Menlo" w:hAnsi="Menlo" w:cs="Menlo"/>
+          <w:color w:val="666600"/>
+          <w:sz w:val="28"/>
+          <w:szCs w:val="28"/>
+        </w:rPr>
+        <w:t>+</w:t>
+      </w:r>
+      <w:r>
+        <w:rPr>
+          <w:rFonts w:ascii="Menlo" w:hAnsi="Menlo" w:cs="Menlo"/>
+          <w:color w:val="212529"/>
+          <w:sz w:val="28"/>
+          <w:szCs w:val="28"/>
+        </w:rPr>
         <w:t xml:space="preserve"> </w:t>
       </w:r>
+      <w:proofErr w:type="gramStart"/>
+      <w:r>
+        <w:rPr>
+          <w:rFonts w:ascii="Menlo" w:hAnsi="Menlo" w:cs="Menlo"/>
+          <w:color w:val="212529"/>
+          <w:sz w:val="28"/>
+          <w:szCs w:val="28"/>
+        </w:rPr>
+        <w:t>number2</w:t>
+      </w:r>
+      <w:r>
+        <w:rPr>
+          <w:rFonts w:ascii="Menlo" w:hAnsi="Menlo" w:cs="Menlo"/>
+          <w:color w:val="666600"/>
+          <w:sz w:val="28"/>
+          <w:szCs w:val="28"/>
+        </w:rPr>
+        <w:t>;</w:t>
+      </w:r>
+      <w:proofErr w:type="gramEnd"/>
+    </w:p>
+    <w:p>
+      <w:pPr>
+        <w:widowControl w:val="0"/>
+        <w:autoSpaceDE w:val="0"/>
+        <w:autoSpaceDN w:val="0"/>
+        <w:adjustRightInd w:val="0"/>
+        <w:rPr>
+          <w:rFonts w:ascii="Menlo" w:hAnsi="Menlo" w:cs="Menlo"/>
+          <w:color w:val="212529"/>
+          <w:sz w:val="28"/>
+          <w:szCs w:val="28"/>
+        </w:rPr>
+      </w:pPr>
+      <w:r>
+        <w:rPr>
+          <w:rFonts w:ascii="Menlo" w:hAnsi="Menlo" w:cs="Menlo"/>
+          <w:color w:val="212529"/>
+          <w:sz w:val="28"/>
+          <w:szCs w:val="28"/>
+        </w:rPr>
+        <w:t xml:space="preserve">    </w:t>
+      </w:r>
+      <w:r>
+        <w:rPr>
+          <w:rFonts w:ascii="Menlo" w:hAnsi="Menlo" w:cs="Menlo"/>
+          <w:color w:val="000088"/>
+          <w:sz w:val="28"/>
+          <w:szCs w:val="28"/>
+        </w:rPr>
+        <w:t>return</w:t>
+      </w:r>
+      <w:r>
+        <w:rPr>
+          <w:rFonts w:ascii="Menlo" w:hAnsi="Menlo" w:cs="Menlo"/>
+          <w:color w:val="212529"/>
+          <w:sz w:val="28"/>
+          <w:szCs w:val="28"/>
+        </w:rPr>
+        <w:t xml:space="preserve"> </w:t>
+      </w:r>
+      <w:proofErr w:type="gramStart"/>
+      <w:r>
+        <w:rPr>
+          <w:rFonts w:ascii="Menlo" w:hAnsi="Menlo" w:cs="Menlo"/>
+          <w:color w:val="212529"/>
+          <w:sz w:val="28"/>
+          <w:szCs w:val="28"/>
+        </w:rPr>
+        <w:t>result</w:t>
+      </w:r>
+      <w:r>
+        <w:rPr>
+          <w:rFonts w:ascii="Menlo" w:hAnsi="Menlo" w:cs="Menlo"/>
+          <w:color w:val="666600"/>
+          <w:sz w:val="28"/>
+          <w:szCs w:val="28"/>
+        </w:rPr>
+        <w:t>;</w:t>
+      </w:r>
+      <w:proofErr w:type="gramEnd"/>
+    </w:p>
+    <w:p>
+      <w:pPr>
+        <w:widowControl w:val="0"/>
+        <w:autoSpaceDE w:val="0"/>
+        <w:autoSpaceDN w:val="0"/>
+        <w:adjustRightInd w:val="0"/>
+        <w:rPr>
+          <w:rFonts w:ascii="Menlo" w:hAnsi="Menlo" w:cs="Menlo"/>
+          <w:color w:val="666600"/>
+          <w:sz w:val="28"/>
+          <w:szCs w:val="28"/>
+        </w:rPr>
+      </w:pPr>
+      <w:r>
+        <w:rPr>
+          <w:rFonts w:ascii="Menlo" w:hAnsi="Menlo" w:cs="Menlo"/>
+          <w:color w:val="666600"/>
+          <w:sz w:val="28"/>
+          <w:szCs w:val="28"/>
+        </w:rPr>
+        <w:t>}</w:t>
+      </w:r>
+    </w:p>
+    <w:p>
+      <w:pPr>
+        <w:widowControl w:val="0"/>
+        <w:autoSpaceDE w:val="0"/>
+        <w:autoSpaceDN w:val="0"/>
+        <w:adjustRightInd w:val="0"/>
+        <w:rPr>
+          <w:rFonts w:ascii="Menlo" w:hAnsi="Menlo" w:cs="Menlo"/>
+          <w:color w:val="666600"/>
+          <w:sz w:val="28"/>
+          <w:szCs w:val="28"/>
+        </w:rPr>
+      </w:pPr>
+    </w:p>
+    <w:p>
+      <w:pPr>
+        <w:widowControl w:val="0"/>
+        <w:autoSpaceDE w:val="0"/>
+        <w:autoSpaceDN w:val="0"/>
+        <w:adjustRightInd w:val="0"/>
+        <w:rPr>
+          <w:rFonts w:ascii="Menlo" w:hAnsi="Menlo" w:cs="Menlo"/>
+          <w:color w:val="212529"/>
+          <w:sz w:val="28"/>
+          <w:szCs w:val="28"/>
+        </w:rPr>
+      </w:pPr>
+    </w:p>
+    <w:p>
+      <w:pPr>
+        <w:widowControl w:val="0"/>
+        <w:autoSpaceDE w:val="0"/>
+        <w:autoSpaceDN w:val="0"/>
+        <w:adjustRightInd w:val="0"/>
+        <w:rPr>
+          <w:rFonts w:ascii="System Font" w:hAnsi="System Font" w:cs="System Font"/>
+          <w:color w:val="212529"/>
+          <w:sz w:val="32"/>
+          <w:szCs w:val="32"/>
+        </w:rPr>
+      </w:pPr>
+      <w:proofErr w:type="gramStart"/>
+      <w:r>
+        <w:rPr>
+          <w:rFonts w:ascii="System Font" w:hAnsi="System Font" w:cs="System Font"/>
+          <w:color w:val="212529"/>
+          <w:sz w:val="32"/>
+          <w:szCs w:val="32"/>
+        </w:rPr>
+        <w:t>We've</w:t>
+      </w:r>
+      <w:proofErr w:type="gramEnd"/>
+      <w:r>
+        <w:rPr>
+          <w:rFonts w:ascii="System Font" w:hAnsi="System Font" w:cs="System Font"/>
+          <w:color w:val="212529"/>
+          <w:sz w:val="32"/>
+          <w:szCs w:val="32"/>
+        </w:rPr>
+        <w:t xml:space="preserve"> changed almost everything. The function now returns an integer, it takes two parameters (both integers), and instead of outputting something, it makes a calculation and then returns the result. This means that we can add two numbers from various places in our code, simply by calling this function, instead of having to write the calculation code each time. While we </w:t>
+      </w:r>
+      <w:proofErr w:type="gramStart"/>
+      <w:r>
+        <w:rPr>
+          <w:rFonts w:ascii="System Font" w:hAnsi="System Font" w:cs="System Font"/>
+          <w:color w:val="212529"/>
+          <w:sz w:val="32"/>
+          <w:szCs w:val="32"/>
+        </w:rPr>
+        <w:t>don't</w:t>
+      </w:r>
+      <w:proofErr w:type="gramEnd"/>
+      <w:r>
+        <w:rPr>
+          <w:rFonts w:ascii="System Font" w:hAnsi="System Font" w:cs="System Font"/>
+          <w:color w:val="212529"/>
+          <w:sz w:val="32"/>
+          <w:szCs w:val="32"/>
+        </w:rPr>
+        <w:t xml:space="preserve"> save that much time and effort in this small example, you better believe that you will learn to love functions, the more you use C#. This function is called like this:</w:t>
+      </w:r>
+    </w:p>
+    <w:p>
+      <w:pPr>
+        <w:widowControl w:val="0"/>
+        <w:autoSpaceDE w:val="0"/>
+        <w:autoSpaceDN w:val="0"/>
+        <w:adjustRightInd w:val="0"/>
+        <w:rPr>
+          <w:rFonts w:ascii="System Font" w:hAnsi="System Font" w:cs="System Font"/>
+          <w:color w:val="212529"/>
+          <w:sz w:val="32"/>
+          <w:szCs w:val="32"/>
+        </w:rPr>
+      </w:pPr>
+    </w:p>
+    <w:p>
+      <w:pPr>
+        <w:widowControl w:val="0"/>
+        <w:autoSpaceDE w:val="0"/>
+        <w:autoSpaceDN w:val="0"/>
+        <w:adjustRightInd w:val="0"/>
+        <w:rPr>
+          <w:rFonts w:ascii="Menlo" w:hAnsi="Menlo" w:cs="Menlo"/>
+          <w:color w:val="212529"/>
+          <w:sz w:val="28"/>
+          <w:szCs w:val="28"/>
+        </w:rPr>
+      </w:pPr>
+      <w:r>
+        <w:rPr>
+          <w:rFonts w:ascii="Menlo" w:hAnsi="Menlo" w:cs="Menlo"/>
+          <w:color w:val="000088"/>
+          <w:sz w:val="28"/>
+          <w:szCs w:val="28"/>
+        </w:rPr>
+        <w:t>int</w:t>
+      </w:r>
+      <w:r>
+        <w:rPr>
+          <w:rFonts w:ascii="Menlo" w:hAnsi="Menlo" w:cs="Menlo"/>
+          <w:color w:val="212529"/>
+          <w:sz w:val="28"/>
+          <w:szCs w:val="28"/>
+        </w:rPr>
+        <w:t xml:space="preserve"> result </w:t>
+      </w:r>
+      <w:r>
+        <w:rPr>
+          <w:rFonts w:ascii="Menlo" w:hAnsi="Menlo" w:cs="Menlo"/>
+          <w:color w:val="666600"/>
+          <w:sz w:val="28"/>
+          <w:szCs w:val="28"/>
+        </w:rPr>
+        <w:t>=</w:t>
+      </w:r>
+      <w:r>
+        <w:rPr>
+          <w:rFonts w:ascii="Menlo" w:hAnsi="Menlo" w:cs="Menlo"/>
+          <w:color w:val="212529"/>
+          <w:sz w:val="28"/>
+          <w:szCs w:val="28"/>
+        </w:rPr>
+        <w:t xml:space="preserve"> </w:t>
+      </w:r>
+      <w:proofErr w:type="gramStart"/>
       <w:r>
         <w:rPr>
           <w:rFonts w:ascii="Menlo" w:hAnsi="Menlo" w:cs="Menlo"/>
@@ -1045,6 +1707,7 @@
         </w:rPr>
         <w:t>(</w:t>
       </w:r>
+      <w:proofErr w:type="gramEnd"/>
       <w:r>
         <w:rPr>
           <w:rFonts w:ascii="Menlo" w:hAnsi="Menlo" w:cs="Menlo"/>
@@ -1137,6 +1800,7 @@
         </w:rPr>
         <w:t>result</w:t>
       </w:r>
+      <w:proofErr w:type="gramStart"/>
       <w:r>
         <w:rPr>
           <w:rFonts w:ascii="Menlo" w:hAnsi="Menlo" w:cs="Menlo"/>
@@ -1146,14 +1810,12 @@
         </w:rPr>
         <w:t>);</w:t>
       </w:r>
-    </w:p>
-    <w:p>
-      <w:bookmarkStart w:id="0" w:name="_GoBack"/>
-      <w:bookmarkEnd w:id="0"/>
-    </w:p>
+      <w:proofErr w:type="gramEnd"/>
+    </w:p>
+    <w:p/>
     <w:sectPr>
       <w:pgSz w:w="12240" w:h="15840"/>
-      <w:pgMar w:top="1440" w:right="1440" w:bottom="1440" w:left="1440" w:header="720" w:footer="720" w:gutter="0"/>
+      <w:pgMar w:top="720" w:right="720" w:bottom="720" w:left="720" w:header="720" w:footer="720" w:gutter="0"/>
       <w:cols w:space="720"/>
       <w:docGrid w:linePitch="400"/>
     </w:sectPr>
@@ -1162,7 +1824,7 @@
 </file>
 
 <file path=word/styles.xml><?xml version="1.0" encoding="utf-8"?>
-<w:styles xmlns:mc="http://schemas.openxmlformats.org/markup-compatibility/2006" xmlns:r="http://schemas.openxmlformats.org/officeDocument/2006/relationships" xmlns:w="http://schemas.openxmlformats.org/wordprocessingml/2006/main" xmlns:w14="http://schemas.microsoft.com/office/word/2010/wordml" xmlns:w15="http://schemas.microsoft.com/office/word/2012/wordml" mc:Ignorable="w14 w15">
+<w:styles xmlns:mc="http://schemas.openxmlformats.org/markup-compatibility/2006" xmlns:r="http://schemas.openxmlformats.org/officeDocument/2006/relationships" xmlns:w="http://schemas.openxmlformats.org/wordprocessingml/2006/main" xmlns:w14="http://schemas.microsoft.com/office/word/2010/wordml" xmlns:w15="http://schemas.microsoft.com/office/word/2012/wordml" xmlns:w16cex="http://schemas.microsoft.com/office/word/2018/wordml/cex" xmlns:w16cid="http://schemas.microsoft.com/office/word/2016/wordml/cid" xmlns:w16="http://schemas.microsoft.com/office/word/2018/wordml" xmlns:w16se="http://schemas.microsoft.com/office/word/2015/wordml/symex" mc:Ignorable="w14 w15 w16se w16cid w16 w16cex">
   <w:docDefaults>
     <w:rPrDefault>
       <w:rPr>
@@ -1174,7 +1836,7 @@
     </w:rPrDefault>
     <w:pPrDefault/>
   </w:docDefaults>
-  <w:latentStyles w:defLockedState="0" w:defUIPriority="99" w:defSemiHidden="0" w:defUnhideWhenUsed="0" w:defQFormat="0" w:count="382">
+  <w:latentStyles w:defLockedState="0" w:defUIPriority="99" w:defSemiHidden="0" w:defUnhideWhenUsed="0" w:defQFormat="0" w:count="376">
     <w:lsdException w:name="Normal" w:uiPriority="0" w:qFormat="1"/>
     <w:lsdException w:name="heading 1" w:uiPriority="9" w:qFormat="1"/>
     <w:lsdException w:name="heading 2" w:semiHidden="1" w:uiPriority="9" w:unhideWhenUsed="1" w:qFormat="1"/>
@@ -1331,15 +1993,6 @@
     <w:lsdException w:name="Balloon Text" w:semiHidden="1" w:unhideWhenUsed="1"/>
     <w:lsdException w:name="Table Grid" w:uiPriority="39"/>
     <w:lsdException w:name="Table Theme" w:semiHidden="1" w:unhideWhenUsed="1"/>
-    <w:lsdException w:name="Note Level 1" w:semiHidden="1" w:unhideWhenUsed="1"/>
-    <w:lsdException w:name="Note Level 2" w:semiHidden="1" w:unhideWhenUsed="1"/>
-    <w:lsdException w:name="Note Level 3" w:semiHidden="1" w:unhideWhenUsed="1"/>
-    <w:lsdException w:name="Note Level 4" w:semiHidden="1" w:unhideWhenUsed="1"/>
-    <w:lsdException w:name="Note Level 5" w:semiHidden="1" w:unhideWhenUsed="1"/>
-    <w:lsdException w:name="Note Level 6" w:semiHidden="1" w:unhideWhenUsed="1"/>
-    <w:lsdException w:name="Note Level 7" w:semiHidden="1" w:unhideWhenUsed="1"/>
-    <w:lsdException w:name="Note Level 8" w:semiHidden="1" w:unhideWhenUsed="1"/>
-    <w:lsdException w:name="Note Level 9" w:semiHidden="1" w:unhideWhenUsed="1"/>
     <w:lsdException w:name="Placeholder Text" w:semiHidden="1"/>
     <w:lsdException w:name="No Spacing" w:uiPriority="1" w:qFormat="1"/>
     <w:lsdException w:name="Light Shading" w:uiPriority="60"/>

</xml_diff>

<commit_message>
made changes to functions doc
</commit_message>
<xml_diff>
--- a/Lecture Materials/functions.docx
+++ b/Lecture Materials/functions.docx
@@ -322,92 +322,135 @@
           <w:szCs w:val="28"/>
         </w:rPr>
       </w:pPr>
+      <w:proofErr w:type="spellStart"/>
+      <w:r>
+        <w:rPr>
+          <w:rFonts w:ascii="Menlo" w:hAnsi="Menlo" w:cs="Menlo"/>
+          <w:color w:val="660066"/>
+          <w:sz w:val="28"/>
+          <w:szCs w:val="28"/>
+        </w:rPr>
+        <w:t>PrintToConsole</w:t>
+      </w:r>
+      <w:proofErr w:type="spellEnd"/>
+      <w:r>
+        <w:rPr>
+          <w:rFonts w:ascii="Menlo" w:hAnsi="Menlo" w:cs="Menlo"/>
+          <w:color w:val="666600"/>
+          <w:sz w:val="28"/>
+          <w:szCs w:val="28"/>
+        </w:rPr>
+        <w:t xml:space="preserve"> </w:t>
+      </w:r>
+      <w:r>
+        <w:rPr>
+          <w:rFonts w:ascii="Menlo" w:hAnsi="Menlo" w:cs="Menlo"/>
+          <w:color w:val="666600"/>
+          <w:sz w:val="28"/>
+          <w:szCs w:val="28"/>
+        </w:rPr>
+        <w:t>(</w:t>
+      </w:r>
       <w:proofErr w:type="gramStart"/>
       <w:r>
         <w:rPr>
           <w:rFonts w:ascii="Menlo" w:hAnsi="Menlo" w:cs="Menlo"/>
+          <w:color w:val="666600"/>
+          <w:sz w:val="28"/>
+          <w:szCs w:val="28"/>
+        </w:rPr>
+        <w:t>);</w:t>
+      </w:r>
+      <w:proofErr w:type="gramEnd"/>
+    </w:p>
+    <w:p>
+      <w:pPr>
+        <w:widowControl w:val="0"/>
+        <w:autoSpaceDE w:val="0"/>
+        <w:autoSpaceDN w:val="0"/>
+        <w:adjustRightInd w:val="0"/>
+        <w:rPr>
+          <w:rFonts w:ascii="System Font" w:hAnsi="System Font" w:cs="System Font"/>
+          <w:color w:val="212529"/>
+          <w:sz w:val="32"/>
+          <w:szCs w:val="32"/>
+        </w:rPr>
+      </w:pPr>
+      <w:r>
+        <w:rPr>
+          <w:rFonts w:ascii="System Font" w:hAnsi="System Font" w:cs="System Font"/>
+          <w:color w:val="212529"/>
+          <w:sz w:val="32"/>
+          <w:szCs w:val="32"/>
+        </w:rPr>
+        <w:t xml:space="preserve">Here is an example of our </w:t>
+      </w:r>
+      <w:proofErr w:type="spellStart"/>
+      <w:r>
+        <w:rPr>
+          <w:rFonts w:ascii="Menlo" w:hAnsi="Menlo" w:cs="Menlo"/>
           <w:color w:val="660066"/>
           <w:sz w:val="28"/>
           <w:szCs w:val="28"/>
         </w:rPr>
-        <w:t>DoStuff</w:t>
-      </w:r>
-      <w:r>
-        <w:rPr>
-          <w:rFonts w:ascii="Menlo" w:hAnsi="Menlo" w:cs="Menlo"/>
-          <w:color w:val="666600"/>
-          <w:sz w:val="28"/>
-          <w:szCs w:val="28"/>
-        </w:rPr>
-        <w:t>(</w:t>
-      </w:r>
-      <w:proofErr w:type="gramEnd"/>
-      <w:r>
-        <w:rPr>
-          <w:rFonts w:ascii="Menlo" w:hAnsi="Menlo" w:cs="Menlo"/>
-          <w:color w:val="666600"/>
-          <w:sz w:val="28"/>
-          <w:szCs w:val="28"/>
-        </w:rPr>
-        <w:t>);</w:t>
-      </w:r>
-    </w:p>
-    <w:p>
-      <w:pPr>
-        <w:widowControl w:val="0"/>
-        <w:autoSpaceDE w:val="0"/>
-        <w:autoSpaceDN w:val="0"/>
-        <w:adjustRightInd w:val="0"/>
-        <w:rPr>
-          <w:rFonts w:ascii="System Font" w:hAnsi="System Font" w:cs="System Font"/>
-          <w:color w:val="212529"/>
-          <w:sz w:val="32"/>
-          <w:szCs w:val="32"/>
-        </w:rPr>
-      </w:pPr>
-      <w:r>
-        <w:rPr>
-          <w:rFonts w:ascii="System Font" w:hAnsi="System Font" w:cs="System Font"/>
-          <w:color w:val="212529"/>
-          <w:sz w:val="32"/>
-          <w:szCs w:val="32"/>
-        </w:rPr>
-        <w:t xml:space="preserve">Here is an example of our </w:t>
-      </w:r>
-      <w:proofErr w:type="gramStart"/>
-      <w:r>
-        <w:rPr>
-          <w:rFonts w:ascii="System Font" w:hAnsi="System Font" w:cs="System Font"/>
-          <w:color w:val="212529"/>
-          <w:sz w:val="32"/>
-          <w:szCs w:val="32"/>
-        </w:rPr>
-        <w:t>DoStuff(</w:t>
-      </w:r>
-      <w:proofErr w:type="gramEnd"/>
-      <w:r>
-        <w:rPr>
-          <w:rFonts w:ascii="System Font" w:hAnsi="System Font" w:cs="System Font"/>
-          <w:color w:val="212529"/>
-          <w:sz w:val="32"/>
-          <w:szCs w:val="32"/>
-        </w:rPr>
-        <w:t>) function:</w:t>
-      </w:r>
-    </w:p>
-    <w:p>
-      <w:pPr>
-        <w:widowControl w:val="0"/>
-        <w:autoSpaceDE w:val="0"/>
-        <w:autoSpaceDN w:val="0"/>
-        <w:adjustRightInd w:val="0"/>
-        <w:rPr>
-          <w:rFonts w:ascii="System Font" w:hAnsi="System Font" w:cs="System Font"/>
-          <w:color w:val="212529"/>
-          <w:sz w:val="32"/>
-          <w:szCs w:val="32"/>
-        </w:rPr>
-      </w:pPr>
+        <w:t>PrintToConsole</w:t>
+      </w:r>
+      <w:proofErr w:type="spellEnd"/>
+      <w:r>
+        <w:rPr>
+          <w:rFonts w:ascii="System Font" w:hAnsi="System Font" w:cs="System Font"/>
+          <w:color w:val="212529"/>
+          <w:sz w:val="32"/>
+          <w:szCs w:val="32"/>
+        </w:rPr>
+        <w:t xml:space="preserve"> </w:t>
+      </w:r>
+      <w:r>
+        <w:rPr>
+          <w:rFonts w:ascii="System Font" w:hAnsi="System Font" w:cs="System Font"/>
+          <w:color w:val="212529"/>
+          <w:sz w:val="32"/>
+          <w:szCs w:val="32"/>
+        </w:rPr>
+        <w:t>() function:</w:t>
+      </w:r>
+    </w:p>
+    <w:p>
+      <w:pPr>
+        <w:widowControl w:val="0"/>
+        <w:autoSpaceDE w:val="0"/>
+        <w:autoSpaceDN w:val="0"/>
+        <w:adjustRightInd w:val="0"/>
+        <w:rPr>
+          <w:rFonts w:ascii="System Font" w:hAnsi="System Font" w:cs="System Font"/>
+          <w:color w:val="212529"/>
+          <w:sz w:val="32"/>
+          <w:szCs w:val="32"/>
+        </w:rPr>
+      </w:pPr>
+    </w:p>
+    <w:p>
+      <w:pPr>
+        <w:widowControl w:val="0"/>
+        <w:autoSpaceDE w:val="0"/>
+        <w:autoSpaceDN w:val="0"/>
+        <w:adjustRightInd w:val="0"/>
+        <w:rPr>
+          <w:rFonts w:ascii="System Font" w:hAnsi="System Font" w:cs="System Font"/>
+          <w:color w:val="212529"/>
+          <w:sz w:val="32"/>
+          <w:szCs w:val="32"/>
+        </w:rPr>
+      </w:pPr>
+      <w:r>
+        <w:rPr>
+          <w:rFonts w:ascii="System Font" w:hAnsi="System Font" w:cs="System Font"/>
+          <w:color w:val="212529"/>
+          <w:sz w:val="32"/>
+          <w:szCs w:val="32"/>
+        </w:rPr>
+        <w:t>//this is a void function</w:t>
+      </w:r>
     </w:p>
     <w:p>
       <w:pPr>
@@ -615,15 +658,807 @@
         <w:t>}</w:t>
       </w:r>
     </w:p>
-    <w:p>
-      <w:pPr>
-        <w:widowControl w:val="0"/>
-        <w:autoSpaceDE w:val="0"/>
-        <w:autoSpaceDN w:val="0"/>
-        <w:adjustRightInd w:val="0"/>
-        <w:rPr>
-          <w:rFonts w:ascii="Menlo" w:hAnsi="Menlo" w:cs="Menlo"/>
-          <w:color w:val="666600"/>
+    <w:p/>
+    <w:p>
+      <w:pPr>
+        <w:rPr>
+          <w:rFonts w:ascii="System Font" w:hAnsi="System Font" w:cs="System Font"/>
+          <w:color w:val="212529"/>
+          <w:sz w:val="32"/>
+          <w:szCs w:val="32"/>
+        </w:rPr>
+      </w:pPr>
+      <w:r>
+        <w:rPr>
+          <w:rFonts w:ascii="System Font" w:hAnsi="System Font" w:cs="System Font"/>
+          <w:color w:val="212529"/>
+          <w:sz w:val="32"/>
+          <w:szCs w:val="32"/>
+        </w:rPr>
+        <w:t xml:space="preserve">The first part, public, is the visibility, and is optional. If you </w:t>
+      </w:r>
+      <w:proofErr w:type="gramStart"/>
+      <w:r>
+        <w:rPr>
+          <w:rFonts w:ascii="System Font" w:hAnsi="System Font" w:cs="System Font"/>
+          <w:color w:val="212529"/>
+          <w:sz w:val="32"/>
+          <w:szCs w:val="32"/>
+        </w:rPr>
+        <w:t>don't</w:t>
+      </w:r>
+      <w:proofErr w:type="gramEnd"/>
+      <w:r>
+        <w:rPr>
+          <w:rFonts w:ascii="System Font" w:hAnsi="System Font" w:cs="System Font"/>
+          <w:color w:val="212529"/>
+          <w:sz w:val="32"/>
+          <w:szCs w:val="32"/>
+        </w:rPr>
+        <w:t xml:space="preserve"> define any, then the function will be private</w:t>
+      </w:r>
+      <w:r>
+        <w:rPr>
+          <w:rFonts w:ascii="System Font" w:hAnsi="System Font" w:cs="System Font"/>
+          <w:color w:val="212529"/>
+          <w:sz w:val="32"/>
+          <w:szCs w:val="32"/>
+        </w:rPr>
+        <w:t xml:space="preserve"> by default (see access modifier figure)</w:t>
+      </w:r>
+      <w:r>
+        <w:rPr>
+          <w:rFonts w:ascii="System Font" w:hAnsi="System Font" w:cs="System Font"/>
+          <w:color w:val="212529"/>
+          <w:sz w:val="32"/>
+          <w:szCs w:val="32"/>
+        </w:rPr>
+        <w:t>. Next is the type to return. It could be any valid type in C#, or as we have done it here, void. A void means that this function returns absolutely nothing. Also, this function takes no parameters, as you can see from the empty set of parentheses</w:t>
+      </w:r>
+      <w:r>
+        <w:rPr>
+          <w:rFonts w:ascii="System Font" w:hAnsi="System Font" w:cs="System Font"/>
+          <w:color w:val="212529"/>
+          <w:sz w:val="32"/>
+          <w:szCs w:val="32"/>
+        </w:rPr>
+        <w:t>.</w:t>
+      </w:r>
+    </w:p>
+    <w:p>
+      <w:pPr>
+        <w:rPr>
+          <w:rFonts w:ascii="System Font" w:hAnsi="System Font" w:cs="System Font"/>
+          <w:color w:val="212529"/>
+          <w:sz w:val="32"/>
+          <w:szCs w:val="32"/>
+        </w:rPr>
+      </w:pPr>
+    </w:p>
+    <w:p>
+      <w:pPr>
+        <w:rPr>
+          <w:rFonts w:ascii="System Font" w:hAnsi="System Font" w:cs="System Font"/>
+          <w:b/>
+          <w:bCs/>
+          <w:color w:val="212529"/>
+          <w:sz w:val="28"/>
+          <w:szCs w:val="28"/>
+        </w:rPr>
+      </w:pPr>
+      <w:r>
+        <w:rPr>
+          <w:rFonts w:ascii="System Font" w:hAnsi="System Font" w:cs="System Font"/>
+          <w:b/>
+          <w:bCs/>
+          <w:color w:val="212529"/>
+          <w:sz w:val="28"/>
+          <w:szCs w:val="28"/>
+        </w:rPr>
+        <w:t>2 types of functions:  Return and Void</w:t>
+      </w:r>
+    </w:p>
+    <w:p>
+      <w:pPr>
+        <w:rPr>
+          <w:rFonts w:ascii="System Font" w:hAnsi="System Font" w:cs="System Font"/>
+          <w:color w:val="212529"/>
+          <w:sz w:val="32"/>
+          <w:szCs w:val="32"/>
+        </w:rPr>
+      </w:pPr>
+    </w:p>
+    <w:p>
+      <w:pPr>
+        <w:rPr>
+          <w:rFonts w:ascii="System Font" w:hAnsi="System Font" w:cs="System Font"/>
+          <w:color w:val="212529"/>
+          <w:sz w:val="32"/>
+          <w:szCs w:val="32"/>
+        </w:rPr>
+      </w:pPr>
+      <w:r>
+        <w:rPr>
+          <w:rFonts w:ascii="System Font" w:hAnsi="System Font" w:cs="System Font"/>
+          <w:color w:val="212529"/>
+          <w:sz w:val="32"/>
+          <w:szCs w:val="32"/>
+        </w:rPr>
+        <w:t>//this is a return function.  Returns type int.</w:t>
+      </w:r>
+    </w:p>
+    <w:p>
+      <w:pPr>
+        <w:widowControl w:val="0"/>
+        <w:autoSpaceDE w:val="0"/>
+        <w:autoSpaceDN w:val="0"/>
+        <w:adjustRightInd w:val="0"/>
+        <w:rPr>
+          <w:rFonts w:ascii="Menlo" w:hAnsi="Menlo" w:cs="Menlo"/>
+          <w:color w:val="212529"/>
+          <w:sz w:val="28"/>
+          <w:szCs w:val="28"/>
+        </w:rPr>
+      </w:pPr>
+      <w:r>
+        <w:rPr>
+          <w:rFonts w:ascii="Menlo" w:hAnsi="Menlo" w:cs="Menlo"/>
+          <w:color w:val="000088"/>
+          <w:sz w:val="28"/>
+          <w:szCs w:val="28"/>
+        </w:rPr>
+        <w:t>public</w:t>
+      </w:r>
+      <w:r>
+        <w:rPr>
+          <w:rFonts w:ascii="Menlo" w:hAnsi="Menlo" w:cs="Menlo"/>
+          <w:color w:val="212529"/>
+          <w:sz w:val="28"/>
+          <w:szCs w:val="28"/>
+        </w:rPr>
+        <w:t xml:space="preserve"> </w:t>
+      </w:r>
+      <w:r>
+        <w:rPr>
+          <w:rFonts w:ascii="Menlo" w:hAnsi="Menlo" w:cs="Menlo"/>
+          <w:color w:val="000088"/>
+          <w:sz w:val="28"/>
+          <w:szCs w:val="28"/>
+        </w:rPr>
+        <w:t>int</w:t>
+      </w:r>
+      <w:r>
+        <w:rPr>
+          <w:rFonts w:ascii="Menlo" w:hAnsi="Menlo" w:cs="Menlo"/>
+          <w:color w:val="212529"/>
+          <w:sz w:val="28"/>
+          <w:szCs w:val="28"/>
+        </w:rPr>
+        <w:t xml:space="preserve"> </w:t>
+      </w:r>
+      <w:proofErr w:type="gramStart"/>
+      <w:r>
+        <w:rPr>
+          <w:rFonts w:ascii="Menlo" w:hAnsi="Menlo" w:cs="Menlo"/>
+          <w:color w:val="660066"/>
+          <w:sz w:val="28"/>
+          <w:szCs w:val="28"/>
+        </w:rPr>
+        <w:t>AddNumbers</w:t>
+      </w:r>
+      <w:r>
+        <w:rPr>
+          <w:rFonts w:ascii="Menlo" w:hAnsi="Menlo" w:cs="Menlo"/>
+          <w:color w:val="666600"/>
+          <w:sz w:val="28"/>
+          <w:szCs w:val="28"/>
+        </w:rPr>
+        <w:t>(</w:t>
+      </w:r>
+      <w:proofErr w:type="gramEnd"/>
+      <w:r>
+        <w:rPr>
+          <w:rFonts w:ascii="Menlo" w:hAnsi="Menlo" w:cs="Menlo"/>
+          <w:color w:val="000088"/>
+          <w:sz w:val="28"/>
+          <w:szCs w:val="28"/>
+        </w:rPr>
+        <w:t>int</w:t>
+      </w:r>
+      <w:r>
+        <w:rPr>
+          <w:rFonts w:ascii="Menlo" w:hAnsi="Menlo" w:cs="Menlo"/>
+          <w:color w:val="212529"/>
+          <w:sz w:val="28"/>
+          <w:szCs w:val="28"/>
+        </w:rPr>
+        <w:t xml:space="preserve"> number1</w:t>
+      </w:r>
+      <w:r>
+        <w:rPr>
+          <w:rFonts w:ascii="Menlo" w:hAnsi="Menlo" w:cs="Menlo"/>
+          <w:color w:val="666600"/>
+          <w:sz w:val="28"/>
+          <w:szCs w:val="28"/>
+        </w:rPr>
+        <w:t>,</w:t>
+      </w:r>
+      <w:r>
+        <w:rPr>
+          <w:rFonts w:ascii="Menlo" w:hAnsi="Menlo" w:cs="Menlo"/>
+          <w:color w:val="212529"/>
+          <w:sz w:val="28"/>
+          <w:szCs w:val="28"/>
+        </w:rPr>
+        <w:t xml:space="preserve"> </w:t>
+      </w:r>
+      <w:r>
+        <w:rPr>
+          <w:rFonts w:ascii="Menlo" w:hAnsi="Menlo" w:cs="Menlo"/>
+          <w:color w:val="000088"/>
+          <w:sz w:val="28"/>
+          <w:szCs w:val="28"/>
+        </w:rPr>
+        <w:t>int</w:t>
+      </w:r>
+      <w:r>
+        <w:rPr>
+          <w:rFonts w:ascii="Menlo" w:hAnsi="Menlo" w:cs="Menlo"/>
+          <w:color w:val="212529"/>
+          <w:sz w:val="28"/>
+          <w:szCs w:val="28"/>
+        </w:rPr>
+        <w:t xml:space="preserve"> number2</w:t>
+      </w:r>
+      <w:r>
+        <w:rPr>
+          <w:rFonts w:ascii="Menlo" w:hAnsi="Menlo" w:cs="Menlo"/>
+          <w:color w:val="666600"/>
+          <w:sz w:val="28"/>
+          <w:szCs w:val="28"/>
+        </w:rPr>
+        <w:t>)</w:t>
+      </w:r>
+    </w:p>
+    <w:p>
+      <w:pPr>
+        <w:widowControl w:val="0"/>
+        <w:autoSpaceDE w:val="0"/>
+        <w:autoSpaceDN w:val="0"/>
+        <w:adjustRightInd w:val="0"/>
+        <w:rPr>
+          <w:rFonts w:ascii="Menlo" w:hAnsi="Menlo" w:cs="Menlo"/>
+          <w:color w:val="212529"/>
+          <w:sz w:val="28"/>
+          <w:szCs w:val="28"/>
+        </w:rPr>
+      </w:pPr>
+      <w:r>
+        <w:rPr>
+          <w:rFonts w:ascii="Menlo" w:hAnsi="Menlo" w:cs="Menlo"/>
+          <w:color w:val="666600"/>
+          <w:sz w:val="28"/>
+          <w:szCs w:val="28"/>
+        </w:rPr>
+        <w:t>{</w:t>
+      </w:r>
+    </w:p>
+    <w:p>
+      <w:pPr>
+        <w:widowControl w:val="0"/>
+        <w:autoSpaceDE w:val="0"/>
+        <w:autoSpaceDN w:val="0"/>
+        <w:adjustRightInd w:val="0"/>
+        <w:rPr>
+          <w:rFonts w:ascii="Menlo" w:hAnsi="Menlo" w:cs="Menlo"/>
+          <w:color w:val="212529"/>
+          <w:sz w:val="28"/>
+          <w:szCs w:val="28"/>
+        </w:rPr>
+      </w:pPr>
+      <w:r>
+        <w:rPr>
+          <w:rFonts w:ascii="Menlo" w:hAnsi="Menlo" w:cs="Menlo"/>
+          <w:color w:val="212529"/>
+          <w:sz w:val="28"/>
+          <w:szCs w:val="28"/>
+        </w:rPr>
+        <w:t xml:space="preserve">    </w:t>
+      </w:r>
+      <w:r>
+        <w:rPr>
+          <w:rFonts w:ascii="Menlo" w:hAnsi="Menlo" w:cs="Menlo"/>
+          <w:color w:val="000088"/>
+          <w:sz w:val="28"/>
+          <w:szCs w:val="28"/>
+        </w:rPr>
+        <w:t>int</w:t>
+      </w:r>
+      <w:r>
+        <w:rPr>
+          <w:rFonts w:ascii="Menlo" w:hAnsi="Menlo" w:cs="Menlo"/>
+          <w:color w:val="212529"/>
+          <w:sz w:val="28"/>
+          <w:szCs w:val="28"/>
+        </w:rPr>
+        <w:t xml:space="preserve"> result </w:t>
+      </w:r>
+      <w:r>
+        <w:rPr>
+          <w:rFonts w:ascii="Menlo" w:hAnsi="Menlo" w:cs="Menlo"/>
+          <w:color w:val="666600"/>
+          <w:sz w:val="28"/>
+          <w:szCs w:val="28"/>
+        </w:rPr>
+        <w:t>=</w:t>
+      </w:r>
+      <w:r>
+        <w:rPr>
+          <w:rFonts w:ascii="Menlo" w:hAnsi="Menlo" w:cs="Menlo"/>
+          <w:color w:val="212529"/>
+          <w:sz w:val="28"/>
+          <w:szCs w:val="28"/>
+        </w:rPr>
+        <w:t xml:space="preserve"> number1 </w:t>
+      </w:r>
+      <w:r>
+        <w:rPr>
+          <w:rFonts w:ascii="Menlo" w:hAnsi="Menlo" w:cs="Menlo"/>
+          <w:color w:val="666600"/>
+          <w:sz w:val="28"/>
+          <w:szCs w:val="28"/>
+        </w:rPr>
+        <w:t>+</w:t>
+      </w:r>
+      <w:r>
+        <w:rPr>
+          <w:rFonts w:ascii="Menlo" w:hAnsi="Menlo" w:cs="Menlo"/>
+          <w:color w:val="212529"/>
+          <w:sz w:val="28"/>
+          <w:szCs w:val="28"/>
+        </w:rPr>
+        <w:t xml:space="preserve"> </w:t>
+      </w:r>
+      <w:proofErr w:type="gramStart"/>
+      <w:r>
+        <w:rPr>
+          <w:rFonts w:ascii="Menlo" w:hAnsi="Menlo" w:cs="Menlo"/>
+          <w:color w:val="212529"/>
+          <w:sz w:val="28"/>
+          <w:szCs w:val="28"/>
+        </w:rPr>
+        <w:t>number2</w:t>
+      </w:r>
+      <w:r>
+        <w:rPr>
+          <w:rFonts w:ascii="Menlo" w:hAnsi="Menlo" w:cs="Menlo"/>
+          <w:color w:val="666600"/>
+          <w:sz w:val="28"/>
+          <w:szCs w:val="28"/>
+        </w:rPr>
+        <w:t>;</w:t>
+      </w:r>
+      <w:proofErr w:type="gramEnd"/>
+    </w:p>
+    <w:p>
+      <w:pPr>
+        <w:widowControl w:val="0"/>
+        <w:autoSpaceDE w:val="0"/>
+        <w:autoSpaceDN w:val="0"/>
+        <w:adjustRightInd w:val="0"/>
+        <w:rPr>
+          <w:rFonts w:ascii="Menlo" w:hAnsi="Menlo" w:cs="Menlo"/>
+          <w:color w:val="212529"/>
+          <w:sz w:val="28"/>
+          <w:szCs w:val="28"/>
+        </w:rPr>
+      </w:pPr>
+      <w:r>
+        <w:rPr>
+          <w:rFonts w:ascii="Menlo" w:hAnsi="Menlo" w:cs="Menlo"/>
+          <w:color w:val="212529"/>
+          <w:sz w:val="28"/>
+          <w:szCs w:val="28"/>
+        </w:rPr>
+        <w:t xml:space="preserve">    </w:t>
+      </w:r>
+      <w:r>
+        <w:rPr>
+          <w:rFonts w:ascii="Menlo" w:hAnsi="Menlo" w:cs="Menlo"/>
+          <w:color w:val="000088"/>
+          <w:sz w:val="28"/>
+          <w:szCs w:val="28"/>
+        </w:rPr>
+        <w:t>return</w:t>
+      </w:r>
+      <w:r>
+        <w:rPr>
+          <w:rFonts w:ascii="Menlo" w:hAnsi="Menlo" w:cs="Menlo"/>
+          <w:color w:val="212529"/>
+          <w:sz w:val="28"/>
+          <w:szCs w:val="28"/>
+        </w:rPr>
+        <w:t xml:space="preserve"> </w:t>
+      </w:r>
+      <w:proofErr w:type="gramStart"/>
+      <w:r>
+        <w:rPr>
+          <w:rFonts w:ascii="Menlo" w:hAnsi="Menlo" w:cs="Menlo"/>
+          <w:color w:val="212529"/>
+          <w:sz w:val="28"/>
+          <w:szCs w:val="28"/>
+        </w:rPr>
+        <w:t>result</w:t>
+      </w:r>
+      <w:r>
+        <w:rPr>
+          <w:rFonts w:ascii="Menlo" w:hAnsi="Menlo" w:cs="Menlo"/>
+          <w:color w:val="666600"/>
+          <w:sz w:val="28"/>
+          <w:szCs w:val="28"/>
+        </w:rPr>
+        <w:t>;</w:t>
+      </w:r>
+      <w:proofErr w:type="gramEnd"/>
+    </w:p>
+    <w:p>
+      <w:pPr>
+        <w:widowControl w:val="0"/>
+        <w:autoSpaceDE w:val="0"/>
+        <w:autoSpaceDN w:val="0"/>
+        <w:adjustRightInd w:val="0"/>
+        <w:rPr>
+          <w:rFonts w:ascii="Menlo" w:hAnsi="Menlo" w:cs="Menlo"/>
+          <w:color w:val="666600"/>
+          <w:sz w:val="28"/>
+          <w:szCs w:val="28"/>
+        </w:rPr>
+      </w:pPr>
+      <w:r>
+        <w:rPr>
+          <w:rFonts w:ascii="Menlo" w:hAnsi="Menlo" w:cs="Menlo"/>
+          <w:color w:val="666600"/>
+          <w:sz w:val="28"/>
+          <w:szCs w:val="28"/>
+        </w:rPr>
+        <w:t>}</w:t>
+      </w:r>
+    </w:p>
+    <w:p>
+      <w:pPr>
+        <w:widowControl w:val="0"/>
+        <w:autoSpaceDE w:val="0"/>
+        <w:autoSpaceDN w:val="0"/>
+        <w:adjustRightInd w:val="0"/>
+        <w:rPr>
+          <w:rFonts w:ascii="Menlo" w:hAnsi="Menlo" w:cs="Menlo"/>
+          <w:color w:val="666600"/>
+          <w:sz w:val="28"/>
+          <w:szCs w:val="28"/>
+        </w:rPr>
+      </w:pPr>
+    </w:p>
+    <w:p>
+      <w:pPr>
+        <w:widowControl w:val="0"/>
+        <w:autoSpaceDE w:val="0"/>
+        <w:autoSpaceDN w:val="0"/>
+        <w:adjustRightInd w:val="0"/>
+        <w:rPr>
+          <w:rFonts w:ascii="Menlo" w:hAnsi="Menlo" w:cs="Menlo"/>
+          <w:color w:val="212529"/>
+          <w:sz w:val="28"/>
+          <w:szCs w:val="28"/>
+        </w:rPr>
+      </w:pPr>
+    </w:p>
+    <w:p>
+      <w:pPr>
+        <w:widowControl w:val="0"/>
+        <w:autoSpaceDE w:val="0"/>
+        <w:autoSpaceDN w:val="0"/>
+        <w:adjustRightInd w:val="0"/>
+        <w:rPr>
+          <w:rFonts w:ascii="System Font" w:hAnsi="System Font" w:cs="System Font"/>
+          <w:color w:val="212529"/>
+          <w:sz w:val="32"/>
+          <w:szCs w:val="32"/>
+        </w:rPr>
+      </w:pPr>
+      <w:proofErr w:type="gramStart"/>
+      <w:r>
+        <w:rPr>
+          <w:rFonts w:ascii="System Font" w:hAnsi="System Font" w:cs="System Font"/>
+          <w:color w:val="212529"/>
+          <w:sz w:val="32"/>
+          <w:szCs w:val="32"/>
+        </w:rPr>
+        <w:t>We've</w:t>
+      </w:r>
+      <w:proofErr w:type="gramEnd"/>
+      <w:r>
+        <w:rPr>
+          <w:rFonts w:ascii="System Font" w:hAnsi="System Font" w:cs="System Font"/>
+          <w:color w:val="212529"/>
+          <w:sz w:val="32"/>
+          <w:szCs w:val="32"/>
+        </w:rPr>
+        <w:t xml:space="preserve"> changed almost everything. The function now returns an integer, it takes two parameters (both integers), and instead of outputting something, it makes a calculation and then returns the result. This means that we can add two numbers from various places in our code, simply by calling this function, instead of having to write the calculation code each time. While we </w:t>
+      </w:r>
+      <w:proofErr w:type="gramStart"/>
+      <w:r>
+        <w:rPr>
+          <w:rFonts w:ascii="System Font" w:hAnsi="System Font" w:cs="System Font"/>
+          <w:color w:val="212529"/>
+          <w:sz w:val="32"/>
+          <w:szCs w:val="32"/>
+        </w:rPr>
+        <w:t>don't</w:t>
+      </w:r>
+      <w:proofErr w:type="gramEnd"/>
+      <w:r>
+        <w:rPr>
+          <w:rFonts w:ascii="System Font" w:hAnsi="System Font" w:cs="System Font"/>
+          <w:color w:val="212529"/>
+          <w:sz w:val="32"/>
+          <w:szCs w:val="32"/>
+        </w:rPr>
+        <w:t xml:space="preserve"> save that much time and effort in this small example, you better believe that you will learn to love functions, the more you use C#. This function is called like this:</w:t>
+      </w:r>
+    </w:p>
+    <w:p>
+      <w:pPr>
+        <w:widowControl w:val="0"/>
+        <w:autoSpaceDE w:val="0"/>
+        <w:autoSpaceDN w:val="0"/>
+        <w:adjustRightInd w:val="0"/>
+        <w:rPr>
+          <w:rFonts w:ascii="System Font" w:hAnsi="System Font" w:cs="System Font"/>
+          <w:color w:val="212529"/>
+          <w:sz w:val="32"/>
+          <w:szCs w:val="32"/>
+        </w:rPr>
+      </w:pPr>
+    </w:p>
+    <w:p>
+      <w:pPr>
+        <w:widowControl w:val="0"/>
+        <w:autoSpaceDE w:val="0"/>
+        <w:autoSpaceDN w:val="0"/>
+        <w:adjustRightInd w:val="0"/>
+        <w:rPr>
+          <w:rFonts w:ascii="Menlo" w:hAnsi="Menlo" w:cs="Menlo"/>
+          <w:color w:val="212529"/>
+          <w:sz w:val="28"/>
+          <w:szCs w:val="28"/>
+        </w:rPr>
+      </w:pPr>
+      <w:r>
+        <w:rPr>
+          <w:rFonts w:ascii="Menlo" w:hAnsi="Menlo" w:cs="Menlo"/>
+          <w:color w:val="000088"/>
+          <w:sz w:val="28"/>
+          <w:szCs w:val="28"/>
+        </w:rPr>
+        <w:t>int</w:t>
+      </w:r>
+      <w:r>
+        <w:rPr>
+          <w:rFonts w:ascii="Menlo" w:hAnsi="Menlo" w:cs="Menlo"/>
+          <w:color w:val="212529"/>
+          <w:sz w:val="28"/>
+          <w:szCs w:val="28"/>
+        </w:rPr>
+        <w:t xml:space="preserve"> result </w:t>
+      </w:r>
+      <w:r>
+        <w:rPr>
+          <w:rFonts w:ascii="Menlo" w:hAnsi="Menlo" w:cs="Menlo"/>
+          <w:color w:val="666600"/>
+          <w:sz w:val="28"/>
+          <w:szCs w:val="28"/>
+        </w:rPr>
+        <w:t>=</w:t>
+      </w:r>
+      <w:r>
+        <w:rPr>
+          <w:rFonts w:ascii="Menlo" w:hAnsi="Menlo" w:cs="Menlo"/>
+          <w:color w:val="212529"/>
+          <w:sz w:val="28"/>
+          <w:szCs w:val="28"/>
+        </w:rPr>
+        <w:t xml:space="preserve"> </w:t>
+      </w:r>
+      <w:proofErr w:type="gramStart"/>
+      <w:r>
+        <w:rPr>
+          <w:rFonts w:ascii="Menlo" w:hAnsi="Menlo" w:cs="Menlo"/>
+          <w:color w:val="660066"/>
+          <w:sz w:val="28"/>
+          <w:szCs w:val="28"/>
+        </w:rPr>
+        <w:t>AddNumbers</w:t>
+      </w:r>
+      <w:r>
+        <w:rPr>
+          <w:rFonts w:ascii="Menlo" w:hAnsi="Menlo" w:cs="Menlo"/>
+          <w:color w:val="666600"/>
+          <w:sz w:val="28"/>
+          <w:szCs w:val="28"/>
+        </w:rPr>
+        <w:t>(</w:t>
+      </w:r>
+      <w:proofErr w:type="gramEnd"/>
+      <w:r>
+        <w:rPr>
+          <w:rFonts w:ascii="Menlo" w:hAnsi="Menlo" w:cs="Menlo"/>
+          <w:color w:val="006666"/>
+          <w:sz w:val="28"/>
+          <w:szCs w:val="28"/>
+        </w:rPr>
+        <w:t>10</w:t>
+      </w:r>
+      <w:r>
+        <w:rPr>
+          <w:rFonts w:ascii="Menlo" w:hAnsi="Menlo" w:cs="Menlo"/>
+          <w:color w:val="666600"/>
+          <w:sz w:val="28"/>
+          <w:szCs w:val="28"/>
+        </w:rPr>
+        <w:t>,</w:t>
+      </w:r>
+      <w:r>
+        <w:rPr>
+          <w:rFonts w:ascii="Menlo" w:hAnsi="Menlo" w:cs="Menlo"/>
+          <w:color w:val="212529"/>
+          <w:sz w:val="28"/>
+          <w:szCs w:val="28"/>
+        </w:rPr>
+        <w:t xml:space="preserve"> </w:t>
+      </w:r>
+      <w:r>
+        <w:rPr>
+          <w:rFonts w:ascii="Menlo" w:hAnsi="Menlo" w:cs="Menlo"/>
+          <w:color w:val="006666"/>
+          <w:sz w:val="28"/>
+          <w:szCs w:val="28"/>
+        </w:rPr>
+        <w:t>5</w:t>
+      </w:r>
+      <w:r>
+        <w:rPr>
+          <w:rFonts w:ascii="Menlo" w:hAnsi="Menlo" w:cs="Menlo"/>
+          <w:color w:val="666600"/>
+          <w:sz w:val="28"/>
+          <w:szCs w:val="28"/>
+        </w:rPr>
+        <w:t>);</w:t>
+      </w:r>
+    </w:p>
+    <w:p>
+      <w:r>
+        <w:rPr>
+          <w:rFonts w:ascii="Menlo" w:hAnsi="Menlo" w:cs="Menlo"/>
+          <w:color w:val="660066"/>
+          <w:sz w:val="28"/>
+          <w:szCs w:val="28"/>
+        </w:rPr>
+        <w:t>Console</w:t>
+      </w:r>
+      <w:r>
+        <w:rPr>
+          <w:rFonts w:ascii="Menlo" w:hAnsi="Menlo" w:cs="Menlo"/>
+          <w:color w:val="666600"/>
+          <w:sz w:val="28"/>
+          <w:szCs w:val="28"/>
+        </w:rPr>
+        <w:t>.</w:t>
+      </w:r>
+      <w:r>
+        <w:rPr>
+          <w:rFonts w:ascii="Menlo" w:hAnsi="Menlo" w:cs="Menlo"/>
+          <w:color w:val="660066"/>
+          <w:sz w:val="28"/>
+          <w:szCs w:val="28"/>
+        </w:rPr>
+        <w:t>WriteLine</w:t>
+      </w:r>
+      <w:r>
+        <w:rPr>
+          <w:rFonts w:ascii="Menlo" w:hAnsi="Menlo" w:cs="Menlo"/>
+          <w:color w:val="666600"/>
+          <w:sz w:val="28"/>
+          <w:szCs w:val="28"/>
+        </w:rPr>
+        <w:t>(</w:t>
+      </w:r>
+      <w:r>
+        <w:rPr>
+          <w:rFonts w:ascii="Menlo" w:hAnsi="Menlo" w:cs="Menlo"/>
+          <w:color w:val="212529"/>
+          <w:sz w:val="28"/>
+          <w:szCs w:val="28"/>
+        </w:rPr>
+        <w:t>result</w:t>
+      </w:r>
+      <w:proofErr w:type="gramStart"/>
+      <w:r>
+        <w:rPr>
+          <w:rFonts w:ascii="Menlo" w:hAnsi="Menlo" w:cs="Menlo"/>
+          <w:color w:val="666600"/>
+          <w:sz w:val="28"/>
+          <w:szCs w:val="28"/>
+        </w:rPr>
+        <w:t>);</w:t>
+      </w:r>
+      <w:proofErr w:type="gramEnd"/>
+    </w:p>
+    <w:p/>
+    <w:p/>
+    <w:p/>
+    <w:p>
+      <w:pPr>
+        <w:rPr>
+          <w:b/>
+          <w:bCs/>
+          <w:sz w:val="32"/>
+          <w:szCs w:val="32"/>
+        </w:rPr>
+      </w:pPr>
+      <w:r>
+        <w:rPr>
+          <w:b/>
+          <w:bCs/>
+          <w:sz w:val="32"/>
+          <w:szCs w:val="32"/>
+        </w:rPr>
+        <w:t>Polymorphism in Functions</w:t>
+      </w:r>
+    </w:p>
+    <w:p/>
+    <w:p>
+      <w:pPr>
+        <w:rPr>
+          <w:b/>
+          <w:bCs/>
+          <w:sz w:val="28"/>
+          <w:szCs w:val="28"/>
+        </w:rPr>
+      </w:pPr>
+      <w:r>
+        <w:rPr>
+          <w:b/>
+          <w:bCs/>
+          <w:sz w:val="28"/>
+          <w:szCs w:val="28"/>
+        </w:rPr>
+        <w:t>Polymorphism -&gt; Same name, but many different things.</w:t>
+      </w:r>
+    </w:p>
+    <w:p>
+      <w:pPr>
+        <w:rPr>
+          <w:b/>
+          <w:bCs/>
+          <w:sz w:val="28"/>
+          <w:szCs w:val="28"/>
+        </w:rPr>
+      </w:pPr>
+      <w:r>
+        <w:rPr>
+          <w:b/>
+          <w:bCs/>
+          <w:sz w:val="28"/>
+          <w:szCs w:val="28"/>
+        </w:rPr>
+        <w:t>Function overloading -&gt; Same function name, but many different functions.</w:t>
+      </w:r>
+    </w:p>
+    <w:p>
+      <w:pPr>
+        <w:rPr>
+          <w:b/>
+          <w:bCs/>
           <w:sz w:val="28"/>
           <w:szCs w:val="28"/>
         </w:rPr>
@@ -707,15 +1542,6 @@
           <w:sz w:val="28"/>
           <w:szCs w:val="28"/>
         </w:rPr>
-        <w:t>string message</w:t>
-      </w:r>
-      <w:r>
-        <w:rPr>
-          <w:rFonts w:ascii="Menlo" w:hAnsi="Menlo" w:cs="Menlo"/>
-          <w:color w:val="666600"/>
-          <w:sz w:val="28"/>
-          <w:szCs w:val="28"/>
-        </w:rPr>
         <w:t>)</w:t>
       </w:r>
     </w:p>
@@ -809,7 +1635,7 @@
           <w:sz w:val="28"/>
           <w:szCs w:val="28"/>
         </w:rPr>
-        <w:t>message</w:t>
+        <w:t>"I'm doing something..."</w:t>
       </w:r>
       <w:proofErr w:type="gramStart"/>
       <w:r>
@@ -831,7 +1657,7 @@
         <w:adjustRightInd w:val="0"/>
         <w:rPr>
           <w:rFonts w:ascii="Menlo" w:hAnsi="Menlo" w:cs="Menlo"/>
-          <w:color w:val="212529"/>
+          <w:color w:val="666600"/>
           <w:sz w:val="28"/>
           <w:szCs w:val="28"/>
         </w:rPr>
@@ -854,13 +1680,12 @@
         <w:adjustRightInd w:val="0"/>
         <w:rPr>
           <w:rFonts w:ascii="Menlo" w:hAnsi="Menlo" w:cs="Menlo"/>
-          <w:color w:val="212529"/>
-          <w:sz w:val="28"/>
-          <w:szCs w:val="28"/>
-        </w:rPr>
-      </w:pPr>
-    </w:p>
-    <w:p/>
+          <w:color w:val="666600"/>
+          <w:sz w:val="28"/>
+          <w:szCs w:val="28"/>
+        </w:rPr>
+      </w:pPr>
+    </w:p>
     <w:p>
       <w:pPr>
         <w:widowControl w:val="0"/>
@@ -939,12 +1764,163 @@
           <w:sz w:val="28"/>
           <w:szCs w:val="28"/>
         </w:rPr>
-        <w:t>int</w:t>
-      </w:r>
-      <w:r>
-        <w:rPr>
-          <w:rFonts w:ascii="Menlo" w:hAnsi="Menlo" w:cs="Menlo"/>
-          <w:color w:val="666600"/>
+        <w:t>string message)</w:t>
+      </w:r>
+    </w:p>
+    <w:p>
+      <w:pPr>
+        <w:widowControl w:val="0"/>
+        <w:autoSpaceDE w:val="0"/>
+        <w:autoSpaceDN w:val="0"/>
+        <w:adjustRightInd w:val="0"/>
+        <w:rPr>
+          <w:rFonts w:ascii="Menlo" w:hAnsi="Menlo" w:cs="Menlo"/>
+          <w:color w:val="212529"/>
+          <w:sz w:val="28"/>
+          <w:szCs w:val="28"/>
+        </w:rPr>
+      </w:pPr>
+      <w:r>
+        <w:rPr>
+          <w:rFonts w:ascii="Menlo" w:hAnsi="Menlo" w:cs="Menlo"/>
+          <w:color w:val="666600"/>
+          <w:sz w:val="28"/>
+          <w:szCs w:val="28"/>
+        </w:rPr>
+        <w:t>{</w:t>
+      </w:r>
+    </w:p>
+    <w:p>
+      <w:pPr>
+        <w:widowControl w:val="0"/>
+        <w:autoSpaceDE w:val="0"/>
+        <w:autoSpaceDN w:val="0"/>
+        <w:adjustRightInd w:val="0"/>
+        <w:rPr>
+          <w:rFonts w:ascii="Menlo" w:hAnsi="Menlo" w:cs="Menlo"/>
+          <w:color w:val="212529"/>
+          <w:sz w:val="28"/>
+          <w:szCs w:val="28"/>
+        </w:rPr>
+      </w:pPr>
+      <w:r>
+        <w:rPr>
+          <w:rFonts w:ascii="Menlo" w:hAnsi="Menlo" w:cs="Menlo"/>
+          <w:color w:val="212529"/>
+          <w:sz w:val="28"/>
+          <w:szCs w:val="28"/>
+        </w:rPr>
+        <w:t xml:space="preserve">    </w:t>
+      </w:r>
+      <w:proofErr w:type="spellStart"/>
+      <w:r>
+        <w:rPr>
+          <w:rFonts w:ascii="Menlo" w:hAnsi="Menlo" w:cs="Menlo"/>
+          <w:color w:val="660066"/>
+          <w:sz w:val="28"/>
+          <w:szCs w:val="28"/>
+        </w:rPr>
+        <w:t>Console</w:t>
+      </w:r>
+      <w:r>
+        <w:rPr>
+          <w:rFonts w:ascii="Menlo" w:hAnsi="Menlo" w:cs="Menlo"/>
+          <w:color w:val="666600"/>
+          <w:sz w:val="28"/>
+          <w:szCs w:val="28"/>
+        </w:rPr>
+        <w:t>.</w:t>
+      </w:r>
+      <w:r>
+        <w:rPr>
+          <w:rFonts w:ascii="Menlo" w:hAnsi="Menlo" w:cs="Menlo"/>
+          <w:color w:val="660066"/>
+          <w:sz w:val="28"/>
+          <w:szCs w:val="28"/>
+        </w:rPr>
+        <w:t>WriteLine</w:t>
+      </w:r>
+      <w:proofErr w:type="spellEnd"/>
+      <w:r>
+        <w:rPr>
+          <w:rFonts w:ascii="Menlo" w:hAnsi="Menlo" w:cs="Menlo"/>
+          <w:color w:val="666600"/>
+          <w:sz w:val="28"/>
+          <w:szCs w:val="28"/>
+        </w:rPr>
+        <w:t>(</w:t>
+      </w:r>
+      <w:r>
+        <w:rPr>
+          <w:rFonts w:ascii="Menlo" w:hAnsi="Menlo" w:cs="Menlo"/>
+          <w:color w:val="008800"/>
+          <w:sz w:val="28"/>
+          <w:szCs w:val="28"/>
+        </w:rPr>
+        <w:t>message</w:t>
+      </w:r>
+      <w:proofErr w:type="gramStart"/>
+      <w:r>
+        <w:rPr>
+          <w:rFonts w:ascii="Menlo" w:hAnsi="Menlo" w:cs="Menlo"/>
+          <w:color w:val="666600"/>
+          <w:sz w:val="28"/>
+          <w:szCs w:val="28"/>
+        </w:rPr>
+        <w:t>);</w:t>
+      </w:r>
+      <w:proofErr w:type="gramEnd"/>
+    </w:p>
+    <w:p>
+      <w:pPr>
+        <w:widowControl w:val="0"/>
+        <w:autoSpaceDE w:val="0"/>
+        <w:autoSpaceDN w:val="0"/>
+        <w:adjustRightInd w:val="0"/>
+        <w:rPr>
+          <w:rFonts w:ascii="Menlo" w:hAnsi="Menlo" w:cs="Menlo"/>
+          <w:color w:val="212529"/>
+          <w:sz w:val="28"/>
+          <w:szCs w:val="28"/>
+        </w:rPr>
+      </w:pPr>
+      <w:r>
+        <w:rPr>
+          <w:rFonts w:ascii="Menlo" w:hAnsi="Menlo" w:cs="Menlo"/>
+          <w:color w:val="666600"/>
+          <w:sz w:val="28"/>
+          <w:szCs w:val="28"/>
+        </w:rPr>
+        <w:t>}</w:t>
+      </w:r>
+    </w:p>
+    <w:p/>
+    <w:p>
+      <w:pPr>
+        <w:widowControl w:val="0"/>
+        <w:autoSpaceDE w:val="0"/>
+        <w:autoSpaceDN w:val="0"/>
+        <w:adjustRightInd w:val="0"/>
+        <w:rPr>
+          <w:rFonts w:ascii="Menlo" w:hAnsi="Menlo" w:cs="Menlo"/>
+          <w:color w:val="212529"/>
+          <w:sz w:val="28"/>
+          <w:szCs w:val="28"/>
+        </w:rPr>
+      </w:pPr>
+      <w:r>
+        <w:rPr>
+          <w:rFonts w:ascii="Menlo" w:hAnsi="Menlo" w:cs="Menlo"/>
+          <w:color w:val="000088"/>
+          <w:sz w:val="28"/>
+          <w:szCs w:val="28"/>
+        </w:rPr>
+        <w:t>public</w:t>
+      </w:r>
+      <w:r>
+        <w:rPr>
+          <w:rFonts w:ascii="Menlo" w:hAnsi="Menlo" w:cs="Menlo"/>
+          <w:color w:val="212529"/>
           <w:sz w:val="28"/>
           <w:szCs w:val="28"/>
         </w:rPr>
@@ -953,114 +1929,145 @@
       <w:r>
         <w:rPr>
           <w:rFonts w:ascii="Menlo" w:hAnsi="Menlo" w:cs="Menlo"/>
-          <w:color w:val="666600"/>
+          <w:color w:val="000088"/>
+          <w:sz w:val="28"/>
+          <w:szCs w:val="28"/>
+        </w:rPr>
+        <w:t>void</w:t>
+      </w:r>
+      <w:r>
+        <w:rPr>
+          <w:rFonts w:ascii="Menlo" w:hAnsi="Menlo" w:cs="Menlo"/>
+          <w:color w:val="212529"/>
+          <w:sz w:val="28"/>
+          <w:szCs w:val="28"/>
+        </w:rPr>
+        <w:t xml:space="preserve"> </w:t>
+      </w:r>
+      <w:proofErr w:type="spellStart"/>
+      <w:proofErr w:type="gramStart"/>
+      <w:r>
+        <w:rPr>
+          <w:rFonts w:ascii="Menlo" w:hAnsi="Menlo" w:cs="Menlo"/>
+          <w:color w:val="660066"/>
+          <w:sz w:val="28"/>
+          <w:szCs w:val="28"/>
+        </w:rPr>
+        <w:t>PrintToConsole</w:t>
+      </w:r>
+      <w:proofErr w:type="spellEnd"/>
+      <w:r>
+        <w:rPr>
+          <w:rFonts w:ascii="Menlo" w:hAnsi="Menlo" w:cs="Menlo"/>
+          <w:color w:val="666600"/>
+          <w:sz w:val="28"/>
+          <w:szCs w:val="28"/>
+        </w:rPr>
+        <w:t>(</w:t>
+      </w:r>
+      <w:proofErr w:type="gramEnd"/>
+      <w:r>
+        <w:rPr>
+          <w:rFonts w:ascii="Menlo" w:hAnsi="Menlo" w:cs="Menlo"/>
+          <w:color w:val="666600"/>
+          <w:sz w:val="28"/>
+          <w:szCs w:val="28"/>
+        </w:rPr>
+        <w:t>int num)</w:t>
+      </w:r>
+    </w:p>
+    <w:p>
+      <w:pPr>
+        <w:widowControl w:val="0"/>
+        <w:autoSpaceDE w:val="0"/>
+        <w:autoSpaceDN w:val="0"/>
+        <w:adjustRightInd w:val="0"/>
+        <w:rPr>
+          <w:rFonts w:ascii="Menlo" w:hAnsi="Menlo" w:cs="Menlo"/>
+          <w:color w:val="212529"/>
+          <w:sz w:val="28"/>
+          <w:szCs w:val="28"/>
+        </w:rPr>
+      </w:pPr>
+      <w:r>
+        <w:rPr>
+          <w:rFonts w:ascii="Menlo" w:hAnsi="Menlo" w:cs="Menlo"/>
+          <w:color w:val="666600"/>
+          <w:sz w:val="28"/>
+          <w:szCs w:val="28"/>
+        </w:rPr>
+        <w:t>{</w:t>
+      </w:r>
+    </w:p>
+    <w:p>
+      <w:pPr>
+        <w:widowControl w:val="0"/>
+        <w:autoSpaceDE w:val="0"/>
+        <w:autoSpaceDN w:val="0"/>
+        <w:adjustRightInd w:val="0"/>
+        <w:rPr>
+          <w:rFonts w:ascii="Menlo" w:hAnsi="Menlo" w:cs="Menlo"/>
+          <w:color w:val="666600"/>
+          <w:sz w:val="28"/>
+          <w:szCs w:val="28"/>
+        </w:rPr>
+      </w:pPr>
+      <w:r>
+        <w:rPr>
+          <w:rFonts w:ascii="Menlo" w:hAnsi="Menlo" w:cs="Menlo"/>
+          <w:color w:val="212529"/>
+          <w:sz w:val="28"/>
+          <w:szCs w:val="28"/>
+        </w:rPr>
+        <w:t xml:space="preserve">    </w:t>
+      </w:r>
+      <w:proofErr w:type="spellStart"/>
+      <w:r>
+        <w:rPr>
+          <w:rFonts w:ascii="Menlo" w:hAnsi="Menlo" w:cs="Menlo"/>
+          <w:color w:val="660066"/>
+          <w:sz w:val="28"/>
+          <w:szCs w:val="28"/>
+        </w:rPr>
+        <w:t>Console</w:t>
+      </w:r>
+      <w:r>
+        <w:rPr>
+          <w:rFonts w:ascii="Menlo" w:hAnsi="Menlo" w:cs="Menlo"/>
+          <w:color w:val="666600"/>
+          <w:sz w:val="28"/>
+          <w:szCs w:val="28"/>
+        </w:rPr>
+        <w:t>.</w:t>
+      </w:r>
+      <w:r>
+        <w:rPr>
+          <w:rFonts w:ascii="Menlo" w:hAnsi="Menlo" w:cs="Menlo"/>
+          <w:color w:val="660066"/>
+          <w:sz w:val="28"/>
+          <w:szCs w:val="28"/>
+        </w:rPr>
+        <w:t>WriteLine</w:t>
+      </w:r>
+      <w:proofErr w:type="spellEnd"/>
+      <w:r>
+        <w:rPr>
+          <w:rFonts w:ascii="Menlo" w:hAnsi="Menlo" w:cs="Menlo"/>
+          <w:color w:val="666600"/>
+          <w:sz w:val="28"/>
+          <w:szCs w:val="28"/>
+        </w:rPr>
+        <w:t>(</w:t>
+      </w:r>
+      <w:r>
+        <w:rPr>
+          <w:rFonts w:ascii="Menlo" w:hAnsi="Menlo" w:cs="Menlo"/>
+          <w:color w:val="008800"/>
           <w:sz w:val="28"/>
           <w:szCs w:val="28"/>
         </w:rPr>
         <w:t>num</w:t>
       </w:r>
-      <w:r>
-        <w:rPr>
-          <w:rFonts w:ascii="Menlo" w:hAnsi="Menlo" w:cs="Menlo"/>
-          <w:color w:val="666600"/>
-          <w:sz w:val="28"/>
-          <w:szCs w:val="28"/>
-        </w:rPr>
-        <w:t>)</w:t>
-      </w:r>
-    </w:p>
-    <w:p>
-      <w:pPr>
-        <w:widowControl w:val="0"/>
-        <w:autoSpaceDE w:val="0"/>
-        <w:autoSpaceDN w:val="0"/>
-        <w:adjustRightInd w:val="0"/>
-        <w:rPr>
-          <w:rFonts w:ascii="Menlo" w:hAnsi="Menlo" w:cs="Menlo"/>
-          <w:color w:val="212529"/>
-          <w:sz w:val="28"/>
-          <w:szCs w:val="28"/>
-        </w:rPr>
-      </w:pPr>
-      <w:r>
-        <w:rPr>
-          <w:rFonts w:ascii="Menlo" w:hAnsi="Menlo" w:cs="Menlo"/>
-          <w:color w:val="666600"/>
-          <w:sz w:val="28"/>
-          <w:szCs w:val="28"/>
-        </w:rPr>
-        <w:t>{</w:t>
-      </w:r>
-    </w:p>
-    <w:p>
-      <w:pPr>
-        <w:widowControl w:val="0"/>
-        <w:autoSpaceDE w:val="0"/>
-        <w:autoSpaceDN w:val="0"/>
-        <w:adjustRightInd w:val="0"/>
-        <w:rPr>
-          <w:rFonts w:ascii="Menlo" w:hAnsi="Menlo" w:cs="Menlo"/>
-          <w:color w:val="666600"/>
-          <w:sz w:val="28"/>
-          <w:szCs w:val="28"/>
-        </w:rPr>
-      </w:pPr>
-      <w:r>
-        <w:rPr>
-          <w:rFonts w:ascii="Menlo" w:hAnsi="Menlo" w:cs="Menlo"/>
-          <w:color w:val="212529"/>
-          <w:sz w:val="28"/>
-          <w:szCs w:val="28"/>
-        </w:rPr>
-        <w:t xml:space="preserve">    </w:t>
-      </w:r>
-      <w:proofErr w:type="spellStart"/>
-      <w:r>
-        <w:rPr>
-          <w:rFonts w:ascii="Menlo" w:hAnsi="Menlo" w:cs="Menlo"/>
-          <w:color w:val="660066"/>
-          <w:sz w:val="28"/>
-          <w:szCs w:val="28"/>
-        </w:rPr>
-        <w:t>Console</w:t>
-      </w:r>
-      <w:r>
-        <w:rPr>
-          <w:rFonts w:ascii="Menlo" w:hAnsi="Menlo" w:cs="Menlo"/>
-          <w:color w:val="666600"/>
-          <w:sz w:val="28"/>
-          <w:szCs w:val="28"/>
-        </w:rPr>
-        <w:t>.</w:t>
-      </w:r>
-      <w:r>
-        <w:rPr>
-          <w:rFonts w:ascii="Menlo" w:hAnsi="Menlo" w:cs="Menlo"/>
-          <w:color w:val="660066"/>
-          <w:sz w:val="28"/>
-          <w:szCs w:val="28"/>
-        </w:rPr>
-        <w:t>WriteLine</w:t>
-      </w:r>
-      <w:proofErr w:type="spellEnd"/>
-      <w:r>
-        <w:rPr>
-          <w:rFonts w:ascii="Menlo" w:hAnsi="Menlo" w:cs="Menlo"/>
-          <w:color w:val="666600"/>
-          <w:sz w:val="28"/>
-          <w:szCs w:val="28"/>
-        </w:rPr>
-        <w:t>(</w:t>
-      </w:r>
-      <w:r>
-        <w:rPr>
-          <w:rFonts w:ascii="Menlo" w:hAnsi="Menlo" w:cs="Menlo"/>
-          <w:color w:val="008800"/>
-          <w:sz w:val="28"/>
-          <w:szCs w:val="28"/>
-        </w:rPr>
-        <w:t>num</w:t>
-      </w:r>
       <w:proofErr w:type="gramStart"/>
       <w:r>
         <w:rPr>
@@ -1069,16 +2076,7 @@
           <w:sz w:val="28"/>
           <w:szCs w:val="28"/>
         </w:rPr>
-        <w:t>)</w:t>
-      </w:r>
-      <w:r>
-        <w:rPr>
-          <w:rFonts w:ascii="Menlo" w:hAnsi="Menlo" w:cs="Menlo"/>
-          <w:color w:val="666600"/>
-          <w:sz w:val="28"/>
-          <w:szCs w:val="28"/>
-        </w:rPr>
-        <w:t>;</w:t>
+        <w:t>);</w:t>
       </w:r>
       <w:proofErr w:type="gramEnd"/>
     </w:p>
@@ -1105,714 +2103,16 @@
         <w:t>}</w:t>
       </w:r>
     </w:p>
-    <w:p/>
-    <w:p/>
-    <w:p>
-      <w:pPr>
-        <w:rPr>
-          <w:rFonts w:ascii="System Font" w:hAnsi="System Font" w:cs="System Font"/>
-          <w:color w:val="212529"/>
-          <w:sz w:val="32"/>
-          <w:szCs w:val="32"/>
-        </w:rPr>
-      </w:pPr>
-      <w:r>
-        <w:rPr>
-          <w:rFonts w:ascii="System Font" w:hAnsi="System Font" w:cs="System Font"/>
-          <w:color w:val="212529"/>
-          <w:sz w:val="32"/>
-          <w:szCs w:val="32"/>
-        </w:rPr>
-        <w:t xml:space="preserve">The first part, public, is the visibility, and is optional. If you </w:t>
-      </w:r>
-      <w:proofErr w:type="gramStart"/>
-      <w:r>
-        <w:rPr>
-          <w:rFonts w:ascii="System Font" w:hAnsi="System Font" w:cs="System Font"/>
-          <w:color w:val="212529"/>
-          <w:sz w:val="32"/>
-          <w:szCs w:val="32"/>
-        </w:rPr>
-        <w:t>don't</w:t>
-      </w:r>
-      <w:proofErr w:type="gramEnd"/>
-      <w:r>
-        <w:rPr>
-          <w:rFonts w:ascii="System Font" w:hAnsi="System Font" w:cs="System Font"/>
-          <w:color w:val="212529"/>
-          <w:sz w:val="32"/>
-          <w:szCs w:val="32"/>
-        </w:rPr>
-        <w:t xml:space="preserve"> define any, then the function will be private. More about that </w:t>
-      </w:r>
-      <w:proofErr w:type="gramStart"/>
-      <w:r>
-        <w:rPr>
-          <w:rFonts w:ascii="System Font" w:hAnsi="System Font" w:cs="System Font"/>
-          <w:color w:val="212529"/>
-          <w:sz w:val="32"/>
-          <w:szCs w:val="32"/>
-        </w:rPr>
-        <w:t>later on</w:t>
-      </w:r>
-      <w:proofErr w:type="gramEnd"/>
-      <w:r>
-        <w:rPr>
-          <w:rFonts w:ascii="System Font" w:hAnsi="System Font" w:cs="System Font"/>
-          <w:color w:val="212529"/>
-          <w:sz w:val="32"/>
-          <w:szCs w:val="32"/>
-        </w:rPr>
-        <w:t xml:space="preserve">. Next is the type to return. It could be any valid type in C#, or as we have done it here, void. A void means that this function returns absolutely nothing. Also, this function takes no parameters, </w:t>
-      </w:r>
-      <w:r>
-        <w:rPr>
-          <w:rFonts w:ascii="System Font" w:hAnsi="System Font" w:cs="System Font"/>
-          <w:color w:val="212529"/>
-          <w:sz w:val="32"/>
-          <w:szCs w:val="32"/>
-        </w:rPr>
-        <w:lastRenderedPageBreak/>
-        <w:t xml:space="preserve">as you can see from the empty set of parentheses, so </w:t>
-      </w:r>
-      <w:proofErr w:type="gramStart"/>
-      <w:r>
-        <w:rPr>
-          <w:rFonts w:ascii="System Font" w:hAnsi="System Font" w:cs="System Font"/>
-          <w:color w:val="212529"/>
-          <w:sz w:val="32"/>
-          <w:szCs w:val="32"/>
-        </w:rPr>
-        <w:t>it's</w:t>
-      </w:r>
-      <w:proofErr w:type="gramEnd"/>
-      <w:r>
-        <w:rPr>
-          <w:rFonts w:ascii="System Font" w:hAnsi="System Font" w:cs="System Font"/>
-          <w:color w:val="212529"/>
-          <w:sz w:val="32"/>
-          <w:szCs w:val="32"/>
-        </w:rPr>
-        <w:t xml:space="preserve"> actually just a tad bit boring.</w:t>
-      </w:r>
-    </w:p>
-    <w:p>
-      <w:pPr>
-        <w:rPr>
-          <w:rFonts w:ascii="System Font" w:hAnsi="System Font" w:cs="System Font"/>
-          <w:color w:val="212529"/>
-          <w:sz w:val="32"/>
-          <w:szCs w:val="32"/>
-        </w:rPr>
-      </w:pPr>
-    </w:p>
-    <w:p>
-      <w:pPr>
-        <w:widowControl w:val="0"/>
-        <w:autoSpaceDE w:val="0"/>
-        <w:autoSpaceDN w:val="0"/>
-        <w:adjustRightInd w:val="0"/>
-        <w:rPr>
-          <w:rFonts w:ascii="Menlo" w:hAnsi="Menlo" w:cs="Menlo"/>
-          <w:color w:val="212529"/>
-          <w:sz w:val="28"/>
-          <w:szCs w:val="28"/>
-        </w:rPr>
-      </w:pPr>
-      <w:r>
-        <w:rPr>
-          <w:rFonts w:ascii="Menlo" w:hAnsi="Menlo" w:cs="Menlo"/>
-          <w:color w:val="000088"/>
-          <w:sz w:val="28"/>
-          <w:szCs w:val="28"/>
-        </w:rPr>
-        <w:t>public</w:t>
-      </w:r>
-      <w:r>
-        <w:rPr>
-          <w:rFonts w:ascii="Menlo" w:hAnsi="Menlo" w:cs="Menlo"/>
-          <w:color w:val="212529"/>
-          <w:sz w:val="28"/>
-          <w:szCs w:val="28"/>
-        </w:rPr>
-        <w:t xml:space="preserve"> </w:t>
-      </w:r>
-      <w:r>
-        <w:rPr>
-          <w:rFonts w:ascii="Menlo" w:hAnsi="Menlo" w:cs="Menlo"/>
-          <w:color w:val="000088"/>
-          <w:sz w:val="28"/>
-          <w:szCs w:val="28"/>
-        </w:rPr>
-        <w:t>int</w:t>
-      </w:r>
-      <w:r>
-        <w:rPr>
-          <w:rFonts w:ascii="Menlo" w:hAnsi="Menlo" w:cs="Menlo"/>
-          <w:color w:val="212529"/>
-          <w:sz w:val="28"/>
-          <w:szCs w:val="28"/>
-        </w:rPr>
-        <w:t xml:space="preserve"> </w:t>
-      </w:r>
-      <w:proofErr w:type="gramStart"/>
-      <w:r>
-        <w:rPr>
-          <w:rFonts w:ascii="Menlo" w:hAnsi="Menlo" w:cs="Menlo"/>
-          <w:color w:val="660066"/>
-          <w:sz w:val="28"/>
-          <w:szCs w:val="28"/>
-        </w:rPr>
-        <w:t>AddNumbers</w:t>
-      </w:r>
-      <w:r>
-        <w:rPr>
-          <w:rFonts w:ascii="Menlo" w:hAnsi="Menlo" w:cs="Menlo"/>
-          <w:color w:val="666600"/>
-          <w:sz w:val="28"/>
-          <w:szCs w:val="28"/>
-        </w:rPr>
-        <w:t>(</w:t>
-      </w:r>
-      <w:proofErr w:type="gramEnd"/>
-      <w:r>
-        <w:rPr>
-          <w:rFonts w:ascii="Menlo" w:hAnsi="Menlo" w:cs="Menlo"/>
-          <w:color w:val="000088"/>
-          <w:sz w:val="28"/>
-          <w:szCs w:val="28"/>
-        </w:rPr>
-        <w:t>int</w:t>
-      </w:r>
-      <w:r>
-        <w:rPr>
-          <w:rFonts w:ascii="Menlo" w:hAnsi="Menlo" w:cs="Menlo"/>
-          <w:color w:val="212529"/>
-          <w:sz w:val="28"/>
-          <w:szCs w:val="28"/>
-        </w:rPr>
-        <w:t xml:space="preserve"> number1</w:t>
-      </w:r>
-      <w:r>
-        <w:rPr>
-          <w:rFonts w:ascii="Menlo" w:hAnsi="Menlo" w:cs="Menlo"/>
-          <w:color w:val="666600"/>
-          <w:sz w:val="28"/>
-          <w:szCs w:val="28"/>
-        </w:rPr>
-        <w:t>,</w:t>
-      </w:r>
-      <w:r>
-        <w:rPr>
-          <w:rFonts w:ascii="Menlo" w:hAnsi="Menlo" w:cs="Menlo"/>
-          <w:color w:val="212529"/>
-          <w:sz w:val="28"/>
-          <w:szCs w:val="28"/>
-        </w:rPr>
-        <w:t xml:space="preserve"> </w:t>
-      </w:r>
-      <w:r>
-        <w:rPr>
-          <w:rFonts w:ascii="Menlo" w:hAnsi="Menlo" w:cs="Menlo"/>
-          <w:color w:val="000088"/>
-          <w:sz w:val="28"/>
-          <w:szCs w:val="28"/>
-        </w:rPr>
-        <w:t>int</w:t>
-      </w:r>
-      <w:r>
-        <w:rPr>
-          <w:rFonts w:ascii="Menlo" w:hAnsi="Menlo" w:cs="Menlo"/>
-          <w:color w:val="212529"/>
-          <w:sz w:val="28"/>
-          <w:szCs w:val="28"/>
-        </w:rPr>
-        <w:t xml:space="preserve"> number2</w:t>
-      </w:r>
-      <w:r>
-        <w:rPr>
-          <w:rFonts w:ascii="Menlo" w:hAnsi="Menlo" w:cs="Menlo"/>
-          <w:color w:val="666600"/>
-          <w:sz w:val="28"/>
-          <w:szCs w:val="28"/>
-        </w:rPr>
-        <w:t>)</w:t>
-      </w:r>
-    </w:p>
-    <w:p>
-      <w:pPr>
-        <w:widowControl w:val="0"/>
-        <w:autoSpaceDE w:val="0"/>
-        <w:autoSpaceDN w:val="0"/>
-        <w:adjustRightInd w:val="0"/>
-        <w:rPr>
-          <w:rFonts w:ascii="Menlo" w:hAnsi="Menlo" w:cs="Menlo"/>
-          <w:color w:val="212529"/>
-          <w:sz w:val="28"/>
-          <w:szCs w:val="28"/>
-        </w:rPr>
-      </w:pPr>
-      <w:r>
-        <w:rPr>
-          <w:rFonts w:ascii="Menlo" w:hAnsi="Menlo" w:cs="Menlo"/>
-          <w:color w:val="666600"/>
-          <w:sz w:val="28"/>
-          <w:szCs w:val="28"/>
-        </w:rPr>
-        <w:t>{</w:t>
-      </w:r>
-    </w:p>
-    <w:p>
-      <w:pPr>
-        <w:widowControl w:val="0"/>
-        <w:autoSpaceDE w:val="0"/>
-        <w:autoSpaceDN w:val="0"/>
-        <w:adjustRightInd w:val="0"/>
-        <w:rPr>
-          <w:rFonts w:ascii="Menlo" w:hAnsi="Menlo" w:cs="Menlo"/>
-          <w:color w:val="212529"/>
-          <w:sz w:val="28"/>
-          <w:szCs w:val="28"/>
-        </w:rPr>
-      </w:pPr>
-      <w:r>
-        <w:rPr>
-          <w:rFonts w:ascii="Menlo" w:hAnsi="Menlo" w:cs="Menlo"/>
-          <w:color w:val="212529"/>
-          <w:sz w:val="28"/>
-          <w:szCs w:val="28"/>
-        </w:rPr>
-        <w:t xml:space="preserve">    </w:t>
-      </w:r>
-      <w:r>
-        <w:rPr>
-          <w:rFonts w:ascii="Menlo" w:hAnsi="Menlo" w:cs="Menlo"/>
-          <w:color w:val="000088"/>
-          <w:sz w:val="28"/>
-          <w:szCs w:val="28"/>
-        </w:rPr>
-        <w:t>int</w:t>
-      </w:r>
-      <w:r>
-        <w:rPr>
-          <w:rFonts w:ascii="Menlo" w:hAnsi="Menlo" w:cs="Menlo"/>
-          <w:color w:val="212529"/>
-          <w:sz w:val="28"/>
-          <w:szCs w:val="28"/>
-        </w:rPr>
-        <w:t xml:space="preserve"> result </w:t>
-      </w:r>
-      <w:r>
-        <w:rPr>
-          <w:rFonts w:ascii="Menlo" w:hAnsi="Menlo" w:cs="Menlo"/>
-          <w:color w:val="666600"/>
-          <w:sz w:val="28"/>
-          <w:szCs w:val="28"/>
-        </w:rPr>
-        <w:t>=</w:t>
-      </w:r>
-      <w:r>
-        <w:rPr>
-          <w:rFonts w:ascii="Menlo" w:hAnsi="Menlo" w:cs="Menlo"/>
-          <w:color w:val="212529"/>
-          <w:sz w:val="28"/>
-          <w:szCs w:val="28"/>
-        </w:rPr>
-        <w:t xml:space="preserve"> number1 </w:t>
-      </w:r>
-      <w:r>
-        <w:rPr>
-          <w:rFonts w:ascii="Menlo" w:hAnsi="Menlo" w:cs="Menlo"/>
-          <w:color w:val="666600"/>
-          <w:sz w:val="28"/>
-          <w:szCs w:val="28"/>
-        </w:rPr>
-        <w:t>+</w:t>
-      </w:r>
-      <w:r>
-        <w:rPr>
-          <w:rFonts w:ascii="Menlo" w:hAnsi="Menlo" w:cs="Menlo"/>
-          <w:color w:val="212529"/>
-          <w:sz w:val="28"/>
-          <w:szCs w:val="28"/>
-        </w:rPr>
-        <w:t xml:space="preserve"> </w:t>
-      </w:r>
-      <w:proofErr w:type="gramStart"/>
-      <w:r>
-        <w:rPr>
-          <w:rFonts w:ascii="Menlo" w:hAnsi="Menlo" w:cs="Menlo"/>
-          <w:color w:val="212529"/>
-          <w:sz w:val="28"/>
-          <w:szCs w:val="28"/>
-        </w:rPr>
-        <w:t>number2</w:t>
-      </w:r>
-      <w:r>
-        <w:rPr>
-          <w:rFonts w:ascii="Menlo" w:hAnsi="Menlo" w:cs="Menlo"/>
-          <w:color w:val="666600"/>
-          <w:sz w:val="28"/>
-          <w:szCs w:val="28"/>
-        </w:rPr>
-        <w:t>;</w:t>
-      </w:r>
-      <w:proofErr w:type="gramEnd"/>
-    </w:p>
-    <w:p>
-      <w:pPr>
-        <w:widowControl w:val="0"/>
-        <w:autoSpaceDE w:val="0"/>
-        <w:autoSpaceDN w:val="0"/>
-        <w:adjustRightInd w:val="0"/>
-        <w:rPr>
-          <w:rFonts w:ascii="Menlo" w:hAnsi="Menlo" w:cs="Menlo"/>
-          <w:color w:val="212529"/>
-          <w:sz w:val="28"/>
-          <w:szCs w:val="28"/>
-        </w:rPr>
-      </w:pPr>
-      <w:r>
-        <w:rPr>
-          <w:rFonts w:ascii="Menlo" w:hAnsi="Menlo" w:cs="Menlo"/>
-          <w:color w:val="212529"/>
-          <w:sz w:val="28"/>
-          <w:szCs w:val="28"/>
-        </w:rPr>
-        <w:t xml:space="preserve">    </w:t>
-      </w:r>
-      <w:r>
-        <w:rPr>
-          <w:rFonts w:ascii="Menlo" w:hAnsi="Menlo" w:cs="Menlo"/>
-          <w:color w:val="000088"/>
-          <w:sz w:val="28"/>
-          <w:szCs w:val="28"/>
-        </w:rPr>
-        <w:t>return</w:t>
-      </w:r>
-      <w:r>
-        <w:rPr>
-          <w:rFonts w:ascii="Menlo" w:hAnsi="Menlo" w:cs="Menlo"/>
-          <w:color w:val="212529"/>
-          <w:sz w:val="28"/>
-          <w:szCs w:val="28"/>
-        </w:rPr>
-        <w:t xml:space="preserve"> </w:t>
-      </w:r>
-      <w:proofErr w:type="gramStart"/>
-      <w:r>
-        <w:rPr>
-          <w:rFonts w:ascii="Menlo" w:hAnsi="Menlo" w:cs="Menlo"/>
-          <w:color w:val="212529"/>
-          <w:sz w:val="28"/>
-          <w:szCs w:val="28"/>
-        </w:rPr>
-        <w:t>result</w:t>
-      </w:r>
-      <w:r>
-        <w:rPr>
-          <w:rFonts w:ascii="Menlo" w:hAnsi="Menlo" w:cs="Menlo"/>
-          <w:color w:val="666600"/>
-          <w:sz w:val="28"/>
-          <w:szCs w:val="28"/>
-        </w:rPr>
-        <w:t>;</w:t>
-      </w:r>
-      <w:proofErr w:type="gramEnd"/>
-    </w:p>
-    <w:p>
-      <w:pPr>
-        <w:widowControl w:val="0"/>
-        <w:autoSpaceDE w:val="0"/>
-        <w:autoSpaceDN w:val="0"/>
-        <w:adjustRightInd w:val="0"/>
-        <w:rPr>
-          <w:rFonts w:ascii="Menlo" w:hAnsi="Menlo" w:cs="Menlo"/>
-          <w:color w:val="666600"/>
-          <w:sz w:val="28"/>
-          <w:szCs w:val="28"/>
-        </w:rPr>
-      </w:pPr>
-      <w:r>
-        <w:rPr>
-          <w:rFonts w:ascii="Menlo" w:hAnsi="Menlo" w:cs="Menlo"/>
-          <w:color w:val="666600"/>
-          <w:sz w:val="28"/>
-          <w:szCs w:val="28"/>
-        </w:rPr>
-        <w:t>}</w:t>
-      </w:r>
-    </w:p>
-    <w:p>
-      <w:pPr>
-        <w:widowControl w:val="0"/>
-        <w:autoSpaceDE w:val="0"/>
-        <w:autoSpaceDN w:val="0"/>
-        <w:adjustRightInd w:val="0"/>
-        <w:rPr>
-          <w:rFonts w:ascii="Menlo" w:hAnsi="Menlo" w:cs="Menlo"/>
-          <w:color w:val="666600"/>
-          <w:sz w:val="28"/>
-          <w:szCs w:val="28"/>
-        </w:rPr>
-      </w:pPr>
-    </w:p>
-    <w:p>
-      <w:pPr>
-        <w:widowControl w:val="0"/>
-        <w:autoSpaceDE w:val="0"/>
-        <w:autoSpaceDN w:val="0"/>
-        <w:adjustRightInd w:val="0"/>
-        <w:rPr>
-          <w:rFonts w:ascii="Menlo" w:hAnsi="Menlo" w:cs="Menlo"/>
-          <w:color w:val="212529"/>
-          <w:sz w:val="28"/>
-          <w:szCs w:val="28"/>
-        </w:rPr>
-      </w:pPr>
-    </w:p>
-    <w:p>
-      <w:pPr>
-        <w:widowControl w:val="0"/>
-        <w:autoSpaceDE w:val="0"/>
-        <w:autoSpaceDN w:val="0"/>
-        <w:adjustRightInd w:val="0"/>
-        <w:rPr>
-          <w:rFonts w:ascii="System Font" w:hAnsi="System Font" w:cs="System Font"/>
-          <w:color w:val="212529"/>
-          <w:sz w:val="32"/>
-          <w:szCs w:val="32"/>
-        </w:rPr>
-      </w:pPr>
-      <w:proofErr w:type="gramStart"/>
-      <w:r>
-        <w:rPr>
-          <w:rFonts w:ascii="System Font" w:hAnsi="System Font" w:cs="System Font"/>
-          <w:color w:val="212529"/>
-          <w:sz w:val="32"/>
-          <w:szCs w:val="32"/>
-        </w:rPr>
-        <w:t>We've</w:t>
-      </w:r>
-      <w:proofErr w:type="gramEnd"/>
-      <w:r>
-        <w:rPr>
-          <w:rFonts w:ascii="System Font" w:hAnsi="System Font" w:cs="System Font"/>
-          <w:color w:val="212529"/>
-          <w:sz w:val="32"/>
-          <w:szCs w:val="32"/>
-        </w:rPr>
-        <w:t xml:space="preserve"> changed almost everything. The function now returns an integer, it takes two parameters (both integers), and instead of outputting something, it makes a calculation and then returns the result. This means that we can add two numbers from various places in our code, simply by calling this function, instead of having to write the calculation code each time. While we </w:t>
-      </w:r>
-      <w:proofErr w:type="gramStart"/>
-      <w:r>
-        <w:rPr>
-          <w:rFonts w:ascii="System Font" w:hAnsi="System Font" w:cs="System Font"/>
-          <w:color w:val="212529"/>
-          <w:sz w:val="32"/>
-          <w:szCs w:val="32"/>
-        </w:rPr>
-        <w:t>don't</w:t>
-      </w:r>
-      <w:proofErr w:type="gramEnd"/>
-      <w:r>
-        <w:rPr>
-          <w:rFonts w:ascii="System Font" w:hAnsi="System Font" w:cs="System Font"/>
-          <w:color w:val="212529"/>
-          <w:sz w:val="32"/>
-          <w:szCs w:val="32"/>
-        </w:rPr>
-        <w:t xml:space="preserve"> save that much time and effort in this small example, you better believe that you will learn to love functions, the more you use C#. This function is called like this:</w:t>
-      </w:r>
-    </w:p>
-    <w:p>
-      <w:pPr>
-        <w:widowControl w:val="0"/>
-        <w:autoSpaceDE w:val="0"/>
-        <w:autoSpaceDN w:val="0"/>
-        <w:adjustRightInd w:val="0"/>
-        <w:rPr>
-          <w:rFonts w:ascii="System Font" w:hAnsi="System Font" w:cs="System Font"/>
-          <w:color w:val="212529"/>
-          <w:sz w:val="32"/>
-          <w:szCs w:val="32"/>
-        </w:rPr>
-      </w:pPr>
-    </w:p>
-    <w:p>
-      <w:pPr>
-        <w:widowControl w:val="0"/>
-        <w:autoSpaceDE w:val="0"/>
-        <w:autoSpaceDN w:val="0"/>
-        <w:adjustRightInd w:val="0"/>
-        <w:rPr>
-          <w:rFonts w:ascii="Menlo" w:hAnsi="Menlo" w:cs="Menlo"/>
-          <w:color w:val="212529"/>
-          <w:sz w:val="28"/>
-          <w:szCs w:val="28"/>
-        </w:rPr>
-      </w:pPr>
-      <w:r>
-        <w:rPr>
-          <w:rFonts w:ascii="Menlo" w:hAnsi="Menlo" w:cs="Menlo"/>
-          <w:color w:val="000088"/>
-          <w:sz w:val="28"/>
-          <w:szCs w:val="28"/>
-        </w:rPr>
-        <w:t>int</w:t>
-      </w:r>
-      <w:r>
-        <w:rPr>
-          <w:rFonts w:ascii="Menlo" w:hAnsi="Menlo" w:cs="Menlo"/>
-          <w:color w:val="212529"/>
-          <w:sz w:val="28"/>
-          <w:szCs w:val="28"/>
-        </w:rPr>
-        <w:t xml:space="preserve"> result </w:t>
-      </w:r>
-      <w:r>
-        <w:rPr>
-          <w:rFonts w:ascii="Menlo" w:hAnsi="Menlo" w:cs="Menlo"/>
-          <w:color w:val="666600"/>
-          <w:sz w:val="28"/>
-          <w:szCs w:val="28"/>
-        </w:rPr>
-        <w:t>=</w:t>
-      </w:r>
-      <w:r>
-        <w:rPr>
-          <w:rFonts w:ascii="Menlo" w:hAnsi="Menlo" w:cs="Menlo"/>
-          <w:color w:val="212529"/>
-          <w:sz w:val="28"/>
-          <w:szCs w:val="28"/>
-        </w:rPr>
-        <w:t xml:space="preserve"> </w:t>
-      </w:r>
-      <w:proofErr w:type="gramStart"/>
-      <w:r>
-        <w:rPr>
-          <w:rFonts w:ascii="Menlo" w:hAnsi="Menlo" w:cs="Menlo"/>
-          <w:color w:val="660066"/>
-          <w:sz w:val="28"/>
-          <w:szCs w:val="28"/>
-        </w:rPr>
-        <w:t>AddNumbers</w:t>
-      </w:r>
-      <w:r>
-        <w:rPr>
-          <w:rFonts w:ascii="Menlo" w:hAnsi="Menlo" w:cs="Menlo"/>
-          <w:color w:val="666600"/>
-          <w:sz w:val="28"/>
-          <w:szCs w:val="28"/>
-        </w:rPr>
-        <w:t>(</w:t>
-      </w:r>
-      <w:proofErr w:type="gramEnd"/>
-      <w:r>
-        <w:rPr>
-          <w:rFonts w:ascii="Menlo" w:hAnsi="Menlo" w:cs="Menlo"/>
-          <w:color w:val="006666"/>
-          <w:sz w:val="28"/>
-          <w:szCs w:val="28"/>
-        </w:rPr>
-        <w:t>10</w:t>
-      </w:r>
-      <w:r>
-        <w:rPr>
-          <w:rFonts w:ascii="Menlo" w:hAnsi="Menlo" w:cs="Menlo"/>
-          <w:color w:val="666600"/>
-          <w:sz w:val="28"/>
-          <w:szCs w:val="28"/>
-        </w:rPr>
-        <w:t>,</w:t>
-      </w:r>
-      <w:r>
-        <w:rPr>
-          <w:rFonts w:ascii="Menlo" w:hAnsi="Menlo" w:cs="Menlo"/>
-          <w:color w:val="212529"/>
-          <w:sz w:val="28"/>
-          <w:szCs w:val="28"/>
-        </w:rPr>
-        <w:t xml:space="preserve"> </w:t>
-      </w:r>
-      <w:r>
-        <w:rPr>
-          <w:rFonts w:ascii="Menlo" w:hAnsi="Menlo" w:cs="Menlo"/>
-          <w:color w:val="006666"/>
-          <w:sz w:val="28"/>
-          <w:szCs w:val="28"/>
-        </w:rPr>
-        <w:t>5</w:t>
-      </w:r>
-      <w:r>
-        <w:rPr>
-          <w:rFonts w:ascii="Menlo" w:hAnsi="Menlo" w:cs="Menlo"/>
-          <w:color w:val="666600"/>
-          <w:sz w:val="28"/>
-          <w:szCs w:val="28"/>
-        </w:rPr>
-        <w:t>);</w:t>
-      </w:r>
-    </w:p>
-    <w:p>
-      <w:r>
-        <w:rPr>
-          <w:rFonts w:ascii="Menlo" w:hAnsi="Menlo" w:cs="Menlo"/>
-          <w:color w:val="660066"/>
-          <w:sz w:val="28"/>
-          <w:szCs w:val="28"/>
-        </w:rPr>
-        <w:t>Console</w:t>
-      </w:r>
-      <w:r>
-        <w:rPr>
-          <w:rFonts w:ascii="Menlo" w:hAnsi="Menlo" w:cs="Menlo"/>
-          <w:color w:val="666600"/>
-          <w:sz w:val="28"/>
-          <w:szCs w:val="28"/>
-        </w:rPr>
-        <w:t>.</w:t>
-      </w:r>
-      <w:r>
-        <w:rPr>
-          <w:rFonts w:ascii="Menlo" w:hAnsi="Menlo" w:cs="Menlo"/>
-          <w:color w:val="660066"/>
-          <w:sz w:val="28"/>
-          <w:szCs w:val="28"/>
-        </w:rPr>
-        <w:t>WriteLine</w:t>
-      </w:r>
-      <w:r>
-        <w:rPr>
-          <w:rFonts w:ascii="Menlo" w:hAnsi="Menlo" w:cs="Menlo"/>
-          <w:color w:val="666600"/>
-          <w:sz w:val="28"/>
-          <w:szCs w:val="28"/>
-        </w:rPr>
-        <w:t>(</w:t>
-      </w:r>
-      <w:r>
-        <w:rPr>
-          <w:rFonts w:ascii="Menlo" w:hAnsi="Menlo" w:cs="Menlo"/>
-          <w:color w:val="212529"/>
-          <w:sz w:val="28"/>
-          <w:szCs w:val="28"/>
-        </w:rPr>
-        <w:t>result</w:t>
-      </w:r>
-      <w:proofErr w:type="gramStart"/>
-      <w:r>
-        <w:rPr>
-          <w:rFonts w:ascii="Menlo" w:hAnsi="Menlo" w:cs="Menlo"/>
-          <w:color w:val="666600"/>
-          <w:sz w:val="28"/>
-          <w:szCs w:val="28"/>
-        </w:rPr>
-        <w:t>);</w:t>
-      </w:r>
-      <w:proofErr w:type="gramEnd"/>
-    </w:p>
-    <w:p/>
+    <w:p>
+      <w:pPr>
+        <w:rPr>
+          <w:b/>
+          <w:bCs/>
+          <w:sz w:val="28"/>
+          <w:szCs w:val="28"/>
+        </w:rPr>
+      </w:pPr>
+    </w:p>
     <w:sectPr>
       <w:pgSz w:w="12240" w:h="15840"/>
       <w:pgMar w:top="720" w:right="720" w:bottom="720" w:left="720" w:header="720" w:footer="720" w:gutter="0"/>

</xml_diff>

<commit_message>
cleaned up lecture notes
</commit_message>
<xml_diff>
--- a/Lecture Materials/functions.docx
+++ b/Lecture Materials/functions.docx
@@ -349,19 +349,8 @@
           <w:sz w:val="28"/>
           <w:szCs w:val="28"/>
         </w:rPr>
-        <w:t>(</w:t>
-      </w:r>
-      <w:proofErr w:type="gramStart"/>
-      <w:r>
-        <w:rPr>
-          <w:rFonts w:ascii="Menlo" w:hAnsi="Menlo" w:cs="Menlo"/>
-          <w:color w:val="666600"/>
-          <w:sz w:val="28"/>
-          <w:szCs w:val="28"/>
-        </w:rPr>
-        <w:t>);</w:t>
-      </w:r>
-      <w:proofErr w:type="gramEnd"/>
+        <w:t>();</w:t>
+      </w:r>
     </w:p>
     <w:p>
       <w:pPr>
@@ -502,7 +491,6 @@
         <w:t xml:space="preserve"> </w:t>
       </w:r>
       <w:proofErr w:type="spellStart"/>
-      <w:proofErr w:type="gramStart"/>
       <w:r>
         <w:rPr>
           <w:rFonts w:ascii="Menlo" w:hAnsi="Menlo" w:cs="Menlo"/>
@@ -520,100 +508,90 @@
           <w:sz w:val="28"/>
           <w:szCs w:val="28"/>
         </w:rPr>
+        <w:t>()</w:t>
+      </w:r>
+    </w:p>
+    <w:p>
+      <w:pPr>
+        <w:widowControl w:val="0"/>
+        <w:autoSpaceDE w:val="0"/>
+        <w:autoSpaceDN w:val="0"/>
+        <w:adjustRightInd w:val="0"/>
+        <w:rPr>
+          <w:rFonts w:ascii="Menlo" w:hAnsi="Menlo" w:cs="Menlo"/>
+          <w:color w:val="212529"/>
+          <w:sz w:val="28"/>
+          <w:szCs w:val="28"/>
+        </w:rPr>
+      </w:pPr>
+      <w:r>
+        <w:rPr>
+          <w:rFonts w:ascii="Menlo" w:hAnsi="Menlo" w:cs="Menlo"/>
+          <w:color w:val="666600"/>
+          <w:sz w:val="28"/>
+          <w:szCs w:val="28"/>
+        </w:rPr>
+        <w:t>{</w:t>
+      </w:r>
+    </w:p>
+    <w:p>
+      <w:pPr>
+        <w:widowControl w:val="0"/>
+        <w:autoSpaceDE w:val="0"/>
+        <w:autoSpaceDN w:val="0"/>
+        <w:adjustRightInd w:val="0"/>
+        <w:rPr>
+          <w:rFonts w:ascii="Menlo" w:hAnsi="Menlo" w:cs="Menlo"/>
+          <w:color w:val="212529"/>
+          <w:sz w:val="28"/>
+          <w:szCs w:val="28"/>
+        </w:rPr>
+      </w:pPr>
+      <w:r>
+        <w:rPr>
+          <w:rFonts w:ascii="Menlo" w:hAnsi="Menlo" w:cs="Menlo"/>
+          <w:color w:val="212529"/>
+          <w:sz w:val="28"/>
+          <w:szCs w:val="28"/>
+        </w:rPr>
+        <w:t xml:space="preserve">    </w:t>
+      </w:r>
+      <w:r>
+        <w:rPr>
+          <w:rFonts w:ascii="Menlo" w:hAnsi="Menlo" w:cs="Menlo"/>
+          <w:color w:val="660066"/>
+          <w:sz w:val="28"/>
+          <w:szCs w:val="28"/>
+        </w:rPr>
+        <w:t>Console</w:t>
+      </w:r>
+      <w:r>
+        <w:rPr>
+          <w:rFonts w:ascii="Menlo" w:hAnsi="Menlo" w:cs="Menlo"/>
+          <w:color w:val="666600"/>
+          <w:sz w:val="28"/>
+          <w:szCs w:val="28"/>
+        </w:rPr>
+        <w:t>.</w:t>
+      </w:r>
+      <w:r>
+        <w:rPr>
+          <w:rFonts w:ascii="Menlo" w:hAnsi="Menlo" w:cs="Menlo"/>
+          <w:color w:val="660066"/>
+          <w:sz w:val="28"/>
+          <w:szCs w:val="28"/>
+        </w:rPr>
+        <w:t>WriteLine</w:t>
+      </w:r>
+      <w:r>
+        <w:rPr>
+          <w:rFonts w:ascii="Menlo" w:hAnsi="Menlo" w:cs="Menlo"/>
+          <w:color w:val="666600"/>
+          <w:sz w:val="28"/>
+          <w:szCs w:val="28"/>
+        </w:rPr>
         <w:t>(</w:t>
       </w:r>
-      <w:proofErr w:type="gramEnd"/>
-      <w:r>
-        <w:rPr>
-          <w:rFonts w:ascii="Menlo" w:hAnsi="Menlo" w:cs="Menlo"/>
-          <w:color w:val="666600"/>
-          <w:sz w:val="28"/>
-          <w:szCs w:val="28"/>
-        </w:rPr>
-        <w:t>)</w:t>
-      </w:r>
-    </w:p>
-    <w:p>
-      <w:pPr>
-        <w:widowControl w:val="0"/>
-        <w:autoSpaceDE w:val="0"/>
-        <w:autoSpaceDN w:val="0"/>
-        <w:adjustRightInd w:val="0"/>
-        <w:rPr>
-          <w:rFonts w:ascii="Menlo" w:hAnsi="Menlo" w:cs="Menlo"/>
-          <w:color w:val="212529"/>
-          <w:sz w:val="28"/>
-          <w:szCs w:val="28"/>
-        </w:rPr>
-      </w:pPr>
-      <w:r>
-        <w:rPr>
-          <w:rFonts w:ascii="Menlo" w:hAnsi="Menlo" w:cs="Menlo"/>
-          <w:color w:val="666600"/>
-          <w:sz w:val="28"/>
-          <w:szCs w:val="28"/>
-        </w:rPr>
-        <w:t>{</w:t>
-      </w:r>
-    </w:p>
-    <w:p>
-      <w:pPr>
-        <w:widowControl w:val="0"/>
-        <w:autoSpaceDE w:val="0"/>
-        <w:autoSpaceDN w:val="0"/>
-        <w:adjustRightInd w:val="0"/>
-        <w:rPr>
-          <w:rFonts w:ascii="Menlo" w:hAnsi="Menlo" w:cs="Menlo"/>
-          <w:color w:val="212529"/>
-          <w:sz w:val="28"/>
-          <w:szCs w:val="28"/>
-        </w:rPr>
-      </w:pPr>
-      <w:r>
-        <w:rPr>
-          <w:rFonts w:ascii="Menlo" w:hAnsi="Menlo" w:cs="Menlo"/>
-          <w:color w:val="212529"/>
-          <w:sz w:val="28"/>
-          <w:szCs w:val="28"/>
-        </w:rPr>
-        <w:t xml:space="preserve">    </w:t>
-      </w:r>
-      <w:r>
-        <w:rPr>
-          <w:rFonts w:ascii="Menlo" w:hAnsi="Menlo" w:cs="Menlo"/>
-          <w:color w:val="660066"/>
-          <w:sz w:val="28"/>
-          <w:szCs w:val="28"/>
-        </w:rPr>
-        <w:t>Console</w:t>
-      </w:r>
-      <w:r>
-        <w:rPr>
-          <w:rFonts w:ascii="Menlo" w:hAnsi="Menlo" w:cs="Menlo"/>
-          <w:color w:val="666600"/>
-          <w:sz w:val="28"/>
-          <w:szCs w:val="28"/>
-        </w:rPr>
-        <w:t>.</w:t>
-      </w:r>
-      <w:r>
-        <w:rPr>
-          <w:rFonts w:ascii="Menlo" w:hAnsi="Menlo" w:cs="Menlo"/>
-          <w:color w:val="660066"/>
-          <w:sz w:val="28"/>
-          <w:szCs w:val="28"/>
-        </w:rPr>
-        <w:t>WriteLine</w:t>
-      </w:r>
-      <w:r>
-        <w:rPr>
-          <w:rFonts w:ascii="Menlo" w:hAnsi="Menlo" w:cs="Menlo"/>
-          <w:color w:val="666600"/>
-          <w:sz w:val="28"/>
-          <w:szCs w:val="28"/>
-        </w:rPr>
-        <w:t>(</w:t>
-      </w:r>
       <w:r>
         <w:rPr>
           <w:rFonts w:ascii="Menlo" w:hAnsi="Menlo" w:cs="Menlo"/>
@@ -623,7 +601,6 @@
         </w:rPr>
         <w:t>"I'm doing something..."</w:t>
       </w:r>
-      <w:proofErr w:type="gramStart"/>
       <w:r>
         <w:rPr>
           <w:rFonts w:ascii="Menlo" w:hAnsi="Menlo" w:cs="Menlo"/>
@@ -633,7 +610,6 @@
         </w:rPr>
         <w:t>);</w:t>
       </w:r>
-      <w:proofErr w:type="gramEnd"/>
     </w:p>
     <w:p>
       <w:pPr>
@@ -675,9 +651,8 @@
           <w:sz w:val="32"/>
           <w:szCs w:val="32"/>
         </w:rPr>
-        <w:t xml:space="preserve">The first part, public, is the visibility, and is optional. If you </w:t>
-      </w:r>
-      <w:proofErr w:type="gramStart"/>
+        <w:t>The first part, public, is the visibility, and is optional. If you don't define any, then the function will be private</w:t>
+      </w:r>
       <w:r>
         <w:rPr>
           <w:rFonts w:ascii="System Font" w:hAnsi="System Font" w:cs="System Font"/>
@@ -685,9 +660,19 @@
           <w:sz w:val="32"/>
           <w:szCs w:val="32"/>
         </w:rPr>
-        <w:t>don't</w:t>
-      </w:r>
-      <w:proofErr w:type="gramEnd"/>
+        <w:t xml:space="preserve"> by default (</w:t>
+      </w:r>
+      <w:hyperlink r:id="rId4" w:history="1">
+        <w:r>
+          <w:rPr>
+            <w:rStyle w:val="Hyperlink"/>
+            <w:rFonts w:ascii="System Font" w:hAnsi="System Font" w:cs="System Font"/>
+            <w:sz w:val="32"/>
+            <w:szCs w:val="32"/>
+          </w:rPr>
+          <w:t>see access modifier figure</w:t>
+        </w:r>
+      </w:hyperlink>
       <w:r>
         <w:rPr>
           <w:rFonts w:ascii="System Font" w:hAnsi="System Font" w:cs="System Font"/>
@@ -695,16 +680,7 @@
           <w:sz w:val="32"/>
           <w:szCs w:val="32"/>
         </w:rPr>
-        <w:t xml:space="preserve"> define any, then the function will be private</w:t>
-      </w:r>
-      <w:r>
-        <w:rPr>
-          <w:rFonts w:ascii="System Font" w:hAnsi="System Font" w:cs="System Font"/>
-          <w:color w:val="212529"/>
-          <w:sz w:val="32"/>
-          <w:szCs w:val="32"/>
-        </w:rPr>
-        <w:t xml:space="preserve"> by default (see access modifier figure)</w:t>
+        <w:t>)</w:t>
       </w:r>
       <w:r>
         <w:rPr>
@@ -836,7 +812,6 @@
         </w:rPr>
         <w:t xml:space="preserve"> </w:t>
       </w:r>
-      <w:proofErr w:type="gramStart"/>
       <w:r>
         <w:rPr>
           <w:rFonts w:ascii="Menlo" w:hAnsi="Menlo" w:cs="Menlo"/>
@@ -855,7 +830,6 @@
         </w:rPr>
         <w:t>(</w:t>
       </w:r>
-      <w:proofErr w:type="gramEnd"/>
       <w:r>
         <w:rPr>
           <w:rFonts w:ascii="Menlo" w:hAnsi="Menlo" w:cs="Menlo"/>
@@ -1017,17 +991,7 @@
           <w:sz w:val="28"/>
           <w:szCs w:val="28"/>
         </w:rPr>
-        <w:t xml:space="preserve"> </w:t>
-      </w:r>
-      <w:proofErr w:type="gramStart"/>
-      <w:r>
-        <w:rPr>
-          <w:rFonts w:ascii="Menlo" w:hAnsi="Menlo" w:cs="Menlo"/>
-          <w:color w:val="212529"/>
-          <w:sz w:val="28"/>
-          <w:szCs w:val="28"/>
-        </w:rPr>
-        <w:t>number2</w:t>
+        <w:t xml:space="preserve"> number2</w:t>
       </w:r>
       <w:r>
         <w:rPr>
@@ -1038,7 +1002,6 @@
         </w:rPr>
         <w:t>;</w:t>
       </w:r>
-      <w:proofErr w:type="gramEnd"/>
     </w:p>
     <w:p>
       <w:pPr>
@@ -1078,17 +1041,7 @@
           <w:sz w:val="28"/>
           <w:szCs w:val="28"/>
         </w:rPr>
-        <w:t xml:space="preserve"> </w:t>
-      </w:r>
-      <w:proofErr w:type="gramStart"/>
-      <w:r>
-        <w:rPr>
-          <w:rFonts w:ascii="Menlo" w:hAnsi="Menlo" w:cs="Menlo"/>
-          <w:color w:val="212529"/>
-          <w:sz w:val="28"/>
-          <w:szCs w:val="28"/>
-        </w:rPr>
-        <w:t>result</w:t>
+        <w:t xml:space="preserve"> result</w:t>
       </w:r>
       <w:r>
         <w:rPr>
@@ -1099,7 +1052,6 @@
         </w:rPr>
         <w:t>;</w:t>
       </w:r>
-      <w:proofErr w:type="gramEnd"/>
     </w:p>
     <w:p>
       <w:pPr>
@@ -1165,7 +1117,6 @@
           <w:szCs w:val="32"/>
         </w:rPr>
       </w:pPr>
-      <w:proofErr w:type="gramStart"/>
       <w:r>
         <w:rPr>
           <w:rFonts w:ascii="System Font" w:hAnsi="System Font" w:cs="System Font"/>
@@ -1173,51 +1124,21 @@
           <w:sz w:val="32"/>
           <w:szCs w:val="32"/>
         </w:rPr>
-        <w:t>We've</w:t>
-      </w:r>
-      <w:proofErr w:type="gramEnd"/>
-      <w:r>
+        <w:t>We've changed almost everything. The function now returns an integer, it takes two parameters (both integers), and instead of outputting something, it makes a calculation and then returns the result. This means that we can add two numbers from various places in our code, simply by calling this function, instead of having to write the calculation code each time. While we don't save that much time and effort in this small example, you better believe that you will learn to love functions, the more you use C#. This function is called like this:</w:t>
+      </w:r>
+    </w:p>
+    <w:p>
+      <w:pPr>
+        <w:widowControl w:val="0"/>
+        <w:autoSpaceDE w:val="0"/>
+        <w:autoSpaceDN w:val="0"/>
+        <w:adjustRightInd w:val="0"/>
         <w:rPr>
           <w:rFonts w:ascii="System Font" w:hAnsi="System Font" w:cs="System Font"/>
           <w:color w:val="212529"/>
           <w:sz w:val="32"/>
           <w:szCs w:val="32"/>
         </w:rPr>
-        <w:t xml:space="preserve"> changed almost everything. The function now returns an integer, it takes two parameters (both integers), and instead of outputting something, it makes a calculation and then returns the result. This means that we can add two numbers from various places in our code, simply by calling this function, instead of having to write the calculation code each time. While we </w:t>
-      </w:r>
-      <w:proofErr w:type="gramStart"/>
-      <w:r>
-        <w:rPr>
-          <w:rFonts w:ascii="System Font" w:hAnsi="System Font" w:cs="System Font"/>
-          <w:color w:val="212529"/>
-          <w:sz w:val="32"/>
-          <w:szCs w:val="32"/>
-        </w:rPr>
-        <w:t>don't</w:t>
-      </w:r>
-      <w:proofErr w:type="gramEnd"/>
-      <w:r>
-        <w:rPr>
-          <w:rFonts w:ascii="System Font" w:hAnsi="System Font" w:cs="System Font"/>
-          <w:color w:val="212529"/>
-          <w:sz w:val="32"/>
-          <w:szCs w:val="32"/>
-        </w:rPr>
-        <w:t xml:space="preserve"> save that much time and effort in this small example, you better believe that you will learn to love functions, the more you use C#. This function is called like this:</w:t>
-      </w:r>
-    </w:p>
-    <w:p>
-      <w:pPr>
-        <w:widowControl w:val="0"/>
-        <w:autoSpaceDE w:val="0"/>
-        <w:autoSpaceDN w:val="0"/>
-        <w:adjustRightInd w:val="0"/>
-        <w:rPr>
-          <w:rFonts w:ascii="System Font" w:hAnsi="System Font" w:cs="System Font"/>
-          <w:color w:val="212529"/>
-          <w:sz w:val="32"/>
-          <w:szCs w:val="32"/>
-        </w:rPr>
       </w:pPr>
     </w:p>
     <w:p>
@@ -1269,7 +1190,6 @@
         </w:rPr>
         <w:t xml:space="preserve"> </w:t>
       </w:r>
-      <w:proofErr w:type="gramStart"/>
       <w:r>
         <w:rPr>
           <w:rFonts w:ascii="Menlo" w:hAnsi="Menlo" w:cs="Menlo"/>
@@ -1288,7 +1208,6 @@
         </w:rPr>
         <w:t>(</w:t>
       </w:r>
-      <w:proofErr w:type="gramEnd"/>
       <w:r>
         <w:rPr>
           <w:rFonts w:ascii="Menlo" w:hAnsi="Menlo" w:cs="Menlo"/>
@@ -1381,7 +1300,6 @@
         </w:rPr>
         <w:t>result</w:t>
       </w:r>
-      <w:proofErr w:type="gramStart"/>
       <w:r>
         <w:rPr>
           <w:rFonts w:ascii="Menlo" w:hAnsi="Menlo" w:cs="Menlo"/>
@@ -1391,7 +1309,6 @@
         </w:rPr>
         <w:t>);</w:t>
       </w:r>
-      <w:proofErr w:type="gramEnd"/>
     </w:p>
     <w:p/>
     <w:p/>
@@ -1514,7 +1431,6 @@
         <w:t xml:space="preserve"> </w:t>
       </w:r>
       <w:proofErr w:type="spellStart"/>
-      <w:proofErr w:type="gramStart"/>
       <w:r>
         <w:rPr>
           <w:rFonts w:ascii="Menlo" w:hAnsi="Menlo" w:cs="Menlo"/>
@@ -1532,17 +1448,216 @@
           <w:sz w:val="28"/>
           <w:szCs w:val="28"/>
         </w:rPr>
+        <w:t>()</w:t>
+      </w:r>
+    </w:p>
+    <w:p>
+      <w:pPr>
+        <w:widowControl w:val="0"/>
+        <w:autoSpaceDE w:val="0"/>
+        <w:autoSpaceDN w:val="0"/>
+        <w:adjustRightInd w:val="0"/>
+        <w:rPr>
+          <w:rFonts w:ascii="Menlo" w:hAnsi="Menlo" w:cs="Menlo"/>
+          <w:color w:val="212529"/>
+          <w:sz w:val="28"/>
+          <w:szCs w:val="28"/>
+        </w:rPr>
+      </w:pPr>
+      <w:r>
+        <w:rPr>
+          <w:rFonts w:ascii="Menlo" w:hAnsi="Menlo" w:cs="Menlo"/>
+          <w:color w:val="666600"/>
+          <w:sz w:val="28"/>
+          <w:szCs w:val="28"/>
+        </w:rPr>
+        <w:t>{</w:t>
+      </w:r>
+    </w:p>
+    <w:p>
+      <w:pPr>
+        <w:widowControl w:val="0"/>
+        <w:autoSpaceDE w:val="0"/>
+        <w:autoSpaceDN w:val="0"/>
+        <w:adjustRightInd w:val="0"/>
+        <w:rPr>
+          <w:rFonts w:ascii="Menlo" w:hAnsi="Menlo" w:cs="Menlo"/>
+          <w:color w:val="212529"/>
+          <w:sz w:val="28"/>
+          <w:szCs w:val="28"/>
+        </w:rPr>
+      </w:pPr>
+      <w:r>
+        <w:rPr>
+          <w:rFonts w:ascii="Menlo" w:hAnsi="Menlo" w:cs="Menlo"/>
+          <w:color w:val="212529"/>
+          <w:sz w:val="28"/>
+          <w:szCs w:val="28"/>
+        </w:rPr>
+        <w:t xml:space="preserve">    </w:t>
+      </w:r>
+      <w:proofErr w:type="spellStart"/>
+      <w:r>
+        <w:rPr>
+          <w:rFonts w:ascii="Menlo" w:hAnsi="Menlo" w:cs="Menlo"/>
+          <w:color w:val="660066"/>
+          <w:sz w:val="28"/>
+          <w:szCs w:val="28"/>
+        </w:rPr>
+        <w:t>Console</w:t>
+      </w:r>
+      <w:r>
+        <w:rPr>
+          <w:rFonts w:ascii="Menlo" w:hAnsi="Menlo" w:cs="Menlo"/>
+          <w:color w:val="666600"/>
+          <w:sz w:val="28"/>
+          <w:szCs w:val="28"/>
+        </w:rPr>
+        <w:t>.</w:t>
+      </w:r>
+      <w:r>
+        <w:rPr>
+          <w:rFonts w:ascii="Menlo" w:hAnsi="Menlo" w:cs="Menlo"/>
+          <w:color w:val="660066"/>
+          <w:sz w:val="28"/>
+          <w:szCs w:val="28"/>
+        </w:rPr>
+        <w:t>WriteLine</w:t>
+      </w:r>
+      <w:proofErr w:type="spellEnd"/>
+      <w:r>
+        <w:rPr>
+          <w:rFonts w:ascii="Menlo" w:hAnsi="Menlo" w:cs="Menlo"/>
+          <w:color w:val="666600"/>
+          <w:sz w:val="28"/>
+          <w:szCs w:val="28"/>
+        </w:rPr>
         <w:t>(</w:t>
       </w:r>
-      <w:proofErr w:type="gramEnd"/>
-      <w:r>
-        <w:rPr>
-          <w:rFonts w:ascii="Menlo" w:hAnsi="Menlo" w:cs="Menlo"/>
-          <w:color w:val="666600"/>
-          <w:sz w:val="28"/>
-          <w:szCs w:val="28"/>
-        </w:rPr>
-        <w:t>)</w:t>
+      <w:r>
+        <w:rPr>
+          <w:rFonts w:ascii="Menlo" w:hAnsi="Menlo" w:cs="Menlo"/>
+          <w:color w:val="008800"/>
+          <w:sz w:val="28"/>
+          <w:szCs w:val="28"/>
+        </w:rPr>
+        <w:t>"I'm doing something..."</w:t>
+      </w:r>
+      <w:r>
+        <w:rPr>
+          <w:rFonts w:ascii="Menlo" w:hAnsi="Menlo" w:cs="Menlo"/>
+          <w:color w:val="666600"/>
+          <w:sz w:val="28"/>
+          <w:szCs w:val="28"/>
+        </w:rPr>
+        <w:t>);</w:t>
+      </w:r>
+    </w:p>
+    <w:p>
+      <w:pPr>
+        <w:widowControl w:val="0"/>
+        <w:autoSpaceDE w:val="0"/>
+        <w:autoSpaceDN w:val="0"/>
+        <w:adjustRightInd w:val="0"/>
+        <w:rPr>
+          <w:rFonts w:ascii="Menlo" w:hAnsi="Menlo" w:cs="Menlo"/>
+          <w:color w:val="666600"/>
+          <w:sz w:val="28"/>
+          <w:szCs w:val="28"/>
+        </w:rPr>
+      </w:pPr>
+      <w:r>
+        <w:rPr>
+          <w:rFonts w:ascii="Menlo" w:hAnsi="Menlo" w:cs="Menlo"/>
+          <w:color w:val="666600"/>
+          <w:sz w:val="28"/>
+          <w:szCs w:val="28"/>
+        </w:rPr>
+        <w:t>}</w:t>
+      </w:r>
+    </w:p>
+    <w:p>
+      <w:pPr>
+        <w:widowControl w:val="0"/>
+        <w:autoSpaceDE w:val="0"/>
+        <w:autoSpaceDN w:val="0"/>
+        <w:adjustRightInd w:val="0"/>
+        <w:rPr>
+          <w:rFonts w:ascii="Menlo" w:hAnsi="Menlo" w:cs="Menlo"/>
+          <w:color w:val="666600"/>
+          <w:sz w:val="28"/>
+          <w:szCs w:val="28"/>
+        </w:rPr>
+      </w:pPr>
+    </w:p>
+    <w:p>
+      <w:pPr>
+        <w:widowControl w:val="0"/>
+        <w:autoSpaceDE w:val="0"/>
+        <w:autoSpaceDN w:val="0"/>
+        <w:adjustRightInd w:val="0"/>
+        <w:rPr>
+          <w:rFonts w:ascii="Menlo" w:hAnsi="Menlo" w:cs="Menlo"/>
+          <w:color w:val="212529"/>
+          <w:sz w:val="28"/>
+          <w:szCs w:val="28"/>
+        </w:rPr>
+      </w:pPr>
+      <w:r>
+        <w:rPr>
+          <w:rFonts w:ascii="Menlo" w:hAnsi="Menlo" w:cs="Menlo"/>
+          <w:color w:val="000088"/>
+          <w:sz w:val="28"/>
+          <w:szCs w:val="28"/>
+        </w:rPr>
+        <w:t>public</w:t>
+      </w:r>
+      <w:r>
+        <w:rPr>
+          <w:rFonts w:ascii="Menlo" w:hAnsi="Menlo" w:cs="Menlo"/>
+          <w:color w:val="212529"/>
+          <w:sz w:val="28"/>
+          <w:szCs w:val="28"/>
+        </w:rPr>
+        <w:t xml:space="preserve"> </w:t>
+      </w:r>
+      <w:r>
+        <w:rPr>
+          <w:rFonts w:ascii="Menlo" w:hAnsi="Menlo" w:cs="Menlo"/>
+          <w:color w:val="000088"/>
+          <w:sz w:val="28"/>
+          <w:szCs w:val="28"/>
+        </w:rPr>
+        <w:t>void</w:t>
+      </w:r>
+      <w:r>
+        <w:rPr>
+          <w:rFonts w:ascii="Menlo" w:hAnsi="Menlo" w:cs="Menlo"/>
+          <w:color w:val="212529"/>
+          <w:sz w:val="28"/>
+          <w:szCs w:val="28"/>
+        </w:rPr>
+        <w:t xml:space="preserve"> </w:t>
+      </w:r>
+      <w:proofErr w:type="spellStart"/>
+      <w:r>
+        <w:rPr>
+          <w:rFonts w:ascii="Menlo" w:hAnsi="Menlo" w:cs="Menlo"/>
+          <w:color w:val="660066"/>
+          <w:sz w:val="28"/>
+          <w:szCs w:val="28"/>
+        </w:rPr>
+        <w:t>PrintToConsole</w:t>
+      </w:r>
+      <w:proofErr w:type="spellEnd"/>
+      <w:r>
+        <w:rPr>
+          <w:rFonts w:ascii="Menlo" w:hAnsi="Menlo" w:cs="Menlo"/>
+          <w:color w:val="666600"/>
+          <w:sz w:val="28"/>
+          <w:szCs w:val="28"/>
+        </w:rPr>
+        <w:t>(string message)</w:t>
       </w:r>
     </w:p>
     <w:p>
@@ -1635,9 +1750,8 @@
           <w:sz w:val="28"/>
           <w:szCs w:val="28"/>
         </w:rPr>
-        <w:t>"I'm doing something..."</w:t>
-      </w:r>
-      <w:proofErr w:type="gramStart"/>
+        <w:t>message</w:t>
+      </w:r>
       <w:r>
         <w:rPr>
           <w:rFonts w:ascii="Menlo" w:hAnsi="Menlo" w:cs="Menlo"/>
@@ -1647,17 +1761,16 @@
         </w:rPr>
         <w:t>);</w:t>
       </w:r>
-      <w:proofErr w:type="gramEnd"/>
-    </w:p>
-    <w:p>
-      <w:pPr>
-        <w:widowControl w:val="0"/>
-        <w:autoSpaceDE w:val="0"/>
-        <w:autoSpaceDN w:val="0"/>
-        <w:adjustRightInd w:val="0"/>
-        <w:rPr>
-          <w:rFonts w:ascii="Menlo" w:hAnsi="Menlo" w:cs="Menlo"/>
-          <w:color w:val="666600"/>
+    </w:p>
+    <w:p>
+      <w:pPr>
+        <w:widowControl w:val="0"/>
+        <w:autoSpaceDE w:val="0"/>
+        <w:autoSpaceDN w:val="0"/>
+        <w:adjustRightInd w:val="0"/>
+        <w:rPr>
+          <w:rFonts w:ascii="Menlo" w:hAnsi="Menlo" w:cs="Menlo"/>
+          <w:color w:val="212529"/>
           <w:sz w:val="28"/>
           <w:szCs w:val="28"/>
         </w:rPr>
@@ -1672,20 +1785,7 @@
         <w:t>}</w:t>
       </w:r>
     </w:p>
-    <w:p>
-      <w:pPr>
-        <w:widowControl w:val="0"/>
-        <w:autoSpaceDE w:val="0"/>
-        <w:autoSpaceDN w:val="0"/>
-        <w:adjustRightInd w:val="0"/>
-        <w:rPr>
-          <w:rFonts w:ascii="Menlo" w:hAnsi="Menlo" w:cs="Menlo"/>
-          <w:color w:val="666600"/>
-          <w:sz w:val="28"/>
-          <w:szCs w:val="28"/>
-        </w:rPr>
-      </w:pPr>
-    </w:p>
+    <w:p/>
     <w:p>
       <w:pPr>
         <w:widowControl w:val="0"/>
@@ -1736,7 +1836,6 @@
         <w:t xml:space="preserve"> </w:t>
       </w:r>
       <w:proofErr w:type="spellStart"/>
-      <w:proofErr w:type="gramStart"/>
       <w:r>
         <w:rPr>
           <w:rFonts w:ascii="Menlo" w:hAnsi="Menlo" w:cs="Menlo"/>
@@ -1754,102 +1853,92 @@
           <w:sz w:val="28"/>
           <w:szCs w:val="28"/>
         </w:rPr>
+        <w:t>(int num)</w:t>
+      </w:r>
+    </w:p>
+    <w:p>
+      <w:pPr>
+        <w:widowControl w:val="0"/>
+        <w:autoSpaceDE w:val="0"/>
+        <w:autoSpaceDN w:val="0"/>
+        <w:adjustRightInd w:val="0"/>
+        <w:rPr>
+          <w:rFonts w:ascii="Menlo" w:hAnsi="Menlo" w:cs="Menlo"/>
+          <w:color w:val="212529"/>
+          <w:sz w:val="28"/>
+          <w:szCs w:val="28"/>
+        </w:rPr>
+      </w:pPr>
+      <w:r>
+        <w:rPr>
+          <w:rFonts w:ascii="Menlo" w:hAnsi="Menlo" w:cs="Menlo"/>
+          <w:color w:val="666600"/>
+          <w:sz w:val="28"/>
+          <w:szCs w:val="28"/>
+        </w:rPr>
+        <w:t>{</w:t>
+      </w:r>
+    </w:p>
+    <w:p>
+      <w:pPr>
+        <w:widowControl w:val="0"/>
+        <w:autoSpaceDE w:val="0"/>
+        <w:autoSpaceDN w:val="0"/>
+        <w:adjustRightInd w:val="0"/>
+        <w:rPr>
+          <w:rFonts w:ascii="Menlo" w:hAnsi="Menlo" w:cs="Menlo"/>
+          <w:color w:val="666600"/>
+          <w:sz w:val="28"/>
+          <w:szCs w:val="28"/>
+        </w:rPr>
+      </w:pPr>
+      <w:r>
+        <w:rPr>
+          <w:rFonts w:ascii="Menlo" w:hAnsi="Menlo" w:cs="Menlo"/>
+          <w:color w:val="212529"/>
+          <w:sz w:val="28"/>
+          <w:szCs w:val="28"/>
+        </w:rPr>
+        <w:t xml:space="preserve">    </w:t>
+      </w:r>
+      <w:proofErr w:type="spellStart"/>
+      <w:r>
+        <w:rPr>
+          <w:rFonts w:ascii="Menlo" w:hAnsi="Menlo" w:cs="Menlo"/>
+          <w:color w:val="660066"/>
+          <w:sz w:val="28"/>
+          <w:szCs w:val="28"/>
+        </w:rPr>
+        <w:t>Console</w:t>
+      </w:r>
+      <w:r>
+        <w:rPr>
+          <w:rFonts w:ascii="Menlo" w:hAnsi="Menlo" w:cs="Menlo"/>
+          <w:color w:val="666600"/>
+          <w:sz w:val="28"/>
+          <w:szCs w:val="28"/>
+        </w:rPr>
+        <w:t>.</w:t>
+      </w:r>
+      <w:r>
+        <w:rPr>
+          <w:rFonts w:ascii="Menlo" w:hAnsi="Menlo" w:cs="Menlo"/>
+          <w:color w:val="660066"/>
+          <w:sz w:val="28"/>
+          <w:szCs w:val="28"/>
+        </w:rPr>
+        <w:t>WriteLine</w:t>
+      </w:r>
+      <w:proofErr w:type="spellEnd"/>
+      <w:r>
+        <w:rPr>
+          <w:rFonts w:ascii="Menlo" w:hAnsi="Menlo" w:cs="Menlo"/>
+          <w:color w:val="666600"/>
+          <w:sz w:val="28"/>
+          <w:szCs w:val="28"/>
+        </w:rPr>
         <w:t>(</w:t>
       </w:r>
-      <w:proofErr w:type="gramEnd"/>
-      <w:r>
-        <w:rPr>
-          <w:rFonts w:ascii="Menlo" w:hAnsi="Menlo" w:cs="Menlo"/>
-          <w:color w:val="666600"/>
-          <w:sz w:val="28"/>
-          <w:szCs w:val="28"/>
-        </w:rPr>
-        <w:t>string message)</w:t>
-      </w:r>
-    </w:p>
-    <w:p>
-      <w:pPr>
-        <w:widowControl w:val="0"/>
-        <w:autoSpaceDE w:val="0"/>
-        <w:autoSpaceDN w:val="0"/>
-        <w:adjustRightInd w:val="0"/>
-        <w:rPr>
-          <w:rFonts w:ascii="Menlo" w:hAnsi="Menlo" w:cs="Menlo"/>
-          <w:color w:val="212529"/>
-          <w:sz w:val="28"/>
-          <w:szCs w:val="28"/>
-        </w:rPr>
-      </w:pPr>
-      <w:r>
-        <w:rPr>
-          <w:rFonts w:ascii="Menlo" w:hAnsi="Menlo" w:cs="Menlo"/>
-          <w:color w:val="666600"/>
-          <w:sz w:val="28"/>
-          <w:szCs w:val="28"/>
-        </w:rPr>
-        <w:t>{</w:t>
-      </w:r>
-    </w:p>
-    <w:p>
-      <w:pPr>
-        <w:widowControl w:val="0"/>
-        <w:autoSpaceDE w:val="0"/>
-        <w:autoSpaceDN w:val="0"/>
-        <w:adjustRightInd w:val="0"/>
-        <w:rPr>
-          <w:rFonts w:ascii="Menlo" w:hAnsi="Menlo" w:cs="Menlo"/>
-          <w:color w:val="212529"/>
-          <w:sz w:val="28"/>
-          <w:szCs w:val="28"/>
-        </w:rPr>
-      </w:pPr>
-      <w:r>
-        <w:rPr>
-          <w:rFonts w:ascii="Menlo" w:hAnsi="Menlo" w:cs="Menlo"/>
-          <w:color w:val="212529"/>
-          <w:sz w:val="28"/>
-          <w:szCs w:val="28"/>
-        </w:rPr>
-        <w:t xml:space="preserve">    </w:t>
-      </w:r>
-      <w:proofErr w:type="spellStart"/>
-      <w:r>
-        <w:rPr>
-          <w:rFonts w:ascii="Menlo" w:hAnsi="Menlo" w:cs="Menlo"/>
-          <w:color w:val="660066"/>
-          <w:sz w:val="28"/>
-          <w:szCs w:val="28"/>
-        </w:rPr>
-        <w:t>Console</w:t>
-      </w:r>
-      <w:r>
-        <w:rPr>
-          <w:rFonts w:ascii="Menlo" w:hAnsi="Menlo" w:cs="Menlo"/>
-          <w:color w:val="666600"/>
-          <w:sz w:val="28"/>
-          <w:szCs w:val="28"/>
-        </w:rPr>
-        <w:t>.</w:t>
-      </w:r>
-      <w:r>
-        <w:rPr>
-          <w:rFonts w:ascii="Menlo" w:hAnsi="Menlo" w:cs="Menlo"/>
-          <w:color w:val="660066"/>
-          <w:sz w:val="28"/>
-          <w:szCs w:val="28"/>
-        </w:rPr>
-        <w:t>WriteLine</w:t>
-      </w:r>
-      <w:proofErr w:type="spellEnd"/>
-      <w:r>
-        <w:rPr>
-          <w:rFonts w:ascii="Menlo" w:hAnsi="Menlo" w:cs="Menlo"/>
-          <w:color w:val="666600"/>
-          <w:sz w:val="28"/>
-          <w:szCs w:val="28"/>
-        </w:rPr>
-        <w:t>(</w:t>
-      </w:r>
       <w:r>
         <w:rPr>
           <w:rFonts w:ascii="Menlo" w:hAnsi="Menlo" w:cs="Menlo"/>
@@ -1857,9 +1946,8 @@
           <w:sz w:val="28"/>
           <w:szCs w:val="28"/>
         </w:rPr>
-        <w:t>message</w:t>
-      </w:r>
-      <w:proofErr w:type="gramStart"/>
+        <w:t>num</w:t>
+      </w:r>
       <w:r>
         <w:rPr>
           <w:rFonts w:ascii="Menlo" w:hAnsi="Menlo" w:cs="Menlo"/>
@@ -1869,216 +1957,6 @@
         </w:rPr>
         <w:t>);</w:t>
       </w:r>
-      <w:proofErr w:type="gramEnd"/>
-    </w:p>
-    <w:p>
-      <w:pPr>
-        <w:widowControl w:val="0"/>
-        <w:autoSpaceDE w:val="0"/>
-        <w:autoSpaceDN w:val="0"/>
-        <w:adjustRightInd w:val="0"/>
-        <w:rPr>
-          <w:rFonts w:ascii="Menlo" w:hAnsi="Menlo" w:cs="Menlo"/>
-          <w:color w:val="212529"/>
-          <w:sz w:val="28"/>
-          <w:szCs w:val="28"/>
-        </w:rPr>
-      </w:pPr>
-      <w:r>
-        <w:rPr>
-          <w:rFonts w:ascii="Menlo" w:hAnsi="Menlo" w:cs="Menlo"/>
-          <w:color w:val="666600"/>
-          <w:sz w:val="28"/>
-          <w:szCs w:val="28"/>
-        </w:rPr>
-        <w:t>}</w:t>
-      </w:r>
-    </w:p>
-    <w:p/>
-    <w:p>
-      <w:pPr>
-        <w:widowControl w:val="0"/>
-        <w:autoSpaceDE w:val="0"/>
-        <w:autoSpaceDN w:val="0"/>
-        <w:adjustRightInd w:val="0"/>
-        <w:rPr>
-          <w:rFonts w:ascii="Menlo" w:hAnsi="Menlo" w:cs="Menlo"/>
-          <w:color w:val="212529"/>
-          <w:sz w:val="28"/>
-          <w:szCs w:val="28"/>
-        </w:rPr>
-      </w:pPr>
-      <w:r>
-        <w:rPr>
-          <w:rFonts w:ascii="Menlo" w:hAnsi="Menlo" w:cs="Menlo"/>
-          <w:color w:val="000088"/>
-          <w:sz w:val="28"/>
-          <w:szCs w:val="28"/>
-        </w:rPr>
-        <w:t>public</w:t>
-      </w:r>
-      <w:r>
-        <w:rPr>
-          <w:rFonts w:ascii="Menlo" w:hAnsi="Menlo" w:cs="Menlo"/>
-          <w:color w:val="212529"/>
-          <w:sz w:val="28"/>
-          <w:szCs w:val="28"/>
-        </w:rPr>
-        <w:t xml:space="preserve"> </w:t>
-      </w:r>
-      <w:r>
-        <w:rPr>
-          <w:rFonts w:ascii="Menlo" w:hAnsi="Menlo" w:cs="Menlo"/>
-          <w:color w:val="000088"/>
-          <w:sz w:val="28"/>
-          <w:szCs w:val="28"/>
-        </w:rPr>
-        <w:t>void</w:t>
-      </w:r>
-      <w:r>
-        <w:rPr>
-          <w:rFonts w:ascii="Menlo" w:hAnsi="Menlo" w:cs="Menlo"/>
-          <w:color w:val="212529"/>
-          <w:sz w:val="28"/>
-          <w:szCs w:val="28"/>
-        </w:rPr>
-        <w:t xml:space="preserve"> </w:t>
-      </w:r>
-      <w:proofErr w:type="spellStart"/>
-      <w:proofErr w:type="gramStart"/>
-      <w:r>
-        <w:rPr>
-          <w:rFonts w:ascii="Menlo" w:hAnsi="Menlo" w:cs="Menlo"/>
-          <w:color w:val="660066"/>
-          <w:sz w:val="28"/>
-          <w:szCs w:val="28"/>
-        </w:rPr>
-        <w:t>PrintToConsole</w:t>
-      </w:r>
-      <w:proofErr w:type="spellEnd"/>
-      <w:r>
-        <w:rPr>
-          <w:rFonts w:ascii="Menlo" w:hAnsi="Menlo" w:cs="Menlo"/>
-          <w:color w:val="666600"/>
-          <w:sz w:val="28"/>
-          <w:szCs w:val="28"/>
-        </w:rPr>
-        <w:t>(</w:t>
-      </w:r>
-      <w:proofErr w:type="gramEnd"/>
-      <w:r>
-        <w:rPr>
-          <w:rFonts w:ascii="Menlo" w:hAnsi="Menlo" w:cs="Menlo"/>
-          <w:color w:val="666600"/>
-          <w:sz w:val="28"/>
-          <w:szCs w:val="28"/>
-        </w:rPr>
-        <w:t>int num)</w:t>
-      </w:r>
-    </w:p>
-    <w:p>
-      <w:pPr>
-        <w:widowControl w:val="0"/>
-        <w:autoSpaceDE w:val="0"/>
-        <w:autoSpaceDN w:val="0"/>
-        <w:adjustRightInd w:val="0"/>
-        <w:rPr>
-          <w:rFonts w:ascii="Menlo" w:hAnsi="Menlo" w:cs="Menlo"/>
-          <w:color w:val="212529"/>
-          <w:sz w:val="28"/>
-          <w:szCs w:val="28"/>
-        </w:rPr>
-      </w:pPr>
-      <w:r>
-        <w:rPr>
-          <w:rFonts w:ascii="Menlo" w:hAnsi="Menlo" w:cs="Menlo"/>
-          <w:color w:val="666600"/>
-          <w:sz w:val="28"/>
-          <w:szCs w:val="28"/>
-        </w:rPr>
-        <w:t>{</w:t>
-      </w:r>
-    </w:p>
-    <w:p>
-      <w:pPr>
-        <w:widowControl w:val="0"/>
-        <w:autoSpaceDE w:val="0"/>
-        <w:autoSpaceDN w:val="0"/>
-        <w:adjustRightInd w:val="0"/>
-        <w:rPr>
-          <w:rFonts w:ascii="Menlo" w:hAnsi="Menlo" w:cs="Menlo"/>
-          <w:color w:val="666600"/>
-          <w:sz w:val="28"/>
-          <w:szCs w:val="28"/>
-        </w:rPr>
-      </w:pPr>
-      <w:r>
-        <w:rPr>
-          <w:rFonts w:ascii="Menlo" w:hAnsi="Menlo" w:cs="Menlo"/>
-          <w:color w:val="212529"/>
-          <w:sz w:val="28"/>
-          <w:szCs w:val="28"/>
-        </w:rPr>
-        <w:t xml:space="preserve">    </w:t>
-      </w:r>
-      <w:proofErr w:type="spellStart"/>
-      <w:r>
-        <w:rPr>
-          <w:rFonts w:ascii="Menlo" w:hAnsi="Menlo" w:cs="Menlo"/>
-          <w:color w:val="660066"/>
-          <w:sz w:val="28"/>
-          <w:szCs w:val="28"/>
-        </w:rPr>
-        <w:t>Console</w:t>
-      </w:r>
-      <w:r>
-        <w:rPr>
-          <w:rFonts w:ascii="Menlo" w:hAnsi="Menlo" w:cs="Menlo"/>
-          <w:color w:val="666600"/>
-          <w:sz w:val="28"/>
-          <w:szCs w:val="28"/>
-        </w:rPr>
-        <w:t>.</w:t>
-      </w:r>
-      <w:r>
-        <w:rPr>
-          <w:rFonts w:ascii="Menlo" w:hAnsi="Menlo" w:cs="Menlo"/>
-          <w:color w:val="660066"/>
-          <w:sz w:val="28"/>
-          <w:szCs w:val="28"/>
-        </w:rPr>
-        <w:t>WriteLine</w:t>
-      </w:r>
-      <w:proofErr w:type="spellEnd"/>
-      <w:r>
-        <w:rPr>
-          <w:rFonts w:ascii="Menlo" w:hAnsi="Menlo" w:cs="Menlo"/>
-          <w:color w:val="666600"/>
-          <w:sz w:val="28"/>
-          <w:szCs w:val="28"/>
-        </w:rPr>
-        <w:t>(</w:t>
-      </w:r>
-      <w:r>
-        <w:rPr>
-          <w:rFonts w:ascii="Menlo" w:hAnsi="Menlo" w:cs="Menlo"/>
-          <w:color w:val="008800"/>
-          <w:sz w:val="28"/>
-          <w:szCs w:val="28"/>
-        </w:rPr>
-        <w:t>num</w:t>
-      </w:r>
-      <w:proofErr w:type="gramStart"/>
-      <w:r>
-        <w:rPr>
-          <w:rFonts w:ascii="Menlo" w:hAnsi="Menlo" w:cs="Menlo"/>
-          <w:color w:val="666600"/>
-          <w:sz w:val="28"/>
-          <w:szCs w:val="28"/>
-        </w:rPr>
-        <w:t>);</w:t>
-      </w:r>
-      <w:proofErr w:type="gramEnd"/>
     </w:p>
     <w:p>
       <w:pPr>
@@ -2112,6 +1990,56 @@
           <w:szCs w:val="28"/>
         </w:rPr>
       </w:pPr>
+    </w:p>
+    <w:p>
+      <w:pPr>
+        <w:rPr>
+          <w:b/>
+          <w:bCs/>
+          <w:sz w:val="28"/>
+          <w:szCs w:val="28"/>
+        </w:rPr>
+      </w:pPr>
+    </w:p>
+    <w:p>
+      <w:pPr>
+        <w:rPr>
+          <w:b/>
+          <w:bCs/>
+          <w:sz w:val="28"/>
+          <w:szCs w:val="28"/>
+        </w:rPr>
+      </w:pPr>
+      <w:r>
+        <w:rPr>
+          <w:b/>
+          <w:bCs/>
+          <w:sz w:val="28"/>
+          <w:szCs w:val="28"/>
+        </w:rPr>
+        <w:t xml:space="preserve">Functions Pass by ref -&gt; </w:t>
+      </w:r>
+      <w:hyperlink r:id="rId5" w:history="1">
+        <w:r>
+          <w:rPr>
+            <w:rStyle w:val="Hyperlink"/>
+            <w:b/>
+            <w:bCs/>
+            <w:sz w:val="28"/>
+            <w:szCs w:val="28"/>
+          </w:rPr>
+          <w:t>See lecture on Value vs Reference types</w:t>
+        </w:r>
+      </w:hyperlink>
+      <w:r>
+        <w:rPr>
+          <w:b/>
+          <w:bCs/>
+          <w:sz w:val="28"/>
+          <w:szCs w:val="28"/>
+        </w:rPr>
+        <w:t>.</w:t>
+      </w:r>
     </w:p>
     <w:sectPr>
       <w:pgSz w:w="12240" w:h="15840"/>
@@ -2543,6 +2471,27 @@
     <w:semiHidden/>
     <w:unhideWhenUsed/>
   </w:style>
+  <w:style w:type="character" w:styleId="Hyperlink">
+    <w:name w:val="Hyperlink"/>
+    <w:basedOn w:val="DefaultParagraphFont"/>
+    <w:uiPriority w:val="99"/>
+    <w:unhideWhenUsed/>
+    <w:rsid w:val="000832D1"/>
+    <w:rPr>
+      <w:color w:val="0563C1" w:themeColor="hyperlink"/>
+      <w:u w:val="single"/>
+    </w:rPr>
+  </w:style>
+  <w:style w:type="character" w:styleId="UnresolvedMention">
+    <w:name w:val="Unresolved Mention"/>
+    <w:basedOn w:val="DefaultParagraphFont"/>
+    <w:uiPriority w:val="99"/>
+    <w:rsid w:val="000832D1"/>
+    <w:rPr>
+      <w:color w:val="605E5C"/>
+      <w:shd w:val="clear" w:color="auto" w:fill="E1DFDD"/>
+    </w:rPr>
+  </w:style>
 </w:styles>
 </file>
 

</xml_diff>